<commit_message>
Modification du 12.03.2020 : 22:05
</commit_message>
<xml_diff>
--- a/Annonce du projet.docx
+++ b/Annonce du projet.docx
@@ -1,6 +1,6 @@
 
 <file path=word/document.xml><?xml version="1.0" encoding="utf-8"?>
-<w:document xmlns:wpc="http://schemas.microsoft.com/office/word/2010/wordprocessingCanvas" xmlns:mc="http://schemas.openxmlformats.org/markup-compatibility/2006" xmlns:o="urn:schemas-microsoft-com:office:office" xmlns:r="http://schemas.openxmlformats.org/officeDocument/2006/relationships" xmlns:m="http://schemas.openxmlformats.org/officeDocument/2006/math" xmlns:v="urn:schemas-microsoft-com:vml" xmlns:wp14="http://schemas.microsoft.com/office/word/2010/wordprocessingDrawing" xmlns:wp="http://schemas.openxmlformats.org/drawingml/2006/wordprocessingDrawing" xmlns:w10="urn:schemas-microsoft-com:office:word" xmlns:w="http://schemas.openxmlformats.org/wordprocessingml/2006/main" xmlns:w14="http://schemas.microsoft.com/office/word/2010/wordml" xmlns:wpg="http://schemas.microsoft.com/office/word/2010/wordprocessingGroup" xmlns:wpi="http://schemas.microsoft.com/office/word/2010/wordprocessingInk" xmlns:wne="http://schemas.microsoft.com/office/word/2006/wordml" xmlns:wps="http://schemas.microsoft.com/office/word/2010/wordprocessingShape" mc:Ignorable="w14 wp14">
+<w:document xmlns:wpc="http://schemas.microsoft.com/office/word/2010/wordprocessingCanvas" xmlns:cx="http://schemas.microsoft.com/office/drawing/2014/chartex" xmlns:cx1="http://schemas.microsoft.com/office/drawing/2015/9/8/chartex" xmlns:cx2="http://schemas.microsoft.com/office/drawing/2015/10/21/chartex" xmlns:cx3="http://schemas.microsoft.com/office/drawing/2016/5/9/chartex" xmlns:cx4="http://schemas.microsoft.com/office/drawing/2016/5/10/chartex" xmlns:cx5="http://schemas.microsoft.com/office/drawing/2016/5/11/chartex" xmlns:cx6="http://schemas.microsoft.com/office/drawing/2016/5/12/chartex" xmlns:cx7="http://schemas.microsoft.com/office/drawing/2016/5/13/chartex" xmlns:cx8="http://schemas.microsoft.com/office/drawing/2016/5/14/chartex" xmlns:mc="http://schemas.openxmlformats.org/markup-compatibility/2006" xmlns:aink="http://schemas.microsoft.com/office/drawing/2016/ink" xmlns:am3d="http://schemas.microsoft.com/office/drawing/2017/model3d" xmlns:o="urn:schemas-microsoft-com:office:office" xmlns:r="http://schemas.openxmlformats.org/officeDocument/2006/relationships" xmlns:m="http://schemas.openxmlformats.org/officeDocument/2006/math" xmlns:v="urn:schemas-microsoft-com:vml" xmlns:wp14="http://schemas.microsoft.com/office/word/2010/wordprocessingDrawing" xmlns:wp="http://schemas.openxmlformats.org/drawingml/2006/wordprocessingDrawing" xmlns:w10="urn:schemas-microsoft-com:office:word" xmlns:w="http://schemas.openxmlformats.org/wordprocessingml/2006/main" xmlns:w14="http://schemas.microsoft.com/office/word/2010/wordml" xmlns:w15="http://schemas.microsoft.com/office/word/2012/wordml" xmlns:w16cid="http://schemas.microsoft.com/office/word/2016/wordml/cid" xmlns:w16se="http://schemas.microsoft.com/office/word/2015/wordml/symex" xmlns:wpg="http://schemas.microsoft.com/office/word/2010/wordprocessingGroup" xmlns:wpi="http://schemas.microsoft.com/office/word/2010/wordprocessingInk" xmlns:wne="http://schemas.microsoft.com/office/word/2006/wordml" xmlns:wps="http://schemas.microsoft.com/office/word/2010/wordprocessingShape" mc:Ignorable="w14 w15 w16se w16cid wp14">
   <w:body>
     <w:p>
       <w:pPr>
@@ -13,15 +13,7 @@
     </w:p>
     <w:p>
       <w:r>
-        <w:t xml:space="preserve">Le nom du projet sera intitulé Love </w:t>
-      </w:r>
-      <w:proofErr w:type="spellStart"/>
-      <w:r>
-        <w:t>Mirroring</w:t>
-      </w:r>
-      <w:proofErr w:type="spellEnd"/>
-      <w:r>
-        <w:t xml:space="preserve">, </w:t>
+        <w:t xml:space="preserve">Le nom du projet sera intitulé Love Mirroring, </w:t>
       </w:r>
       <w:r>
         <w:t>c</w:t>
@@ -49,225 +41,274 @@
       </w:r>
     </w:p>
     <w:p>
-      <w:pPr>
-        <w:pStyle w:val="Titre1"/>
-      </w:pPr>
-      <w:r>
-        <w:t>Technologies</w:t>
+      <w:r>
+        <w:t>Nous avons choisi le nom Love Mirroring car nous souhaitons faire ressortir la qualité de notre application, c’est-à-dire fournir un service permettant de trouver votre âme sœur et qu’il ou elle vous corresponde comme si vous vous regardiez dans un miroir.</w:t>
       </w:r>
     </w:p>
     <w:p>
-      <w:r>
-        <w:t xml:space="preserve">Asp.Net </w:t>
-      </w:r>
-      <w:proofErr w:type="spellStart"/>
-      <w:r>
-        <w:t>Core</w:t>
-      </w:r>
-      <w:proofErr w:type="spellEnd"/>
-      <w:r>
-        <w:t xml:space="preserve">, </w:t>
-      </w:r>
-      <w:proofErr w:type="spellStart"/>
-      <w:r>
-        <w:t>Identity</w:t>
-      </w:r>
-      <w:proofErr w:type="spellEnd"/>
-      <w:r>
-        <w:t xml:space="preserve"> couplé avec </w:t>
-      </w:r>
-      <w:proofErr w:type="spellStart"/>
-      <w:r>
-        <w:t>Identity</w:t>
-      </w:r>
-      <w:proofErr w:type="spellEnd"/>
-      <w:r>
-        <w:t xml:space="preserve"> server 4 (api sécurisées), </w:t>
-      </w:r>
-      <w:proofErr w:type="spellStart"/>
-      <w:r>
-        <w:t>GitHub</w:t>
-      </w:r>
-      <w:proofErr w:type="spellEnd"/>
-      <w:r>
-        <w:t>, Azure Déploiement</w:t>
-      </w:r>
-      <w:r>
-        <w:t xml:space="preserve"> Azure, paiement avec </w:t>
-      </w:r>
-      <w:proofErr w:type="spellStart"/>
-      <w:r>
-        <w:t>Stripe</w:t>
-      </w:r>
-      <w:proofErr w:type="spellEnd"/>
-      <w:r>
-        <w:t xml:space="preserve">, validation numéro de téléphone avec </w:t>
-      </w:r>
-      <w:proofErr w:type="spellStart"/>
-      <w:r>
-        <w:t>Twilio</w:t>
-      </w:r>
-      <w:proofErr w:type="spellEnd"/>
-      <w:r>
-        <w:t xml:space="preserve">, </w:t>
-      </w:r>
-      <w:proofErr w:type="spellStart"/>
-      <w:r>
-        <w:t>SignalR</w:t>
-      </w:r>
-      <w:proofErr w:type="spellEnd"/>
-      <w:r>
-        <w:t xml:space="preserve"> pour le chat</w:t>
-      </w:r>
-      <w:r>
-        <w:t>.</w:t>
+      <w:pPr>
+        <w:pStyle w:val="Titre1"/>
+      </w:pPr>
+      <w:r>
+        <w:t>Technologies</w:t>
       </w:r>
     </w:p>
     <w:p>
       <w:r>
-        <w:t>Dans l'idée le projet commencera avec des api publics puis sécurisé pour enlever une couche de complexité</w:t>
+        <w:t xml:space="preserve">Asp.Net </w:t>
+      </w:r>
+      <w:proofErr w:type="spellStart"/>
+      <w:r>
+        <w:t>Core</w:t>
+      </w:r>
+      <w:proofErr w:type="spellEnd"/>
+      <w:r>
+        <w:t>, Identity couplé avec Identity server 4 (api sécurisées), GitHub, Azure Déploiement</w:t>
+      </w:r>
+      <w:r>
+        <w:t xml:space="preserve"> Azure, paiement avec </w:t>
+      </w:r>
+      <w:proofErr w:type="spellStart"/>
+      <w:r>
+        <w:t>Stripe</w:t>
+      </w:r>
+      <w:proofErr w:type="spellEnd"/>
+      <w:r>
+        <w:t xml:space="preserve">, validation numéro de téléphone avec </w:t>
+      </w:r>
+      <w:proofErr w:type="spellStart"/>
+      <w:r>
+        <w:t>Twilio</w:t>
+      </w:r>
+      <w:proofErr w:type="spellEnd"/>
+      <w:r>
+        <w:t xml:space="preserve">, </w:t>
+      </w:r>
+      <w:proofErr w:type="spellStart"/>
+      <w:r>
+        <w:t>SignalR</w:t>
+      </w:r>
+      <w:proofErr w:type="spellEnd"/>
+      <w:r>
+        <w:t xml:space="preserve"> pour le chat</w:t>
+      </w:r>
+      <w:r>
+        <w:t>.</w:t>
       </w:r>
     </w:p>
     <w:p>
-      <w:pPr>
-        <w:pStyle w:val="Titre1"/>
-      </w:pPr>
-      <w:r>
-        <w:t>Fonctionnalités</w:t>
+      <w:r>
+        <w:t>Dans l'idée le pr</w:t>
+      </w:r>
+      <w:bookmarkStart w:id="0" w:name="_GoBack"/>
+      <w:bookmarkEnd w:id="0"/>
+      <w:r>
+        <w:t xml:space="preserve">ojet commencera avec </w:t>
+      </w:r>
+      <w:r>
+        <w:t>des apis publiques</w:t>
+      </w:r>
+      <w:r>
+        <w:t xml:space="preserve"> puis sécurisé pour enlever une couche de complexité</w:t>
       </w:r>
     </w:p>
     <w:p>
-      <w:r>
-        <w:t>Le site web aura un système d'authentification, reset du mot de passe, changement du mot de passe, changement</w:t>
-      </w:r>
-      <w:r>
-        <w:t xml:space="preserve"> de nom d'utilisateur.</w:t>
+      <w:pPr>
+        <w:pStyle w:val="Titre1"/>
+      </w:pPr>
+      <w:r>
+        <w:t>Fonctionnalités</w:t>
       </w:r>
     </w:p>
     <w:p>
       <w:r>
-        <w:t xml:space="preserve">Il y aura également des </w:t>
-      </w:r>
-      <w:proofErr w:type="spellStart"/>
-      <w:r>
-        <w:t>external</w:t>
-      </w:r>
-      <w:proofErr w:type="spellEnd"/>
-      <w:r>
-        <w:t xml:space="preserve"> logins afin de simplifier l'inscription </w:t>
-      </w:r>
-      <w:proofErr w:type="gramStart"/>
-      <w:r>
-        <w:t>( Google</w:t>
-      </w:r>
-      <w:proofErr w:type="gramEnd"/>
-      <w:r>
-        <w:t xml:space="preserve">, </w:t>
-      </w:r>
-      <w:proofErr w:type="spellStart"/>
-      <w:r>
-        <w:t>facebook</w:t>
-      </w:r>
-      <w:proofErr w:type="spellEnd"/>
-      <w:r>
-        <w:t>,...)</w:t>
+        <w:t>Le site web aura un système d'authentification, reset du mot de passe, changement du mot de passe, changement</w:t>
+      </w:r>
+      <w:r>
+        <w:t xml:space="preserve"> de nom d'utilisateur.</w:t>
       </w:r>
     </w:p>
     <w:p>
       <w:r>
-        <w:t xml:space="preserve">Lors de l'inscription, </w:t>
-      </w:r>
-      <w:proofErr w:type="gramStart"/>
-      <w:r>
-        <w:t>une</w:t>
-      </w:r>
-      <w:proofErr w:type="gramEnd"/>
-      <w:r>
-        <w:t xml:space="preserve"> quizz sera soumis à l'utilisateur afin de </w:t>
+        <w:t xml:space="preserve">Il y aura également des </w:t>
       </w:r>
       <w:proofErr w:type="spellStart"/>
       <w:r>
-        <w:t>connaiître</w:t>
+        <w:t>external</w:t>
       </w:r>
       <w:proofErr w:type="spellEnd"/>
       <w:r>
-        <w:t xml:space="preserve"> ses affinités (hobby, préférences de films, ...).</w:t>
+        <w:t xml:space="preserve"> logins afin de simplifier l'inscription </w:t>
+      </w:r>
+      <w:r>
+        <w:t>(Google</w:t>
+      </w:r>
+      <w:r>
+        <w:t xml:space="preserve">, </w:t>
+      </w:r>
+      <w:proofErr w:type="spellStart"/>
+      <w:r>
+        <w:t>facebook</w:t>
+      </w:r>
+      <w:proofErr w:type="spellEnd"/>
+      <w:r>
+        <w:t>...,</w:t>
+      </w:r>
+      <w:r>
+        <w:t>)</w:t>
+      </w:r>
+      <w:r>
+        <w:t xml:space="preserve"> le but étant de pouvoir récupérer les informations provenant directement du compte</w:t>
+      </w:r>
+      <w:r>
+        <w:t>. La photo de profil sera directement reprise par celle de Facebook ou de Google et elle pourra être changée en cours d’inscription.</w:t>
       </w:r>
     </w:p>
     <w:p>
       <w:r>
-        <w:t>Il faudra mettre en place un système qui match les profils similaires (qui avec qui, pourquoi). Si l'utilisateur a un compte gratuit il ne verra qu'un seul profil par jour, maximum 10 par jours s'il a un compte payant.</w:t>
+        <w:t>Lors de l'inscription, un</w:t>
+      </w:r>
+      <w:r>
+        <w:t xml:space="preserve"> </w:t>
+      </w:r>
+      <w:r>
+        <w:t xml:space="preserve">quizz sera soumis à l'utilisateur afin de </w:t>
+      </w:r>
+      <w:proofErr w:type="spellStart"/>
+      <w:r>
+        <w:t>connaiître</w:t>
+      </w:r>
+      <w:proofErr w:type="spellEnd"/>
+      <w:r>
+        <w:t xml:space="preserve"> ses affinités (hobby, préférences de films, ...).</w:t>
+      </w:r>
+      <w:r>
+        <w:t xml:space="preserve"> Si possible et après analyse de l’API</w:t>
       </w:r>
     </w:p>
     <w:p>
       <w:r>
-        <w:t>Affichage de la liste des nouveaux membres.</w:t>
+        <w:t xml:space="preserve">Il faudra mettre en place un système qui match les profils similaires (qui avec qui, pourquoi). </w:t>
+      </w:r>
+      <w:r>
+        <w:t>Les matchs se feront en fonction des centres d’intérêts de chacun.</w:t>
+      </w:r>
+      <w:r>
+        <w:t xml:space="preserve"> La langue serait un élément important car il faut que les personnes puissent communiquer entre elle. </w:t>
       </w:r>
     </w:p>
     <w:p>
       <w:r>
-        <w:t>Le site disposera d'une messagerie privée entre membres.</w:t>
+        <w:t>Affichage de la liste des nouveaux membres.</w:t>
       </w:r>
     </w:p>
     <w:p>
       <w:r>
-        <w:t xml:space="preserve">Le site </w:t>
-      </w:r>
-      <w:r>
-        <w:t>aura également un chat général</w:t>
-      </w:r>
-      <w:r>
-        <w:t>.</w:t>
+        <w:t>Le site disposera d'une messagerie privée entre membres</w:t>
+      </w:r>
+      <w:r>
+        <w:t>. La possibilité de parler au membre serait limité par l’abonnement de l’application. Si la personne ne dispose pas d’un abonnement sur l’application elle ne pourra converser qu’avec un seul profil par jour mais elle aura quand même accès au reste de ses conversations qui seront cumulables.</w:t>
       </w:r>
     </w:p>
     <w:p>
       <w:r>
-        <w:t>Une newsletter sera mise en place.</w:t>
+        <w:t xml:space="preserve">Le site </w:t>
+      </w:r>
+      <w:r>
+        <w:t>aura également un chat général</w:t>
+      </w:r>
+      <w:r>
+        <w:t xml:space="preserve">. Le but du chat général serait de pouvoir distraire les utilisateurs qui </w:t>
+      </w:r>
+      <w:r>
+        <w:t>souhaitent simplement</w:t>
+      </w:r>
+      <w:r>
+        <w:t xml:space="preserve"> passer le temps avec des personnes au hasard</w:t>
+      </w:r>
+      <w:r>
+        <w:t xml:space="preserve">. Il ne sera pas possible de démarrer une conversation privée à partir de ce chat. Il aura pour but de permettre à l’application de vivre si </w:t>
+      </w:r>
+      <w:r>
+        <w:t>on n’a pas</w:t>
+      </w:r>
+      <w:r>
+        <w:t xml:space="preserve"> de « succès ».</w:t>
       </w:r>
     </w:p>
     <w:p>
       <w:r>
-        <w:t xml:space="preserve">Un système de paiement sera mis en place avec </w:t>
-      </w:r>
-      <w:proofErr w:type="spellStart"/>
-      <w:r>
-        <w:t>Stripe</w:t>
-      </w:r>
-      <w:proofErr w:type="spellEnd"/>
-      <w:r>
-        <w:t>.</w:t>
+        <w:lastRenderedPageBreak/>
+        <w:t>Une newsletter sera mise en place.</w:t>
+      </w:r>
+      <w:r>
+        <w:t xml:space="preserve"> La newsletter aurait pour but d’informer la personne des nouvelles rencontres avec un choix de profil flouté qui ne </w:t>
       </w:r>
     </w:p>
     <w:p>
       <w:r>
-        <w:t>Validation du compte par sms</w:t>
-      </w:r>
-      <w:r>
-        <w:t xml:space="preserve"> afin de pouvoir </w:t>
-      </w:r>
-      <w:r>
-        <w:t>utiliser</w:t>
-      </w:r>
-      <w:r>
-        <w:t xml:space="preserve"> le site</w:t>
-      </w:r>
+        <w:t xml:space="preserve">Un système de paiement sera mis en place avec </w:t>
+      </w:r>
+      <w:proofErr w:type="spellStart"/>
+      <w:r>
+        <w:t>Stripe</w:t>
+      </w:r>
+      <w:proofErr w:type="spellEnd"/>
       <w:r>
         <w:t>.</w:t>
+      </w:r>
+      <w:r>
+        <w:t xml:space="preserve"> Le compte gratuit ne disposera que d’un seul profil par jour tandis que le compte dit « Premium » offrira la possibilité à l’utilisateur de voir 10 profils par jours.</w:t>
       </w:r>
     </w:p>
     <w:p>
       <w:r>
-        <w:t>Demande de localisation par compte ?</w:t>
+        <w:t>Validation du compte par sms</w:t>
+      </w:r>
+      <w:r>
+        <w:t xml:space="preserve"> afin de pouvoir </w:t>
+      </w:r>
+      <w:r>
+        <w:t>utiliser</w:t>
+      </w:r>
+      <w:r>
+        <w:t xml:space="preserve"> le site</w:t>
+      </w:r>
+      <w:r>
+        <w:t>.</w:t>
       </w:r>
     </w:p>
     <w:p>
-      <w:bookmarkStart w:id="0" w:name="_GoBack"/>
-      <w:bookmarkEnd w:id="0"/>
+      <w:r>
+        <w:t xml:space="preserve">Il sera aussi possible de filtrer les comptes par localisation cela ajoutera un peu plus de précision à notre système de « match » pour pouvoir proposer des profils pertinents à l’utilisateur. Il ne serait pas logique de proposer un profil situé à Bâle pour une personne étant localisée </w:t>
+      </w:r>
+      <w:r>
+        <w:t>à</w:t>
+      </w:r>
+      <w:r>
+        <w:t xml:space="preserve"> Lausanne.</w:t>
+      </w:r>
+      <w:r>
+        <w:t xml:space="preserve"> La localisation passerait par la localisation.</w:t>
+      </w:r>
+    </w:p>
+    <w:p>
+      <w:r>
+        <w:t>Le site sera dérivé dans plusieurs langues en se basant sur la langue du navigateur de l’utilisateur. Cela nous permettra de toucher un plus large public afin de pouvoir créer des rencontres dans un rayon plus larges.</w:t>
+      </w:r>
+    </w:p>
+    <w:p>
+      <w:pPr>
+        <w:pStyle w:val="Titre1"/>
+      </w:pPr>
+      <w:r>
+        <w:t>Fonctionnalités Administratives</w:t>
+      </w:r>
     </w:p>
     <w:p/>
     <w:sectPr>
-      <w:headerReference w:type="default" r:id="rId10"/>
-      <w:footerReference w:type="default" r:id="rId11"/>
+      <w:headerReference w:type="default" r:id="rId9"/>
+      <w:footerReference w:type="default" r:id="rId10"/>
       <w:pgSz w:w="11906" w:h="16838"/>
       <w:pgMar w:top="1417" w:right="1417" w:bottom="1417" w:left="1417" w:header="708" w:footer="708" w:gutter="0"/>
       <w:pgNumType w:start="2"/>
@@ -279,7 +320,7 @@
 </file>
 
 <file path=word/endnotes.xml><?xml version="1.0" encoding="utf-8"?>
-<w:endnotes xmlns:wpc="http://schemas.microsoft.com/office/word/2010/wordprocessingCanvas" xmlns:mc="http://schemas.openxmlformats.org/markup-compatibility/2006" xmlns:o="urn:schemas-microsoft-com:office:office" xmlns:r="http://schemas.openxmlformats.org/officeDocument/2006/relationships" xmlns:m="http://schemas.openxmlformats.org/officeDocument/2006/math" xmlns:v="urn:schemas-microsoft-com:vml" xmlns:wp14="http://schemas.microsoft.com/office/word/2010/wordprocessingDrawing" xmlns:wp="http://schemas.openxmlformats.org/drawingml/2006/wordprocessingDrawing" xmlns:w10="urn:schemas-microsoft-com:office:word" xmlns:w="http://schemas.openxmlformats.org/wordprocessingml/2006/main" xmlns:w14="http://schemas.microsoft.com/office/word/2010/wordml" xmlns:wpg="http://schemas.microsoft.com/office/word/2010/wordprocessingGroup" xmlns:wpi="http://schemas.microsoft.com/office/word/2010/wordprocessingInk" xmlns:wne="http://schemas.microsoft.com/office/word/2006/wordml" xmlns:wps="http://schemas.microsoft.com/office/word/2010/wordprocessingShape" mc:Ignorable="w14 wp14">
+<w:endnotes xmlns:wpc="http://schemas.microsoft.com/office/word/2010/wordprocessingCanvas" xmlns:cx="http://schemas.microsoft.com/office/drawing/2014/chartex" xmlns:cx1="http://schemas.microsoft.com/office/drawing/2015/9/8/chartex" xmlns:cx2="http://schemas.microsoft.com/office/drawing/2015/10/21/chartex" xmlns:cx3="http://schemas.microsoft.com/office/drawing/2016/5/9/chartex" xmlns:cx4="http://schemas.microsoft.com/office/drawing/2016/5/10/chartex" xmlns:cx5="http://schemas.microsoft.com/office/drawing/2016/5/11/chartex" xmlns:cx6="http://schemas.microsoft.com/office/drawing/2016/5/12/chartex" xmlns:cx7="http://schemas.microsoft.com/office/drawing/2016/5/13/chartex" xmlns:cx8="http://schemas.microsoft.com/office/drawing/2016/5/14/chartex" xmlns:mc="http://schemas.openxmlformats.org/markup-compatibility/2006" xmlns:aink="http://schemas.microsoft.com/office/drawing/2016/ink" xmlns:am3d="http://schemas.microsoft.com/office/drawing/2017/model3d" xmlns:o="urn:schemas-microsoft-com:office:office" xmlns:r="http://schemas.openxmlformats.org/officeDocument/2006/relationships" xmlns:m="http://schemas.openxmlformats.org/officeDocument/2006/math" xmlns:v="urn:schemas-microsoft-com:vml" xmlns:wp14="http://schemas.microsoft.com/office/word/2010/wordprocessingDrawing" xmlns:wp="http://schemas.openxmlformats.org/drawingml/2006/wordprocessingDrawing" xmlns:w10="urn:schemas-microsoft-com:office:word" xmlns:w="http://schemas.openxmlformats.org/wordprocessingml/2006/main" xmlns:w14="http://schemas.microsoft.com/office/word/2010/wordml" xmlns:w15="http://schemas.microsoft.com/office/word/2012/wordml" xmlns:w16cid="http://schemas.microsoft.com/office/word/2016/wordml/cid" xmlns:w16se="http://schemas.microsoft.com/office/word/2015/wordml/symex" xmlns:wpg="http://schemas.microsoft.com/office/word/2010/wordprocessingGroup" xmlns:wpi="http://schemas.microsoft.com/office/word/2010/wordprocessingInk" xmlns:wne="http://schemas.microsoft.com/office/word/2006/wordml" xmlns:wps="http://schemas.microsoft.com/office/word/2010/wordprocessingShape" mc:Ignorable="w14 w15 w16se w16cid wp14">
   <w:endnote w:type="separator" w:id="-1">
     <w:p>
       <w:pPr>
@@ -306,7 +347,7 @@
 </file>
 
 <file path=word/footer1.xml><?xml version="1.0" encoding="utf-8"?>
-<w:ftr xmlns:wpc="http://schemas.microsoft.com/office/word/2010/wordprocessingCanvas" xmlns:mc="http://schemas.openxmlformats.org/markup-compatibility/2006" xmlns:o="urn:schemas-microsoft-com:office:office" xmlns:r="http://schemas.openxmlformats.org/officeDocument/2006/relationships" xmlns:m="http://schemas.openxmlformats.org/officeDocument/2006/math" xmlns:v="urn:schemas-microsoft-com:vml" xmlns:wp14="http://schemas.microsoft.com/office/word/2010/wordprocessingDrawing" xmlns:wp="http://schemas.openxmlformats.org/drawingml/2006/wordprocessingDrawing" xmlns:w10="urn:schemas-microsoft-com:office:word" xmlns:w="http://schemas.openxmlformats.org/wordprocessingml/2006/main" xmlns:w14="http://schemas.microsoft.com/office/word/2010/wordml" xmlns:wpg="http://schemas.microsoft.com/office/word/2010/wordprocessingGroup" xmlns:wpi="http://schemas.microsoft.com/office/word/2010/wordprocessingInk" xmlns:wne="http://schemas.microsoft.com/office/word/2006/wordml" xmlns:wps="http://schemas.microsoft.com/office/word/2010/wordprocessingShape" mc:Ignorable="w14 wp14">
+<w:ftr xmlns:wpc="http://schemas.microsoft.com/office/word/2010/wordprocessingCanvas" xmlns:cx="http://schemas.microsoft.com/office/drawing/2014/chartex" xmlns:cx1="http://schemas.microsoft.com/office/drawing/2015/9/8/chartex" xmlns:cx2="http://schemas.microsoft.com/office/drawing/2015/10/21/chartex" xmlns:cx3="http://schemas.microsoft.com/office/drawing/2016/5/9/chartex" xmlns:cx4="http://schemas.microsoft.com/office/drawing/2016/5/10/chartex" xmlns:cx5="http://schemas.microsoft.com/office/drawing/2016/5/11/chartex" xmlns:cx6="http://schemas.microsoft.com/office/drawing/2016/5/12/chartex" xmlns:cx7="http://schemas.microsoft.com/office/drawing/2016/5/13/chartex" xmlns:cx8="http://schemas.microsoft.com/office/drawing/2016/5/14/chartex" xmlns:mc="http://schemas.openxmlformats.org/markup-compatibility/2006" xmlns:aink="http://schemas.microsoft.com/office/drawing/2016/ink" xmlns:am3d="http://schemas.microsoft.com/office/drawing/2017/model3d" xmlns:o="urn:schemas-microsoft-com:office:office" xmlns:r="http://schemas.openxmlformats.org/officeDocument/2006/relationships" xmlns:m="http://schemas.openxmlformats.org/officeDocument/2006/math" xmlns:v="urn:schemas-microsoft-com:vml" xmlns:wp14="http://schemas.microsoft.com/office/word/2010/wordprocessingDrawing" xmlns:wp="http://schemas.openxmlformats.org/drawingml/2006/wordprocessingDrawing" xmlns:w10="urn:schemas-microsoft-com:office:word" xmlns:w="http://schemas.openxmlformats.org/wordprocessingml/2006/main" xmlns:w14="http://schemas.microsoft.com/office/word/2010/wordml" xmlns:w15="http://schemas.microsoft.com/office/word/2012/wordml" xmlns:w16cid="http://schemas.microsoft.com/office/word/2016/wordml/cid" xmlns:w16se="http://schemas.microsoft.com/office/word/2015/wordml/symex" xmlns:wpg="http://schemas.microsoft.com/office/word/2010/wordprocessingGroup" xmlns:wpi="http://schemas.microsoft.com/office/word/2010/wordprocessingInk" xmlns:wne="http://schemas.microsoft.com/office/word/2006/wordml" xmlns:wps="http://schemas.microsoft.com/office/word/2010/wordprocessingShape" mc:Ignorable="w14 w15 w16se w16cid wp14">
   <w:p>
     <w:pPr>
       <w:pStyle w:val="Pieddepage"/>
@@ -351,35 +392,21 @@
       </w:rPr>
       <w:t xml:space="preserve"> sur </w:t>
     </w:r>
-    <w:r>
-      <w:fldChar w:fldCharType="begin"/>
-    </w:r>
-    <w:r>
-      <w:instrText>NUMPAGES  \* Arabic  \* MERGEFORMAT</w:instrText>
-    </w:r>
-    <w:r>
-      <w:fldChar w:fldCharType="separate"/>
-    </w:r>
-    <w:r>
-      <w:rPr>
-        <w:noProof/>
-        <w:lang w:val="fr-FR"/>
-      </w:rPr>
-      <w:t>1</w:t>
-    </w:r>
-    <w:r>
-      <w:rPr>
-        <w:noProof/>
-        <w:lang w:val="fr-FR"/>
-      </w:rPr>
-      <w:fldChar w:fldCharType="end"/>
-    </w:r>
+    <w:fldSimple w:instr="NUMPAGES  \* Arabic  \* MERGEFORMAT">
+      <w:r>
+        <w:rPr>
+          <w:noProof/>
+          <w:lang w:val="fr-FR"/>
+        </w:rPr>
+        <w:t>1</w:t>
+      </w:r>
+    </w:fldSimple>
   </w:p>
 </w:ftr>
 </file>
 
 <file path=word/footnotes.xml><?xml version="1.0" encoding="utf-8"?>
-<w:footnotes xmlns:wpc="http://schemas.microsoft.com/office/word/2010/wordprocessingCanvas" xmlns:mc="http://schemas.openxmlformats.org/markup-compatibility/2006" xmlns:o="urn:schemas-microsoft-com:office:office" xmlns:r="http://schemas.openxmlformats.org/officeDocument/2006/relationships" xmlns:m="http://schemas.openxmlformats.org/officeDocument/2006/math" xmlns:v="urn:schemas-microsoft-com:vml" xmlns:wp14="http://schemas.microsoft.com/office/word/2010/wordprocessingDrawing" xmlns:wp="http://schemas.openxmlformats.org/drawingml/2006/wordprocessingDrawing" xmlns:w10="urn:schemas-microsoft-com:office:word" xmlns:w="http://schemas.openxmlformats.org/wordprocessingml/2006/main" xmlns:w14="http://schemas.microsoft.com/office/word/2010/wordml" xmlns:wpg="http://schemas.microsoft.com/office/word/2010/wordprocessingGroup" xmlns:wpi="http://schemas.microsoft.com/office/word/2010/wordprocessingInk" xmlns:wne="http://schemas.microsoft.com/office/word/2006/wordml" xmlns:wps="http://schemas.microsoft.com/office/word/2010/wordprocessingShape" mc:Ignorable="w14 wp14">
+<w:footnotes xmlns:wpc="http://schemas.microsoft.com/office/word/2010/wordprocessingCanvas" xmlns:cx="http://schemas.microsoft.com/office/drawing/2014/chartex" xmlns:cx1="http://schemas.microsoft.com/office/drawing/2015/9/8/chartex" xmlns:cx2="http://schemas.microsoft.com/office/drawing/2015/10/21/chartex" xmlns:cx3="http://schemas.microsoft.com/office/drawing/2016/5/9/chartex" xmlns:cx4="http://schemas.microsoft.com/office/drawing/2016/5/10/chartex" xmlns:cx5="http://schemas.microsoft.com/office/drawing/2016/5/11/chartex" xmlns:cx6="http://schemas.microsoft.com/office/drawing/2016/5/12/chartex" xmlns:cx7="http://schemas.microsoft.com/office/drawing/2016/5/13/chartex" xmlns:cx8="http://schemas.microsoft.com/office/drawing/2016/5/14/chartex" xmlns:mc="http://schemas.openxmlformats.org/markup-compatibility/2006" xmlns:aink="http://schemas.microsoft.com/office/drawing/2016/ink" xmlns:am3d="http://schemas.microsoft.com/office/drawing/2017/model3d" xmlns:o="urn:schemas-microsoft-com:office:office" xmlns:r="http://schemas.openxmlformats.org/officeDocument/2006/relationships" xmlns:m="http://schemas.openxmlformats.org/officeDocument/2006/math" xmlns:v="urn:schemas-microsoft-com:vml" xmlns:wp14="http://schemas.microsoft.com/office/word/2010/wordprocessingDrawing" xmlns:wp="http://schemas.openxmlformats.org/drawingml/2006/wordprocessingDrawing" xmlns:w10="urn:schemas-microsoft-com:office:word" xmlns:w="http://schemas.openxmlformats.org/wordprocessingml/2006/main" xmlns:w14="http://schemas.microsoft.com/office/word/2010/wordml" xmlns:w15="http://schemas.microsoft.com/office/word/2012/wordml" xmlns:w16cid="http://schemas.microsoft.com/office/word/2016/wordml/cid" xmlns:w16se="http://schemas.microsoft.com/office/word/2015/wordml/symex" xmlns:wpg="http://schemas.microsoft.com/office/word/2010/wordprocessingGroup" xmlns:wpi="http://schemas.microsoft.com/office/word/2010/wordprocessingInk" xmlns:wne="http://schemas.microsoft.com/office/word/2006/wordml" xmlns:wps="http://schemas.microsoft.com/office/word/2010/wordprocessingShape" mc:Ignorable="w14 w15 w16se w16cid wp14">
   <w:footnote w:type="separator" w:id="-1">
     <w:p>
       <w:pPr>
@@ -406,7 +433,7 @@
 </file>
 
 <file path=word/header1.xml><?xml version="1.0" encoding="utf-8"?>
-<w:hdr xmlns:wpc="http://schemas.microsoft.com/office/word/2010/wordprocessingCanvas" xmlns:mc="http://schemas.openxmlformats.org/markup-compatibility/2006" xmlns:o="urn:schemas-microsoft-com:office:office" xmlns:r="http://schemas.openxmlformats.org/officeDocument/2006/relationships" xmlns:m="http://schemas.openxmlformats.org/officeDocument/2006/math" xmlns:v="urn:schemas-microsoft-com:vml" xmlns:wp14="http://schemas.microsoft.com/office/word/2010/wordprocessingDrawing" xmlns:wp="http://schemas.openxmlformats.org/drawingml/2006/wordprocessingDrawing" xmlns:w10="urn:schemas-microsoft-com:office:word" xmlns:w="http://schemas.openxmlformats.org/wordprocessingml/2006/main" xmlns:w14="http://schemas.microsoft.com/office/word/2010/wordml" xmlns:wpg="http://schemas.microsoft.com/office/word/2010/wordprocessingGroup" xmlns:wpi="http://schemas.microsoft.com/office/word/2010/wordprocessingInk" xmlns:wne="http://schemas.microsoft.com/office/word/2006/wordml" xmlns:wps="http://schemas.microsoft.com/office/word/2010/wordprocessingShape" mc:Ignorable="w14 wp14">
+<w:hdr xmlns:wpc="http://schemas.microsoft.com/office/word/2010/wordprocessingCanvas" xmlns:cx="http://schemas.microsoft.com/office/drawing/2014/chartex" xmlns:cx1="http://schemas.microsoft.com/office/drawing/2015/9/8/chartex" xmlns:cx2="http://schemas.microsoft.com/office/drawing/2015/10/21/chartex" xmlns:cx3="http://schemas.microsoft.com/office/drawing/2016/5/9/chartex" xmlns:cx4="http://schemas.microsoft.com/office/drawing/2016/5/10/chartex" xmlns:cx5="http://schemas.microsoft.com/office/drawing/2016/5/11/chartex" xmlns:cx6="http://schemas.microsoft.com/office/drawing/2016/5/12/chartex" xmlns:cx7="http://schemas.microsoft.com/office/drawing/2016/5/13/chartex" xmlns:cx8="http://schemas.microsoft.com/office/drawing/2016/5/14/chartex" xmlns:mc="http://schemas.openxmlformats.org/markup-compatibility/2006" xmlns:aink="http://schemas.microsoft.com/office/drawing/2016/ink" xmlns:am3d="http://schemas.microsoft.com/office/drawing/2017/model3d" xmlns:o="urn:schemas-microsoft-com:office:office" xmlns:r="http://schemas.openxmlformats.org/officeDocument/2006/relationships" xmlns:m="http://schemas.openxmlformats.org/officeDocument/2006/math" xmlns:v="urn:schemas-microsoft-com:vml" xmlns:wp14="http://schemas.microsoft.com/office/word/2010/wordprocessingDrawing" xmlns:wp="http://schemas.openxmlformats.org/drawingml/2006/wordprocessingDrawing" xmlns:w10="urn:schemas-microsoft-com:office:word" xmlns:w="http://schemas.openxmlformats.org/wordprocessingml/2006/main" xmlns:w14="http://schemas.microsoft.com/office/word/2010/wordml" xmlns:w15="http://schemas.microsoft.com/office/word/2012/wordml" xmlns:w16cid="http://schemas.microsoft.com/office/word/2016/wordml/cid" xmlns:w16se="http://schemas.microsoft.com/office/word/2015/wordml/symex" xmlns:wpg="http://schemas.microsoft.com/office/word/2010/wordprocessingGroup" xmlns:wpi="http://schemas.microsoft.com/office/word/2010/wordprocessingInk" xmlns:wne="http://schemas.microsoft.com/office/word/2006/wordml" xmlns:wps="http://schemas.microsoft.com/office/word/2010/wordprocessingShape" mc:Ignorable="w14 w15 w16se w16cid wp14">
   <w:p>
     <w:pPr>
       <w:spacing w:after="0"/>
@@ -521,8 +548,8 @@
 </file>
 
 <file path=word/numbering.xml><?xml version="1.0" encoding="utf-8"?>
-<w:numbering xmlns:wpc="http://schemas.microsoft.com/office/word/2010/wordprocessingCanvas" xmlns:mc="http://schemas.openxmlformats.org/markup-compatibility/2006" xmlns:o="urn:schemas-microsoft-com:office:office" xmlns:r="http://schemas.openxmlformats.org/officeDocument/2006/relationships" xmlns:m="http://schemas.openxmlformats.org/officeDocument/2006/math" xmlns:v="urn:schemas-microsoft-com:vml" xmlns:wp14="http://schemas.microsoft.com/office/word/2010/wordprocessingDrawing" xmlns:wp="http://schemas.openxmlformats.org/drawingml/2006/wordprocessingDrawing" xmlns:w10="urn:schemas-microsoft-com:office:word" xmlns:w="http://schemas.openxmlformats.org/wordprocessingml/2006/main" xmlns:w14="http://schemas.microsoft.com/office/word/2010/wordml" xmlns:wpg="http://schemas.microsoft.com/office/word/2010/wordprocessingGroup" xmlns:wpi="http://schemas.microsoft.com/office/word/2010/wordprocessingInk" xmlns:wne="http://schemas.microsoft.com/office/word/2006/wordml" xmlns:wps="http://schemas.microsoft.com/office/word/2010/wordprocessingShape" mc:Ignorable="w14 wp14">
-  <w:abstractNum w:abstractNumId="0">
+<w:numbering xmlns:wpc="http://schemas.microsoft.com/office/word/2010/wordprocessingCanvas" xmlns:cx="http://schemas.microsoft.com/office/drawing/2014/chartex" xmlns:cx1="http://schemas.microsoft.com/office/drawing/2015/9/8/chartex" xmlns:cx2="http://schemas.microsoft.com/office/drawing/2015/10/21/chartex" xmlns:cx3="http://schemas.microsoft.com/office/drawing/2016/5/9/chartex" xmlns:cx4="http://schemas.microsoft.com/office/drawing/2016/5/10/chartex" xmlns:cx5="http://schemas.microsoft.com/office/drawing/2016/5/11/chartex" xmlns:cx6="http://schemas.microsoft.com/office/drawing/2016/5/12/chartex" xmlns:cx7="http://schemas.microsoft.com/office/drawing/2016/5/13/chartex" xmlns:cx8="http://schemas.microsoft.com/office/drawing/2016/5/14/chartex" xmlns:mc="http://schemas.openxmlformats.org/markup-compatibility/2006" xmlns:aink="http://schemas.microsoft.com/office/drawing/2016/ink" xmlns:am3d="http://schemas.microsoft.com/office/drawing/2017/model3d" xmlns:o="urn:schemas-microsoft-com:office:office" xmlns:r="http://schemas.openxmlformats.org/officeDocument/2006/relationships" xmlns:m="http://schemas.openxmlformats.org/officeDocument/2006/math" xmlns:v="urn:schemas-microsoft-com:vml" xmlns:wp14="http://schemas.microsoft.com/office/word/2010/wordprocessingDrawing" xmlns:wp="http://schemas.openxmlformats.org/drawingml/2006/wordprocessingDrawing" xmlns:w10="urn:schemas-microsoft-com:office:word" xmlns:w="http://schemas.openxmlformats.org/wordprocessingml/2006/main" xmlns:w14="http://schemas.microsoft.com/office/word/2010/wordml" xmlns:w15="http://schemas.microsoft.com/office/word/2012/wordml" xmlns:w16cid="http://schemas.microsoft.com/office/word/2016/wordml/cid" xmlns:w16se="http://schemas.microsoft.com/office/word/2015/wordml/symex" xmlns:wpg="http://schemas.microsoft.com/office/word/2010/wordprocessingGroup" xmlns:wpi="http://schemas.microsoft.com/office/word/2010/wordprocessingInk" xmlns:wne="http://schemas.microsoft.com/office/word/2006/wordml" xmlns:wps="http://schemas.microsoft.com/office/word/2010/wordprocessingShape" mc:Ignorable="w14 w15 w16se w16cid wp14">
+  <w:abstractNum w:abstractNumId="0" w15:restartNumberingAfterBreak="0">
     <w:nsid w:val="FFFFFF7C"/>
     <w:multiLevelType w:val="singleLevel"/>
     <w:tmpl w:val="D6D0A46E"/>
@@ -539,7 +566,7 @@
       </w:pPr>
     </w:lvl>
   </w:abstractNum>
-  <w:abstractNum w:abstractNumId="1">
+  <w:abstractNum w:abstractNumId="1" w15:restartNumberingAfterBreak="0">
     <w:nsid w:val="FFFFFF7D"/>
     <w:multiLevelType w:val="singleLevel"/>
     <w:tmpl w:val="6CE4F6E8"/>
@@ -556,7 +583,7 @@
       </w:pPr>
     </w:lvl>
   </w:abstractNum>
-  <w:abstractNum w:abstractNumId="2">
+  <w:abstractNum w:abstractNumId="2" w15:restartNumberingAfterBreak="0">
     <w:nsid w:val="FFFFFF7E"/>
     <w:multiLevelType w:val="singleLevel"/>
     <w:tmpl w:val="309AF674"/>
@@ -573,7 +600,7 @@
       </w:pPr>
     </w:lvl>
   </w:abstractNum>
-  <w:abstractNum w:abstractNumId="3">
+  <w:abstractNum w:abstractNumId="3" w15:restartNumberingAfterBreak="0">
     <w:nsid w:val="FFFFFF7F"/>
     <w:multiLevelType w:val="singleLevel"/>
     <w:tmpl w:val="CD0A84DA"/>
@@ -590,7 +617,7 @@
       </w:pPr>
     </w:lvl>
   </w:abstractNum>
-  <w:abstractNum w:abstractNumId="4">
+  <w:abstractNum w:abstractNumId="4" w15:restartNumberingAfterBreak="0">
     <w:nsid w:val="FFFFFF80"/>
     <w:multiLevelType w:val="singleLevel"/>
     <w:tmpl w:val="9842A17C"/>
@@ -610,7 +637,7 @@
       </w:rPr>
     </w:lvl>
   </w:abstractNum>
-  <w:abstractNum w:abstractNumId="5">
+  <w:abstractNum w:abstractNumId="5" w15:restartNumberingAfterBreak="0">
     <w:nsid w:val="FFFFFF81"/>
     <w:multiLevelType w:val="singleLevel"/>
     <w:tmpl w:val="EEB41436"/>
@@ -630,7 +657,7 @@
       </w:rPr>
     </w:lvl>
   </w:abstractNum>
-  <w:abstractNum w:abstractNumId="6">
+  <w:abstractNum w:abstractNumId="6" w15:restartNumberingAfterBreak="0">
     <w:nsid w:val="FFFFFF82"/>
     <w:multiLevelType w:val="singleLevel"/>
     <w:tmpl w:val="718C90C8"/>
@@ -650,7 +677,7 @@
       </w:rPr>
     </w:lvl>
   </w:abstractNum>
-  <w:abstractNum w:abstractNumId="7">
+  <w:abstractNum w:abstractNumId="7" w15:restartNumberingAfterBreak="0">
     <w:nsid w:val="FFFFFF83"/>
     <w:multiLevelType w:val="singleLevel"/>
     <w:tmpl w:val="5DC02D3A"/>
@@ -670,7 +697,7 @@
       </w:rPr>
     </w:lvl>
   </w:abstractNum>
-  <w:abstractNum w:abstractNumId="8">
+  <w:abstractNum w:abstractNumId="8" w15:restartNumberingAfterBreak="0">
     <w:nsid w:val="FFFFFF88"/>
     <w:multiLevelType w:val="singleLevel"/>
     <w:tmpl w:val="73FC0706"/>
@@ -687,7 +714,7 @@
       </w:pPr>
     </w:lvl>
   </w:abstractNum>
-  <w:abstractNum w:abstractNumId="9">
+  <w:abstractNum w:abstractNumId="9" w15:restartNumberingAfterBreak="0">
     <w:nsid w:val="FFFFFF89"/>
     <w:multiLevelType w:val="singleLevel"/>
     <w:tmpl w:val="7D38416C"/>
@@ -707,7 +734,7 @@
       </w:rPr>
     </w:lvl>
   </w:abstractNum>
-  <w:abstractNum w:abstractNumId="10">
+  <w:abstractNum w:abstractNumId="10" w15:restartNumberingAfterBreak="0">
     <w:nsid w:val="0C554C8B"/>
     <w:multiLevelType w:val="hybridMultilevel"/>
     <w:tmpl w:val="7676F0B0"/>
@@ -820,7 +847,7 @@
       </w:rPr>
     </w:lvl>
   </w:abstractNum>
-  <w:abstractNum w:abstractNumId="11">
+  <w:abstractNum w:abstractNumId="11" w15:restartNumberingAfterBreak="0">
     <w:nsid w:val="0C8A3CB5"/>
     <w:multiLevelType w:val="hybridMultilevel"/>
     <w:tmpl w:val="65FAB888"/>
@@ -933,7 +960,7 @@
       </w:rPr>
     </w:lvl>
   </w:abstractNum>
-  <w:abstractNum w:abstractNumId="12">
+  <w:abstractNum w:abstractNumId="12" w15:restartNumberingAfterBreak="0">
     <w:nsid w:val="21E62D63"/>
     <w:multiLevelType w:val="hybridMultilevel"/>
     <w:tmpl w:val="D722EEEE"/>
@@ -1046,7 +1073,7 @@
       </w:rPr>
     </w:lvl>
   </w:abstractNum>
-  <w:abstractNum w:abstractNumId="13">
+  <w:abstractNum w:abstractNumId="13" w15:restartNumberingAfterBreak="0">
     <w:nsid w:val="33D64BBE"/>
     <w:multiLevelType w:val="hybridMultilevel"/>
     <w:tmpl w:val="D9A87B66"/>
@@ -1159,7 +1186,7 @@
       </w:rPr>
     </w:lvl>
   </w:abstractNum>
-  <w:abstractNum w:abstractNumId="14">
+  <w:abstractNum w:abstractNumId="14" w15:restartNumberingAfterBreak="0">
     <w:nsid w:val="3710138D"/>
     <w:multiLevelType w:val="multilevel"/>
     <w:tmpl w:val="040C001D"/>
@@ -1245,7 +1272,7 @@
       </w:pPr>
     </w:lvl>
   </w:abstractNum>
-  <w:abstractNum w:abstractNumId="15">
+  <w:abstractNum w:abstractNumId="15" w15:restartNumberingAfterBreak="0">
     <w:nsid w:val="3EAD22A8"/>
     <w:multiLevelType w:val="hybridMultilevel"/>
     <w:tmpl w:val="99EEB840"/>
@@ -1358,7 +1385,7 @@
       </w:rPr>
     </w:lvl>
   </w:abstractNum>
-  <w:abstractNum w:abstractNumId="16">
+  <w:abstractNum w:abstractNumId="16" w15:restartNumberingAfterBreak="0">
     <w:nsid w:val="40C034D4"/>
     <w:multiLevelType w:val="hybridMultilevel"/>
     <w:tmpl w:val="A7F035D4"/>
@@ -1471,7 +1498,7 @@
       </w:rPr>
     </w:lvl>
   </w:abstractNum>
-  <w:abstractNum w:abstractNumId="17">
+  <w:abstractNum w:abstractNumId="17" w15:restartNumberingAfterBreak="0">
     <w:nsid w:val="44412F81"/>
     <w:multiLevelType w:val="hybridMultilevel"/>
     <w:tmpl w:val="E2102A30"/>
@@ -1584,7 +1611,7 @@
       </w:rPr>
     </w:lvl>
   </w:abstractNum>
-  <w:abstractNum w:abstractNumId="18">
+  <w:abstractNum w:abstractNumId="18" w15:restartNumberingAfterBreak="0">
     <w:nsid w:val="448037AF"/>
     <w:multiLevelType w:val="hybridMultilevel"/>
     <w:tmpl w:val="601C8CC4"/>
@@ -1697,7 +1724,7 @@
       </w:rPr>
     </w:lvl>
   </w:abstractNum>
-  <w:abstractNum w:abstractNumId="19">
+  <w:abstractNum w:abstractNumId="19" w15:restartNumberingAfterBreak="0">
     <w:nsid w:val="585161C0"/>
     <w:multiLevelType w:val="multilevel"/>
     <w:tmpl w:val="100C0025"/>
@@ -1792,7 +1819,7 @@
       </w:pPr>
     </w:lvl>
   </w:abstractNum>
-  <w:abstractNum w:abstractNumId="20">
+  <w:abstractNum w:abstractNumId="20" w15:restartNumberingAfterBreak="0">
     <w:nsid w:val="642945A3"/>
     <w:multiLevelType w:val="hybridMultilevel"/>
     <w:tmpl w:val="9EBC21F2"/>
@@ -1905,7 +1932,120 @@
       </w:rPr>
     </w:lvl>
   </w:abstractNum>
-  <w:abstractNum w:abstractNumId="21">
+  <w:abstractNum w:abstractNumId="21" w15:restartNumberingAfterBreak="0">
+    <w:nsid w:val="6B850CE2"/>
+    <w:multiLevelType w:val="hybridMultilevel"/>
+    <w:tmpl w:val="C1B6E492"/>
+    <w:lvl w:ilvl="0" w:tplc="100C0001">
+      <w:start w:val="1"/>
+      <w:numFmt w:val="bullet"/>
+      <w:lvlText w:val=""/>
+      <w:lvlJc w:val="left"/>
+      <w:pPr>
+        <w:ind w:left="720" w:hanging="360"/>
+      </w:pPr>
+      <w:rPr>
+        <w:rFonts w:ascii="Symbol" w:hAnsi="Symbol" w:hint="default"/>
+      </w:rPr>
+    </w:lvl>
+    <w:lvl w:ilvl="1" w:tplc="100C0003" w:tentative="1">
+      <w:start w:val="1"/>
+      <w:numFmt w:val="bullet"/>
+      <w:lvlText w:val="o"/>
+      <w:lvlJc w:val="left"/>
+      <w:pPr>
+        <w:ind w:left="1440" w:hanging="360"/>
+      </w:pPr>
+      <w:rPr>
+        <w:rFonts w:ascii="Courier New" w:hAnsi="Courier New" w:cs="Courier New" w:hint="default"/>
+      </w:rPr>
+    </w:lvl>
+    <w:lvl w:ilvl="2" w:tplc="100C0005" w:tentative="1">
+      <w:start w:val="1"/>
+      <w:numFmt w:val="bullet"/>
+      <w:lvlText w:val=""/>
+      <w:lvlJc w:val="left"/>
+      <w:pPr>
+        <w:ind w:left="2160" w:hanging="360"/>
+      </w:pPr>
+      <w:rPr>
+        <w:rFonts w:ascii="Wingdings" w:hAnsi="Wingdings" w:hint="default"/>
+      </w:rPr>
+    </w:lvl>
+    <w:lvl w:ilvl="3" w:tplc="100C0001" w:tentative="1">
+      <w:start w:val="1"/>
+      <w:numFmt w:val="bullet"/>
+      <w:lvlText w:val=""/>
+      <w:lvlJc w:val="left"/>
+      <w:pPr>
+        <w:ind w:left="2880" w:hanging="360"/>
+      </w:pPr>
+      <w:rPr>
+        <w:rFonts w:ascii="Symbol" w:hAnsi="Symbol" w:hint="default"/>
+      </w:rPr>
+    </w:lvl>
+    <w:lvl w:ilvl="4" w:tplc="100C0003" w:tentative="1">
+      <w:start w:val="1"/>
+      <w:numFmt w:val="bullet"/>
+      <w:lvlText w:val="o"/>
+      <w:lvlJc w:val="left"/>
+      <w:pPr>
+        <w:ind w:left="3600" w:hanging="360"/>
+      </w:pPr>
+      <w:rPr>
+        <w:rFonts w:ascii="Courier New" w:hAnsi="Courier New" w:cs="Courier New" w:hint="default"/>
+      </w:rPr>
+    </w:lvl>
+    <w:lvl w:ilvl="5" w:tplc="100C0005" w:tentative="1">
+      <w:start w:val="1"/>
+      <w:numFmt w:val="bullet"/>
+      <w:lvlText w:val=""/>
+      <w:lvlJc w:val="left"/>
+      <w:pPr>
+        <w:ind w:left="4320" w:hanging="360"/>
+      </w:pPr>
+      <w:rPr>
+        <w:rFonts w:ascii="Wingdings" w:hAnsi="Wingdings" w:hint="default"/>
+      </w:rPr>
+    </w:lvl>
+    <w:lvl w:ilvl="6" w:tplc="100C0001" w:tentative="1">
+      <w:start w:val="1"/>
+      <w:numFmt w:val="bullet"/>
+      <w:lvlText w:val=""/>
+      <w:lvlJc w:val="left"/>
+      <w:pPr>
+        <w:ind w:left="5040" w:hanging="360"/>
+      </w:pPr>
+      <w:rPr>
+        <w:rFonts w:ascii="Symbol" w:hAnsi="Symbol" w:hint="default"/>
+      </w:rPr>
+    </w:lvl>
+    <w:lvl w:ilvl="7" w:tplc="100C0003" w:tentative="1">
+      <w:start w:val="1"/>
+      <w:numFmt w:val="bullet"/>
+      <w:lvlText w:val="o"/>
+      <w:lvlJc w:val="left"/>
+      <w:pPr>
+        <w:ind w:left="5760" w:hanging="360"/>
+      </w:pPr>
+      <w:rPr>
+        <w:rFonts w:ascii="Courier New" w:hAnsi="Courier New" w:cs="Courier New" w:hint="default"/>
+      </w:rPr>
+    </w:lvl>
+    <w:lvl w:ilvl="8" w:tplc="100C0005" w:tentative="1">
+      <w:start w:val="1"/>
+      <w:numFmt w:val="bullet"/>
+      <w:lvlText w:val=""/>
+      <w:lvlJc w:val="left"/>
+      <w:pPr>
+        <w:ind w:left="6480" w:hanging="360"/>
+      </w:pPr>
+      <w:rPr>
+        <w:rFonts w:ascii="Wingdings" w:hAnsi="Wingdings" w:hint="default"/>
+      </w:rPr>
+    </w:lvl>
+  </w:abstractNum>
+  <w:abstractNum w:abstractNumId="22" w15:restartNumberingAfterBreak="0">
     <w:nsid w:val="723C2FA4"/>
     <w:multiLevelType w:val="hybridMultilevel"/>
     <w:tmpl w:val="D7D49A3E"/>
@@ -2018,7 +2158,7 @@
       </w:rPr>
     </w:lvl>
   </w:abstractNum>
-  <w:abstractNum w:abstractNumId="22">
+  <w:abstractNum w:abstractNumId="23" w15:restartNumberingAfterBreak="0">
     <w:nsid w:val="760165AC"/>
     <w:multiLevelType w:val="hybridMultilevel"/>
     <w:tmpl w:val="7318FDDA"/>
@@ -2131,7 +2271,7 @@
       </w:rPr>
     </w:lvl>
   </w:abstractNum>
-  <w:abstractNum w:abstractNumId="23">
+  <w:abstractNum w:abstractNumId="24" w15:restartNumberingAfterBreak="0">
     <w:nsid w:val="787A3C7C"/>
     <w:multiLevelType w:val="hybridMultilevel"/>
     <w:tmpl w:val="5C9A150E"/>
@@ -2244,7 +2384,7 @@
       </w:rPr>
     </w:lvl>
   </w:abstractNum>
-  <w:abstractNum w:abstractNumId="24">
+  <w:abstractNum w:abstractNumId="25" w15:restartNumberingAfterBreak="0">
     <w:nsid w:val="79CA0B86"/>
     <w:multiLevelType w:val="hybridMultilevel"/>
     <w:tmpl w:val="877C2784"/>
@@ -2367,7 +2507,7 @@
     <w:abstractNumId w:val="16"/>
   </w:num>
   <w:num w:numId="4">
-    <w:abstractNumId w:val="22"/>
+    <w:abstractNumId w:val="23"/>
   </w:num>
   <w:num w:numId="5">
     <w:abstractNumId w:val="8"/>
@@ -2400,7 +2540,7 @@
     <w:abstractNumId w:val="4"/>
   </w:num>
   <w:num w:numId="15">
-    <w:abstractNumId w:val="23"/>
+    <w:abstractNumId w:val="24"/>
   </w:num>
   <w:num w:numId="16">
     <w:abstractNumId w:val="20"/>
@@ -2412,13 +2552,13 @@
     <w:abstractNumId w:val="19"/>
   </w:num>
   <w:num w:numId="19">
-    <w:abstractNumId w:val="21"/>
+    <w:abstractNumId w:val="22"/>
   </w:num>
   <w:num w:numId="20">
     <w:abstractNumId w:val="17"/>
   </w:num>
   <w:num w:numId="21">
-    <w:abstractNumId w:val="24"/>
+    <w:abstractNumId w:val="25"/>
   </w:num>
   <w:num w:numId="22">
     <w:abstractNumId w:val="10"/>
@@ -2435,11 +2575,14 @@
   <w:num w:numId="26">
     <w:abstractNumId w:val="12"/>
   </w:num>
+  <w:num w:numId="27">
+    <w:abstractNumId w:val="21"/>
+  </w:num>
 </w:numbering>
 </file>
 
 <file path=word/styles.xml><?xml version="1.0" encoding="utf-8"?>
-<w:styles xmlns:mc="http://schemas.openxmlformats.org/markup-compatibility/2006" xmlns:r="http://schemas.openxmlformats.org/officeDocument/2006/relationships" xmlns:w="http://schemas.openxmlformats.org/wordprocessingml/2006/main" xmlns:w14="http://schemas.microsoft.com/office/word/2010/wordml" mc:Ignorable="w14">
+<w:styles xmlns:mc="http://schemas.openxmlformats.org/markup-compatibility/2006" xmlns:r="http://schemas.openxmlformats.org/officeDocument/2006/relationships" xmlns:w="http://schemas.openxmlformats.org/wordprocessingml/2006/main" xmlns:w14="http://schemas.microsoft.com/office/word/2010/wordml" xmlns:w15="http://schemas.microsoft.com/office/word/2012/wordml" xmlns:w16cid="http://schemas.microsoft.com/office/word/2016/wordml/cid" xmlns:w16se="http://schemas.microsoft.com/office/word/2015/wordml/symex" mc:Ignorable="w14 w15 w16se w16cid">
   <w:docDefaults>
     <w:rPrDefault>
       <w:rPr>
@@ -2455,144 +2598,384 @@
       </w:pPr>
     </w:pPrDefault>
   </w:docDefaults>
-  <w:latentStyles w:defLockedState="0" w:defUIPriority="99" w:defSemiHidden="1" w:defUnhideWhenUsed="1" w:defQFormat="0" w:count="267">
-    <w:lsdException w:name="Normal" w:semiHidden="0" w:uiPriority="0" w:unhideWhenUsed="0" w:qFormat="1"/>
-    <w:lsdException w:name="heading 1" w:semiHidden="0" w:uiPriority="9" w:unhideWhenUsed="0" w:qFormat="1"/>
-    <w:lsdException w:name="heading 2" w:uiPriority="9" w:qFormat="1"/>
-    <w:lsdException w:name="heading 3" w:uiPriority="9" w:qFormat="1"/>
-    <w:lsdException w:name="heading 4" w:uiPriority="9" w:qFormat="1"/>
-    <w:lsdException w:name="heading 5" w:uiPriority="9" w:qFormat="1"/>
-    <w:lsdException w:name="heading 6" w:uiPriority="9" w:qFormat="1"/>
-    <w:lsdException w:name="heading 7" w:uiPriority="9" w:qFormat="1"/>
-    <w:lsdException w:name="heading 8" w:uiPriority="9" w:qFormat="1"/>
-    <w:lsdException w:name="heading 9" w:uiPriority="9" w:qFormat="1"/>
-    <w:lsdException w:name="toc 1" w:uiPriority="39"/>
-    <w:lsdException w:name="toc 2" w:uiPriority="39"/>
-    <w:lsdException w:name="toc 3" w:uiPriority="39"/>
-    <w:lsdException w:name="toc 4" w:uiPriority="39"/>
-    <w:lsdException w:name="toc 5" w:uiPriority="39"/>
-    <w:lsdException w:name="toc 6" w:uiPriority="39"/>
-    <w:lsdException w:name="toc 7" w:uiPriority="39"/>
-    <w:lsdException w:name="toc 8" w:uiPriority="39"/>
-    <w:lsdException w:name="toc 9" w:uiPriority="39"/>
-    <w:lsdException w:name="caption" w:uiPriority="35" w:qFormat="1"/>
-    <w:lsdException w:name="Title" w:semiHidden="0" w:uiPriority="10" w:unhideWhenUsed="0" w:qFormat="1"/>
-    <w:lsdException w:name="Default Paragraph Font" w:uiPriority="1"/>
-    <w:lsdException w:name="Subtitle" w:semiHidden="0" w:uiPriority="11" w:unhideWhenUsed="0" w:qFormat="1"/>
-    <w:lsdException w:name="Strong" w:semiHidden="0" w:uiPriority="22" w:unhideWhenUsed="0" w:qFormat="1"/>
-    <w:lsdException w:name="Emphasis" w:semiHidden="0" w:uiPriority="20" w:unhideWhenUsed="0" w:qFormat="1"/>
-    <w:lsdException w:name="Table Grid" w:semiHidden="0" w:uiPriority="39" w:unhideWhenUsed="0"/>
-    <w:lsdException w:name="Placeholder Text" w:unhideWhenUsed="0"/>
-    <w:lsdException w:name="No Spacing" w:semiHidden="0" w:uiPriority="1" w:unhideWhenUsed="0" w:qFormat="1"/>
-    <w:lsdException w:name="Light Shading" w:semiHidden="0" w:uiPriority="60" w:unhideWhenUsed="0"/>
-    <w:lsdException w:name="Light List" w:semiHidden="0" w:uiPriority="61" w:unhideWhenUsed="0"/>
-    <w:lsdException w:name="Light Grid" w:semiHidden="0" w:uiPriority="62" w:unhideWhenUsed="0"/>
-    <w:lsdException w:name="Medium Shading 1" w:semiHidden="0" w:uiPriority="63" w:unhideWhenUsed="0"/>
-    <w:lsdException w:name="Medium Shading 2" w:semiHidden="0" w:uiPriority="64" w:unhideWhenUsed="0"/>
-    <w:lsdException w:name="Medium List 1" w:semiHidden="0" w:uiPriority="65" w:unhideWhenUsed="0"/>
-    <w:lsdException w:name="Medium List 2" w:semiHidden="0" w:uiPriority="66" w:unhideWhenUsed="0"/>
-    <w:lsdException w:name="Medium Grid 1" w:semiHidden="0" w:uiPriority="67" w:unhideWhenUsed="0"/>
-    <w:lsdException w:name="Medium Grid 2" w:semiHidden="0" w:uiPriority="68" w:unhideWhenUsed="0"/>
-    <w:lsdException w:name="Medium Grid 3" w:semiHidden="0" w:uiPriority="69" w:unhideWhenUsed="0"/>
-    <w:lsdException w:name="Dark List" w:semiHidden="0" w:uiPriority="70" w:unhideWhenUsed="0"/>
-    <w:lsdException w:name="Colorful Shading" w:semiHidden="0" w:uiPriority="71" w:unhideWhenUsed="0"/>
-    <w:lsdException w:name="Colorful List" w:semiHidden="0" w:uiPriority="72" w:unhideWhenUsed="0"/>
-    <w:lsdException w:name="Colorful Grid" w:semiHidden="0" w:uiPriority="73" w:unhideWhenUsed="0"/>
-    <w:lsdException w:name="Light Shading Accent 1" w:semiHidden="0" w:uiPriority="60" w:unhideWhenUsed="0"/>
-    <w:lsdException w:name="Light List Accent 1" w:semiHidden="0" w:uiPriority="61" w:unhideWhenUsed="0"/>
-    <w:lsdException w:name="Light Grid Accent 1" w:semiHidden="0" w:uiPriority="62" w:unhideWhenUsed="0"/>
-    <w:lsdException w:name="Medium Shading 1 Accent 1" w:semiHidden="0" w:uiPriority="63" w:unhideWhenUsed="0"/>
-    <w:lsdException w:name="Medium Shading 2 Accent 1" w:semiHidden="0" w:uiPriority="64" w:unhideWhenUsed="0"/>
-    <w:lsdException w:name="Medium List 1 Accent 1" w:semiHidden="0" w:uiPriority="65" w:unhideWhenUsed="0"/>
-    <w:lsdException w:name="Revision" w:unhideWhenUsed="0"/>
-    <w:lsdException w:name="List Paragraph" w:semiHidden="0" w:uiPriority="34" w:unhideWhenUsed="0" w:qFormat="1"/>
-    <w:lsdException w:name="Quote" w:semiHidden="0" w:uiPriority="29" w:unhideWhenUsed="0" w:qFormat="1"/>
-    <w:lsdException w:name="Intense Quote" w:semiHidden="0" w:uiPriority="30" w:unhideWhenUsed="0" w:qFormat="1"/>
-    <w:lsdException w:name="Medium List 2 Accent 1" w:semiHidden="0" w:uiPriority="66" w:unhideWhenUsed="0"/>
-    <w:lsdException w:name="Medium Grid 1 Accent 1" w:semiHidden="0" w:uiPriority="67" w:unhideWhenUsed="0"/>
-    <w:lsdException w:name="Medium Grid 2 Accent 1" w:semiHidden="0" w:uiPriority="68" w:unhideWhenUsed="0"/>
-    <w:lsdException w:name="Medium Grid 3 Accent 1" w:semiHidden="0" w:uiPriority="69" w:unhideWhenUsed="0"/>
-    <w:lsdException w:name="Dark List Accent 1" w:semiHidden="0" w:uiPriority="70" w:unhideWhenUsed="0"/>
-    <w:lsdException w:name="Colorful Shading Accent 1" w:semiHidden="0" w:uiPriority="71" w:unhideWhenUsed="0"/>
-    <w:lsdException w:name="Colorful List Accent 1" w:semiHidden="0" w:uiPriority="72" w:unhideWhenUsed="0"/>
-    <w:lsdException w:name="Colorful Grid Accent 1" w:semiHidden="0" w:uiPriority="73" w:unhideWhenUsed="0"/>
-    <w:lsdException w:name="Light Shading Accent 2" w:semiHidden="0" w:uiPriority="60" w:unhideWhenUsed="0"/>
-    <w:lsdException w:name="Light List Accent 2" w:semiHidden="0" w:uiPriority="61" w:unhideWhenUsed="0"/>
-    <w:lsdException w:name="Light Grid Accent 2" w:semiHidden="0" w:uiPriority="62" w:unhideWhenUsed="0"/>
-    <w:lsdException w:name="Medium Shading 1 Accent 2" w:semiHidden="0" w:uiPriority="63" w:unhideWhenUsed="0"/>
-    <w:lsdException w:name="Medium Shading 2 Accent 2" w:semiHidden="0" w:uiPriority="64" w:unhideWhenUsed="0"/>
-    <w:lsdException w:name="Medium List 1 Accent 2" w:semiHidden="0" w:uiPriority="65" w:unhideWhenUsed="0"/>
-    <w:lsdException w:name="Medium List 2 Accent 2" w:semiHidden="0" w:uiPriority="66" w:unhideWhenUsed="0"/>
-    <w:lsdException w:name="Medium Grid 1 Accent 2" w:semiHidden="0" w:uiPriority="67" w:unhideWhenUsed="0"/>
-    <w:lsdException w:name="Medium Grid 2 Accent 2" w:semiHidden="0" w:uiPriority="68" w:unhideWhenUsed="0"/>
-    <w:lsdException w:name="Medium Grid 3 Accent 2" w:semiHidden="0" w:uiPriority="69" w:unhideWhenUsed="0"/>
-    <w:lsdException w:name="Dark List Accent 2" w:semiHidden="0" w:uiPriority="70" w:unhideWhenUsed="0"/>
-    <w:lsdException w:name="Colorful Shading Accent 2" w:semiHidden="0" w:uiPriority="71" w:unhideWhenUsed="0"/>
-    <w:lsdException w:name="Colorful List Accent 2" w:semiHidden="0" w:uiPriority="72" w:unhideWhenUsed="0"/>
-    <w:lsdException w:name="Colorful Grid Accent 2" w:semiHidden="0" w:uiPriority="73" w:unhideWhenUsed="0"/>
-    <w:lsdException w:name="Light Shading Accent 3" w:semiHidden="0" w:uiPriority="60" w:unhideWhenUsed="0"/>
-    <w:lsdException w:name="Light List Accent 3" w:semiHidden="0" w:uiPriority="61" w:unhideWhenUsed="0"/>
-    <w:lsdException w:name="Light Grid Accent 3" w:semiHidden="0" w:uiPriority="62" w:unhideWhenUsed="0"/>
-    <w:lsdException w:name="Medium Shading 1 Accent 3" w:semiHidden="0" w:uiPriority="63" w:unhideWhenUsed="0"/>
-    <w:lsdException w:name="Medium Shading 2 Accent 3" w:semiHidden="0" w:uiPriority="64" w:unhideWhenUsed="0"/>
-    <w:lsdException w:name="Medium List 1 Accent 3" w:semiHidden="0" w:uiPriority="65" w:unhideWhenUsed="0"/>
-    <w:lsdException w:name="Medium List 2 Accent 3" w:semiHidden="0" w:uiPriority="66" w:unhideWhenUsed="0"/>
-    <w:lsdException w:name="Medium Grid 1 Accent 3" w:semiHidden="0" w:uiPriority="67" w:unhideWhenUsed="0"/>
-    <w:lsdException w:name="Medium Grid 2 Accent 3" w:semiHidden="0" w:uiPriority="68" w:unhideWhenUsed="0"/>
-    <w:lsdException w:name="Medium Grid 3 Accent 3" w:semiHidden="0" w:uiPriority="69" w:unhideWhenUsed="0"/>
-    <w:lsdException w:name="Dark List Accent 3" w:semiHidden="0" w:uiPriority="70" w:unhideWhenUsed="0"/>
-    <w:lsdException w:name="Colorful Shading Accent 3" w:semiHidden="0" w:uiPriority="71" w:unhideWhenUsed="0"/>
-    <w:lsdException w:name="Colorful List Accent 3" w:semiHidden="0" w:uiPriority="72" w:unhideWhenUsed="0"/>
-    <w:lsdException w:name="Colorful Grid Accent 3" w:semiHidden="0" w:uiPriority="73" w:unhideWhenUsed="0"/>
-    <w:lsdException w:name="Light Shading Accent 4" w:semiHidden="0" w:uiPriority="60" w:unhideWhenUsed="0"/>
-    <w:lsdException w:name="Light List Accent 4" w:semiHidden="0" w:uiPriority="61" w:unhideWhenUsed="0"/>
-    <w:lsdException w:name="Light Grid Accent 4" w:semiHidden="0" w:uiPriority="62" w:unhideWhenUsed="0"/>
-    <w:lsdException w:name="Medium Shading 1 Accent 4" w:semiHidden="0" w:uiPriority="63" w:unhideWhenUsed="0"/>
-    <w:lsdException w:name="Medium Shading 2 Accent 4" w:semiHidden="0" w:uiPriority="64" w:unhideWhenUsed="0"/>
-    <w:lsdException w:name="Medium List 1 Accent 4" w:semiHidden="0" w:uiPriority="65" w:unhideWhenUsed="0"/>
-    <w:lsdException w:name="Medium List 2 Accent 4" w:semiHidden="0" w:uiPriority="66" w:unhideWhenUsed="0"/>
-    <w:lsdException w:name="Medium Grid 1 Accent 4" w:semiHidden="0" w:uiPriority="67" w:unhideWhenUsed="0"/>
-    <w:lsdException w:name="Medium Grid 2 Accent 4" w:semiHidden="0" w:uiPriority="68" w:unhideWhenUsed="0"/>
-    <w:lsdException w:name="Medium Grid 3 Accent 4" w:semiHidden="0" w:uiPriority="69" w:unhideWhenUsed="0"/>
-    <w:lsdException w:name="Dark List Accent 4" w:semiHidden="0" w:uiPriority="70" w:unhideWhenUsed="0"/>
-    <w:lsdException w:name="Colorful Shading Accent 4" w:semiHidden="0" w:uiPriority="71" w:unhideWhenUsed="0"/>
-    <w:lsdException w:name="Colorful List Accent 4" w:semiHidden="0" w:uiPriority="72" w:unhideWhenUsed="0"/>
-    <w:lsdException w:name="Colorful Grid Accent 4" w:semiHidden="0" w:uiPriority="73" w:unhideWhenUsed="0"/>
-    <w:lsdException w:name="Light Shading Accent 5" w:semiHidden="0" w:uiPriority="60" w:unhideWhenUsed="0"/>
-    <w:lsdException w:name="Light List Accent 5" w:semiHidden="0" w:uiPriority="61" w:unhideWhenUsed="0"/>
-    <w:lsdException w:name="Light Grid Accent 5" w:semiHidden="0" w:uiPriority="62" w:unhideWhenUsed="0"/>
-    <w:lsdException w:name="Medium Shading 1 Accent 5" w:semiHidden="0" w:uiPriority="63" w:unhideWhenUsed="0"/>
-    <w:lsdException w:name="Medium Shading 2 Accent 5" w:semiHidden="0" w:uiPriority="64" w:unhideWhenUsed="0"/>
-    <w:lsdException w:name="Medium List 1 Accent 5" w:semiHidden="0" w:uiPriority="65" w:unhideWhenUsed="0"/>
-    <w:lsdException w:name="Medium List 2 Accent 5" w:semiHidden="0" w:uiPriority="66" w:unhideWhenUsed="0"/>
-    <w:lsdException w:name="Medium Grid 1 Accent 5" w:semiHidden="0" w:uiPriority="67" w:unhideWhenUsed="0"/>
-    <w:lsdException w:name="Medium Grid 2 Accent 5" w:semiHidden="0" w:uiPriority="68" w:unhideWhenUsed="0"/>
-    <w:lsdException w:name="Medium Grid 3 Accent 5" w:semiHidden="0" w:uiPriority="69" w:unhideWhenUsed="0"/>
-    <w:lsdException w:name="Dark List Accent 5" w:semiHidden="0" w:uiPriority="70" w:unhideWhenUsed="0"/>
-    <w:lsdException w:name="Colorful Shading Accent 5" w:semiHidden="0" w:uiPriority="71" w:unhideWhenUsed="0"/>
-    <w:lsdException w:name="Colorful List Accent 5" w:semiHidden="0" w:uiPriority="72" w:unhideWhenUsed="0"/>
-    <w:lsdException w:name="Colorful Grid Accent 5" w:semiHidden="0" w:uiPriority="73" w:unhideWhenUsed="0"/>
-    <w:lsdException w:name="Light Shading Accent 6" w:semiHidden="0" w:uiPriority="60" w:unhideWhenUsed="0"/>
-    <w:lsdException w:name="Light List Accent 6" w:semiHidden="0" w:uiPriority="61" w:unhideWhenUsed="0"/>
-    <w:lsdException w:name="Light Grid Accent 6" w:semiHidden="0" w:uiPriority="62" w:unhideWhenUsed="0"/>
-    <w:lsdException w:name="Medium Shading 1 Accent 6" w:semiHidden="0" w:uiPriority="63" w:unhideWhenUsed="0"/>
-    <w:lsdException w:name="Medium Shading 2 Accent 6" w:semiHidden="0" w:uiPriority="64" w:unhideWhenUsed="0"/>
-    <w:lsdException w:name="Medium List 1 Accent 6" w:semiHidden="0" w:uiPriority="65" w:unhideWhenUsed="0"/>
-    <w:lsdException w:name="Medium List 2 Accent 6" w:semiHidden="0" w:uiPriority="66" w:unhideWhenUsed="0"/>
-    <w:lsdException w:name="Medium Grid 1 Accent 6" w:semiHidden="0" w:uiPriority="67" w:unhideWhenUsed="0"/>
-    <w:lsdException w:name="Medium Grid 2 Accent 6" w:semiHidden="0" w:uiPriority="68" w:unhideWhenUsed="0"/>
-    <w:lsdException w:name="Medium Grid 3 Accent 6" w:semiHidden="0" w:uiPriority="69" w:unhideWhenUsed="0"/>
-    <w:lsdException w:name="Dark List Accent 6" w:semiHidden="0" w:uiPriority="70" w:unhideWhenUsed="0"/>
-    <w:lsdException w:name="Colorful Shading Accent 6" w:semiHidden="0" w:uiPriority="71" w:unhideWhenUsed="0"/>
-    <w:lsdException w:name="Colorful List Accent 6" w:semiHidden="0" w:uiPriority="72" w:unhideWhenUsed="0"/>
-    <w:lsdException w:name="Colorful Grid Accent 6" w:semiHidden="0" w:uiPriority="73" w:unhideWhenUsed="0"/>
-    <w:lsdException w:name="Subtle Emphasis" w:semiHidden="0" w:uiPriority="19" w:unhideWhenUsed="0" w:qFormat="1"/>
-    <w:lsdException w:name="Intense Emphasis" w:semiHidden="0" w:uiPriority="21" w:unhideWhenUsed="0" w:qFormat="1"/>
-    <w:lsdException w:name="Subtle Reference" w:semiHidden="0" w:uiPriority="31" w:unhideWhenUsed="0" w:qFormat="1"/>
-    <w:lsdException w:name="Intense Reference" w:semiHidden="0" w:uiPriority="32" w:unhideWhenUsed="0" w:qFormat="1"/>
-    <w:lsdException w:name="Book Title" w:semiHidden="0" w:uiPriority="33" w:unhideWhenUsed="0" w:qFormat="1"/>
-    <w:lsdException w:name="Bibliography" w:uiPriority="37"/>
-    <w:lsdException w:name="TOC Heading" w:uiPriority="39" w:qFormat="1"/>
+  <w:latentStyles w:defLockedState="0" w:defUIPriority="99" w:defSemiHidden="0" w:defUnhideWhenUsed="0" w:defQFormat="0" w:count="377">
+    <w:lsdException w:name="Normal" w:uiPriority="0" w:qFormat="1"/>
+    <w:lsdException w:name="heading 1" w:uiPriority="9" w:qFormat="1"/>
+    <w:lsdException w:name="heading 2" w:semiHidden="1" w:uiPriority="9" w:unhideWhenUsed="1" w:qFormat="1"/>
+    <w:lsdException w:name="heading 3" w:semiHidden="1" w:uiPriority="9" w:unhideWhenUsed="1" w:qFormat="1"/>
+    <w:lsdException w:name="heading 4" w:semiHidden="1" w:uiPriority="9" w:unhideWhenUsed="1" w:qFormat="1"/>
+    <w:lsdException w:name="heading 5" w:semiHidden="1" w:uiPriority="9" w:unhideWhenUsed="1" w:qFormat="1"/>
+    <w:lsdException w:name="heading 6" w:semiHidden="1" w:uiPriority="9" w:unhideWhenUsed="1" w:qFormat="1"/>
+    <w:lsdException w:name="heading 7" w:semiHidden="1" w:uiPriority="9" w:unhideWhenUsed="1" w:qFormat="1"/>
+    <w:lsdException w:name="heading 8" w:semiHidden="1" w:uiPriority="9" w:unhideWhenUsed="1" w:qFormat="1"/>
+    <w:lsdException w:name="heading 9" w:semiHidden="1" w:uiPriority="9" w:unhideWhenUsed="1" w:qFormat="1"/>
+    <w:lsdException w:name="index 1" w:semiHidden="1" w:unhideWhenUsed="1"/>
+    <w:lsdException w:name="index 2" w:semiHidden="1" w:unhideWhenUsed="1"/>
+    <w:lsdException w:name="index 3" w:semiHidden="1" w:unhideWhenUsed="1"/>
+    <w:lsdException w:name="index 4" w:semiHidden="1" w:unhideWhenUsed="1"/>
+    <w:lsdException w:name="index 5" w:semiHidden="1" w:unhideWhenUsed="1"/>
+    <w:lsdException w:name="index 6" w:semiHidden="1" w:unhideWhenUsed="1"/>
+    <w:lsdException w:name="index 7" w:semiHidden="1" w:unhideWhenUsed="1"/>
+    <w:lsdException w:name="index 8" w:semiHidden="1" w:unhideWhenUsed="1"/>
+    <w:lsdException w:name="index 9" w:semiHidden="1" w:unhideWhenUsed="1"/>
+    <w:lsdException w:name="toc 1" w:semiHidden="1" w:uiPriority="39" w:unhideWhenUsed="1"/>
+    <w:lsdException w:name="toc 2" w:semiHidden="1" w:uiPriority="39" w:unhideWhenUsed="1"/>
+    <w:lsdException w:name="toc 3" w:semiHidden="1" w:uiPriority="39" w:unhideWhenUsed="1"/>
+    <w:lsdException w:name="toc 4" w:semiHidden="1" w:uiPriority="39" w:unhideWhenUsed="1"/>
+    <w:lsdException w:name="toc 5" w:semiHidden="1" w:uiPriority="39" w:unhideWhenUsed="1"/>
+    <w:lsdException w:name="toc 6" w:semiHidden="1" w:uiPriority="39" w:unhideWhenUsed="1"/>
+    <w:lsdException w:name="toc 7" w:semiHidden="1" w:uiPriority="39" w:unhideWhenUsed="1"/>
+    <w:lsdException w:name="toc 8" w:semiHidden="1" w:uiPriority="39" w:unhideWhenUsed="1"/>
+    <w:lsdException w:name="toc 9" w:semiHidden="1" w:uiPriority="39" w:unhideWhenUsed="1"/>
+    <w:lsdException w:name="Normal Indent" w:semiHidden="1" w:unhideWhenUsed="1"/>
+    <w:lsdException w:name="footnote text" w:semiHidden="1" w:unhideWhenUsed="1"/>
+    <w:lsdException w:name="annotation text" w:semiHidden="1" w:unhideWhenUsed="1"/>
+    <w:lsdException w:name="header" w:semiHidden="1" w:unhideWhenUsed="1"/>
+    <w:lsdException w:name="footer" w:semiHidden="1" w:unhideWhenUsed="1"/>
+    <w:lsdException w:name="index heading" w:semiHidden="1" w:unhideWhenUsed="1"/>
+    <w:lsdException w:name="caption" w:semiHidden="1" w:uiPriority="35" w:unhideWhenUsed="1" w:qFormat="1"/>
+    <w:lsdException w:name="table of figures" w:semiHidden="1" w:unhideWhenUsed="1"/>
+    <w:lsdException w:name="envelope address" w:semiHidden="1" w:unhideWhenUsed="1"/>
+    <w:lsdException w:name="envelope return" w:semiHidden="1" w:unhideWhenUsed="1"/>
+    <w:lsdException w:name="footnote reference" w:semiHidden="1" w:unhideWhenUsed="1"/>
+    <w:lsdException w:name="annotation reference" w:semiHidden="1" w:unhideWhenUsed="1"/>
+    <w:lsdException w:name="line number" w:semiHidden="1" w:unhideWhenUsed="1"/>
+    <w:lsdException w:name="page number" w:semiHidden="1" w:unhideWhenUsed="1"/>
+    <w:lsdException w:name="endnote reference" w:semiHidden="1" w:unhideWhenUsed="1"/>
+    <w:lsdException w:name="endnote text" w:semiHidden="1" w:unhideWhenUsed="1"/>
+    <w:lsdException w:name="table of authorities" w:semiHidden="1" w:unhideWhenUsed="1"/>
+    <w:lsdException w:name="macro" w:semiHidden="1" w:unhideWhenUsed="1"/>
+    <w:lsdException w:name="toa heading" w:semiHidden="1" w:unhideWhenUsed="1"/>
+    <w:lsdException w:name="List" w:semiHidden="1" w:unhideWhenUsed="1"/>
+    <w:lsdException w:name="List Bullet" w:semiHidden="1" w:unhideWhenUsed="1"/>
+    <w:lsdException w:name="List Number" w:semiHidden="1" w:unhideWhenUsed="1"/>
+    <w:lsdException w:name="List 2" w:semiHidden="1" w:unhideWhenUsed="1"/>
+    <w:lsdException w:name="List 3" w:semiHidden="1" w:unhideWhenUsed="1"/>
+    <w:lsdException w:name="List 4" w:semiHidden="1" w:unhideWhenUsed="1"/>
+    <w:lsdException w:name="List 5" w:semiHidden="1" w:unhideWhenUsed="1"/>
+    <w:lsdException w:name="List Bullet 2" w:semiHidden="1" w:unhideWhenUsed="1"/>
+    <w:lsdException w:name="List Bullet 3" w:semiHidden="1" w:unhideWhenUsed="1"/>
+    <w:lsdException w:name="List Bullet 4" w:semiHidden="1" w:unhideWhenUsed="1"/>
+    <w:lsdException w:name="List Bullet 5" w:semiHidden="1" w:unhideWhenUsed="1"/>
+    <w:lsdException w:name="List Number 2" w:semiHidden="1" w:unhideWhenUsed="1"/>
+    <w:lsdException w:name="List Number 3" w:semiHidden="1" w:unhideWhenUsed="1"/>
+    <w:lsdException w:name="List Number 4" w:semiHidden="1" w:unhideWhenUsed="1"/>
+    <w:lsdException w:name="List Number 5" w:semiHidden="1" w:unhideWhenUsed="1"/>
+    <w:lsdException w:name="Title" w:uiPriority="10" w:qFormat="1"/>
+    <w:lsdException w:name="Closing" w:semiHidden="1" w:unhideWhenUsed="1"/>
+    <w:lsdException w:name="Signature" w:semiHidden="1" w:unhideWhenUsed="1"/>
+    <w:lsdException w:name="Default Paragraph Font" w:semiHidden="1" w:uiPriority="1" w:unhideWhenUsed="1"/>
+    <w:lsdException w:name="Body Text" w:semiHidden="1" w:unhideWhenUsed="1"/>
+    <w:lsdException w:name="Body Text Indent" w:semiHidden="1" w:unhideWhenUsed="1"/>
+    <w:lsdException w:name="List Continue" w:semiHidden="1" w:unhideWhenUsed="1"/>
+    <w:lsdException w:name="List Continue 2" w:semiHidden="1" w:unhideWhenUsed="1"/>
+    <w:lsdException w:name="List Continue 3" w:semiHidden="1" w:unhideWhenUsed="1"/>
+    <w:lsdException w:name="List Continue 4" w:semiHidden="1" w:unhideWhenUsed="1"/>
+    <w:lsdException w:name="List Continue 5" w:semiHidden="1" w:unhideWhenUsed="1"/>
+    <w:lsdException w:name="Message Header" w:semiHidden="1" w:unhideWhenUsed="1"/>
+    <w:lsdException w:name="Subtitle" w:uiPriority="11" w:qFormat="1"/>
+    <w:lsdException w:name="Salutation" w:semiHidden="1" w:unhideWhenUsed="1"/>
+    <w:lsdException w:name="Date" w:semiHidden="1" w:unhideWhenUsed="1"/>
+    <w:lsdException w:name="Body Text First Indent" w:semiHidden="1" w:unhideWhenUsed="1"/>
+    <w:lsdException w:name="Body Text First Indent 2" w:semiHidden="1" w:unhideWhenUsed="1"/>
+    <w:lsdException w:name="Note Heading" w:semiHidden="1" w:unhideWhenUsed="1"/>
+    <w:lsdException w:name="Body Text 2" w:semiHidden="1" w:unhideWhenUsed="1"/>
+    <w:lsdException w:name="Body Text 3" w:semiHidden="1" w:unhideWhenUsed="1"/>
+    <w:lsdException w:name="Body Text Indent 2" w:semiHidden="1" w:unhideWhenUsed="1"/>
+    <w:lsdException w:name="Body Text Indent 3" w:semiHidden="1" w:unhideWhenUsed="1"/>
+    <w:lsdException w:name="Block Text" w:semiHidden="1" w:unhideWhenUsed="1"/>
+    <w:lsdException w:name="Hyperlink" w:semiHidden="1" w:unhideWhenUsed="1"/>
+    <w:lsdException w:name="FollowedHyperlink" w:semiHidden="1" w:unhideWhenUsed="1"/>
+    <w:lsdException w:name="Strong" w:uiPriority="22" w:qFormat="1"/>
+    <w:lsdException w:name="Emphasis" w:uiPriority="20" w:qFormat="1"/>
+    <w:lsdException w:name="Document Map" w:semiHidden="1" w:unhideWhenUsed="1"/>
+    <w:lsdException w:name="Plain Text" w:semiHidden="1" w:unhideWhenUsed="1"/>
+    <w:lsdException w:name="E-mail Signature" w:semiHidden="1" w:unhideWhenUsed="1"/>
+    <w:lsdException w:name="HTML Top of Form" w:semiHidden="1" w:unhideWhenUsed="1"/>
+    <w:lsdException w:name="HTML Bottom of Form" w:semiHidden="1" w:unhideWhenUsed="1"/>
+    <w:lsdException w:name="Normal (Web)" w:semiHidden="1" w:unhideWhenUsed="1"/>
+    <w:lsdException w:name="HTML Acronym" w:semiHidden="1" w:unhideWhenUsed="1"/>
+    <w:lsdException w:name="HTML Address" w:semiHidden="1" w:unhideWhenUsed="1"/>
+    <w:lsdException w:name="HTML Cite" w:semiHidden="1" w:unhideWhenUsed="1"/>
+    <w:lsdException w:name="HTML Code" w:semiHidden="1" w:unhideWhenUsed="1"/>
+    <w:lsdException w:name="HTML Definition" w:semiHidden="1" w:unhideWhenUsed="1"/>
+    <w:lsdException w:name="HTML Keyboard" w:semiHidden="1" w:unhideWhenUsed="1"/>
+    <w:lsdException w:name="HTML Preformatted" w:semiHidden="1" w:unhideWhenUsed="1"/>
+    <w:lsdException w:name="HTML Sample" w:semiHidden="1" w:unhideWhenUsed="1"/>
+    <w:lsdException w:name="HTML Typewriter" w:semiHidden="1" w:unhideWhenUsed="1"/>
+    <w:lsdException w:name="HTML Variable" w:semiHidden="1" w:unhideWhenUsed="1"/>
+    <w:lsdException w:name="Normal Table" w:semiHidden="1" w:unhideWhenUsed="1"/>
+    <w:lsdException w:name="annotation subject" w:semiHidden="1" w:unhideWhenUsed="1"/>
+    <w:lsdException w:name="No List" w:semiHidden="1" w:unhideWhenUsed="1"/>
+    <w:lsdException w:name="Outline List 1" w:semiHidden="1" w:unhideWhenUsed="1"/>
+    <w:lsdException w:name="Outline List 2" w:semiHidden="1" w:unhideWhenUsed="1"/>
+    <w:lsdException w:name="Outline List 3" w:semiHidden="1" w:unhideWhenUsed="1"/>
+    <w:lsdException w:name="Table Simple 1" w:semiHidden="1" w:unhideWhenUsed="1"/>
+    <w:lsdException w:name="Table Simple 2" w:semiHidden="1" w:unhideWhenUsed="1"/>
+    <w:lsdException w:name="Table Simple 3" w:semiHidden="1" w:unhideWhenUsed="1"/>
+    <w:lsdException w:name="Table Classic 1" w:semiHidden="1" w:unhideWhenUsed="1"/>
+    <w:lsdException w:name="Table Classic 2" w:semiHidden="1" w:unhideWhenUsed="1"/>
+    <w:lsdException w:name="Table Classic 3" w:semiHidden="1" w:unhideWhenUsed="1"/>
+    <w:lsdException w:name="Table Classic 4" w:semiHidden="1" w:unhideWhenUsed="1"/>
+    <w:lsdException w:name="Table Colorful 1" w:semiHidden="1" w:unhideWhenUsed="1"/>
+    <w:lsdException w:name="Table Colorful 2" w:semiHidden="1" w:unhideWhenUsed="1"/>
+    <w:lsdException w:name="Table Colorful 3" w:semiHidden="1" w:unhideWhenUsed="1"/>
+    <w:lsdException w:name="Table Columns 1" w:semiHidden="1" w:unhideWhenUsed="1"/>
+    <w:lsdException w:name="Table Columns 2" w:semiHidden="1" w:unhideWhenUsed="1"/>
+    <w:lsdException w:name="Table Columns 3" w:semiHidden="1" w:unhideWhenUsed="1"/>
+    <w:lsdException w:name="Table Columns 4" w:semiHidden="1" w:unhideWhenUsed="1"/>
+    <w:lsdException w:name="Table Columns 5" w:semiHidden="1" w:unhideWhenUsed="1"/>
+    <w:lsdException w:name="Table Grid 1" w:semiHidden="1" w:unhideWhenUsed="1"/>
+    <w:lsdException w:name="Table Grid 2" w:semiHidden="1" w:unhideWhenUsed="1"/>
+    <w:lsdException w:name="Table Grid 3" w:semiHidden="1" w:unhideWhenUsed="1"/>
+    <w:lsdException w:name="Table Grid 4" w:semiHidden="1" w:unhideWhenUsed="1"/>
+    <w:lsdException w:name="Table Grid 5" w:semiHidden="1" w:unhideWhenUsed="1"/>
+    <w:lsdException w:name="Table Grid 6" w:semiHidden="1" w:unhideWhenUsed="1"/>
+    <w:lsdException w:name="Table Grid 7" w:semiHidden="1" w:unhideWhenUsed="1"/>
+    <w:lsdException w:name="Table Grid 8" w:semiHidden="1" w:unhideWhenUsed="1"/>
+    <w:lsdException w:name="Table List 1" w:semiHidden="1" w:unhideWhenUsed="1"/>
+    <w:lsdException w:name="Table List 2" w:semiHidden="1" w:unhideWhenUsed="1"/>
+    <w:lsdException w:name="Table List 3" w:semiHidden="1" w:unhideWhenUsed="1"/>
+    <w:lsdException w:name="Table List 4" w:semiHidden="1" w:unhideWhenUsed="1"/>
+    <w:lsdException w:name="Table List 5" w:semiHidden="1" w:unhideWhenUsed="1"/>
+    <w:lsdException w:name="Table List 6" w:semiHidden="1" w:unhideWhenUsed="1"/>
+    <w:lsdException w:name="Table List 7" w:semiHidden="1" w:unhideWhenUsed="1"/>
+    <w:lsdException w:name="Table List 8" w:semiHidden="1" w:unhideWhenUsed="1"/>
+    <w:lsdException w:name="Table 3D effects 1" w:semiHidden="1" w:unhideWhenUsed="1"/>
+    <w:lsdException w:name="Table 3D effects 2" w:semiHidden="1" w:unhideWhenUsed="1"/>
+    <w:lsdException w:name="Table 3D effects 3" w:semiHidden="1" w:unhideWhenUsed="1"/>
+    <w:lsdException w:name="Table Contemporary" w:semiHidden="1" w:unhideWhenUsed="1"/>
+    <w:lsdException w:name="Table Elegant" w:semiHidden="1" w:unhideWhenUsed="1"/>
+    <w:lsdException w:name="Table Professional" w:semiHidden="1" w:unhideWhenUsed="1"/>
+    <w:lsdException w:name="Table Subtle 1" w:semiHidden="1" w:unhideWhenUsed="1"/>
+    <w:lsdException w:name="Table Subtle 2" w:semiHidden="1" w:unhideWhenUsed="1"/>
+    <w:lsdException w:name="Table Web 1" w:semiHidden="1" w:unhideWhenUsed="1"/>
+    <w:lsdException w:name="Table Web 2" w:semiHidden="1" w:unhideWhenUsed="1"/>
+    <w:lsdException w:name="Table Web 3" w:semiHidden="1" w:unhideWhenUsed="1"/>
+    <w:lsdException w:name="Balloon Text" w:semiHidden="1" w:unhideWhenUsed="1"/>
+    <w:lsdException w:name="Table Grid" w:semiHidden="1" w:uiPriority="39" w:unhideWhenUsed="1"/>
+    <w:lsdException w:name="Table Theme" w:semiHidden="1" w:unhideWhenUsed="1"/>
+    <w:lsdException w:name="Placeholder Text" w:semiHidden="1"/>
+    <w:lsdException w:name="No Spacing" w:uiPriority="1" w:qFormat="1"/>
+    <w:lsdException w:name="Light Shading" w:uiPriority="60"/>
+    <w:lsdException w:name="Light List" w:uiPriority="61"/>
+    <w:lsdException w:name="Light Grid" w:uiPriority="62"/>
+    <w:lsdException w:name="Medium Shading 1" w:uiPriority="63"/>
+    <w:lsdException w:name="Medium Shading 2" w:uiPriority="64"/>
+    <w:lsdException w:name="Medium List 1" w:uiPriority="65"/>
+    <w:lsdException w:name="Medium List 2" w:uiPriority="66"/>
+    <w:lsdException w:name="Medium Grid 1" w:uiPriority="67"/>
+    <w:lsdException w:name="Medium Grid 2" w:uiPriority="68"/>
+    <w:lsdException w:name="Medium Grid 3" w:uiPriority="69"/>
+    <w:lsdException w:name="Dark List" w:uiPriority="70"/>
+    <w:lsdException w:name="Colorful Shading" w:uiPriority="71"/>
+    <w:lsdException w:name="Colorful List" w:uiPriority="72"/>
+    <w:lsdException w:name="Colorful Grid" w:uiPriority="73"/>
+    <w:lsdException w:name="Light Shading Accent 1" w:uiPriority="60"/>
+    <w:lsdException w:name="Light List Accent 1" w:uiPriority="61"/>
+    <w:lsdException w:name="Light Grid Accent 1" w:uiPriority="62"/>
+    <w:lsdException w:name="Medium Shading 1 Accent 1" w:uiPriority="63"/>
+    <w:lsdException w:name="Medium Shading 2 Accent 1" w:uiPriority="64"/>
+    <w:lsdException w:name="Medium List 1 Accent 1" w:uiPriority="65"/>
+    <w:lsdException w:name="Revision" w:semiHidden="1"/>
+    <w:lsdException w:name="List Paragraph" w:uiPriority="34" w:qFormat="1"/>
+    <w:lsdException w:name="Quote" w:uiPriority="29" w:qFormat="1"/>
+    <w:lsdException w:name="Intense Quote" w:uiPriority="30" w:qFormat="1"/>
+    <w:lsdException w:name="Medium List 2 Accent 1" w:uiPriority="66"/>
+    <w:lsdException w:name="Medium Grid 1 Accent 1" w:uiPriority="67"/>
+    <w:lsdException w:name="Medium Grid 2 Accent 1" w:uiPriority="68"/>
+    <w:lsdException w:name="Medium Grid 3 Accent 1" w:uiPriority="69"/>
+    <w:lsdException w:name="Dark List Accent 1" w:uiPriority="70"/>
+    <w:lsdException w:name="Colorful Shading Accent 1" w:uiPriority="71"/>
+    <w:lsdException w:name="Colorful List Accent 1" w:uiPriority="72"/>
+    <w:lsdException w:name="Colorful Grid Accent 1" w:uiPriority="73"/>
+    <w:lsdException w:name="Light Shading Accent 2" w:uiPriority="60"/>
+    <w:lsdException w:name="Light List Accent 2" w:uiPriority="61"/>
+    <w:lsdException w:name="Light Grid Accent 2" w:uiPriority="62"/>
+    <w:lsdException w:name="Medium Shading 1 Accent 2" w:uiPriority="63"/>
+    <w:lsdException w:name="Medium Shading 2 Accent 2" w:uiPriority="64"/>
+    <w:lsdException w:name="Medium List 1 Accent 2" w:uiPriority="65"/>
+    <w:lsdException w:name="Medium List 2 Accent 2" w:uiPriority="66"/>
+    <w:lsdException w:name="Medium Grid 1 Accent 2" w:uiPriority="67"/>
+    <w:lsdException w:name="Medium Grid 2 Accent 2" w:uiPriority="68"/>
+    <w:lsdException w:name="Medium Grid 3 Accent 2" w:uiPriority="69"/>
+    <w:lsdException w:name="Dark List Accent 2" w:uiPriority="70"/>
+    <w:lsdException w:name="Colorful Shading Accent 2" w:uiPriority="71"/>
+    <w:lsdException w:name="Colorful List Accent 2" w:uiPriority="72"/>
+    <w:lsdException w:name="Colorful Grid Accent 2" w:uiPriority="73"/>
+    <w:lsdException w:name="Light Shading Accent 3" w:uiPriority="60"/>
+    <w:lsdException w:name="Light List Accent 3" w:uiPriority="61"/>
+    <w:lsdException w:name="Light Grid Accent 3" w:uiPriority="62"/>
+    <w:lsdException w:name="Medium Shading 1 Accent 3" w:uiPriority="63"/>
+    <w:lsdException w:name="Medium Shading 2 Accent 3" w:uiPriority="64"/>
+    <w:lsdException w:name="Medium List 1 Accent 3" w:uiPriority="65"/>
+    <w:lsdException w:name="Medium List 2 Accent 3" w:uiPriority="66"/>
+    <w:lsdException w:name="Medium Grid 1 Accent 3" w:uiPriority="67"/>
+    <w:lsdException w:name="Medium Grid 2 Accent 3" w:uiPriority="68"/>
+    <w:lsdException w:name="Medium Grid 3 Accent 3" w:uiPriority="69"/>
+    <w:lsdException w:name="Dark List Accent 3" w:uiPriority="70"/>
+    <w:lsdException w:name="Colorful Shading Accent 3" w:uiPriority="71"/>
+    <w:lsdException w:name="Colorful List Accent 3" w:uiPriority="72"/>
+    <w:lsdException w:name="Colorful Grid Accent 3" w:uiPriority="73"/>
+    <w:lsdException w:name="Light Shading Accent 4" w:uiPriority="60"/>
+    <w:lsdException w:name="Light List Accent 4" w:uiPriority="61"/>
+    <w:lsdException w:name="Light Grid Accent 4" w:uiPriority="62"/>
+    <w:lsdException w:name="Medium Shading 1 Accent 4" w:uiPriority="63"/>
+    <w:lsdException w:name="Medium Shading 2 Accent 4" w:uiPriority="64"/>
+    <w:lsdException w:name="Medium List 1 Accent 4" w:uiPriority="65"/>
+    <w:lsdException w:name="Medium List 2 Accent 4" w:uiPriority="66"/>
+    <w:lsdException w:name="Medium Grid 1 Accent 4" w:uiPriority="67"/>
+    <w:lsdException w:name="Medium Grid 2 Accent 4" w:uiPriority="68"/>
+    <w:lsdException w:name="Medium Grid 3 Accent 4" w:uiPriority="69"/>
+    <w:lsdException w:name="Dark List Accent 4" w:uiPriority="70"/>
+    <w:lsdException w:name="Colorful Shading Accent 4" w:uiPriority="71"/>
+    <w:lsdException w:name="Colorful List Accent 4" w:uiPriority="72"/>
+    <w:lsdException w:name="Colorful Grid Accent 4" w:uiPriority="73"/>
+    <w:lsdException w:name="Light Shading Accent 5" w:uiPriority="60"/>
+    <w:lsdException w:name="Light List Accent 5" w:uiPriority="61"/>
+    <w:lsdException w:name="Light Grid Accent 5" w:uiPriority="62"/>
+    <w:lsdException w:name="Medium Shading 1 Accent 5" w:uiPriority="63"/>
+    <w:lsdException w:name="Medium Shading 2 Accent 5" w:uiPriority="64"/>
+    <w:lsdException w:name="Medium List 1 Accent 5" w:uiPriority="65"/>
+    <w:lsdException w:name="Medium List 2 Accent 5" w:uiPriority="66"/>
+    <w:lsdException w:name="Medium Grid 1 Accent 5" w:uiPriority="67"/>
+    <w:lsdException w:name="Medium Grid 2 Accent 5" w:uiPriority="68"/>
+    <w:lsdException w:name="Medium Grid 3 Accent 5" w:uiPriority="69"/>
+    <w:lsdException w:name="Dark List Accent 5" w:uiPriority="70"/>
+    <w:lsdException w:name="Colorful Shading Accent 5" w:uiPriority="71"/>
+    <w:lsdException w:name="Colorful List Accent 5" w:uiPriority="72"/>
+    <w:lsdException w:name="Colorful Grid Accent 5" w:uiPriority="73"/>
+    <w:lsdException w:name="Light Shading Accent 6" w:uiPriority="60"/>
+    <w:lsdException w:name="Light List Accent 6" w:uiPriority="61"/>
+    <w:lsdException w:name="Light Grid Accent 6" w:uiPriority="62"/>
+    <w:lsdException w:name="Medium Shading 1 Accent 6" w:uiPriority="63"/>
+    <w:lsdException w:name="Medium Shading 2 Accent 6" w:uiPriority="64"/>
+    <w:lsdException w:name="Medium List 1 Accent 6" w:uiPriority="65"/>
+    <w:lsdException w:name="Medium List 2 Accent 6" w:uiPriority="66"/>
+    <w:lsdException w:name="Medium Grid 1 Accent 6" w:uiPriority="67"/>
+    <w:lsdException w:name="Medium Grid 2 Accent 6" w:uiPriority="68"/>
+    <w:lsdException w:name="Medium Grid 3 Accent 6" w:uiPriority="69"/>
+    <w:lsdException w:name="Dark List Accent 6" w:uiPriority="70"/>
+    <w:lsdException w:name="Colorful Shading Accent 6" w:uiPriority="71"/>
+    <w:lsdException w:name="Colorful List Accent 6" w:uiPriority="72"/>
+    <w:lsdException w:name="Colorful Grid Accent 6" w:uiPriority="73"/>
+    <w:lsdException w:name="Subtle Emphasis" w:uiPriority="19" w:qFormat="1"/>
+    <w:lsdException w:name="Intense Emphasis" w:uiPriority="21" w:qFormat="1"/>
+    <w:lsdException w:name="Subtle Reference" w:uiPriority="31" w:qFormat="1"/>
+    <w:lsdException w:name="Intense Reference" w:uiPriority="32" w:qFormat="1"/>
+    <w:lsdException w:name="Book Title" w:uiPriority="33" w:qFormat="1"/>
+    <w:lsdException w:name="Bibliography" w:semiHidden="1" w:uiPriority="37" w:unhideWhenUsed="1"/>
+    <w:lsdException w:name="TOC Heading" w:semiHidden="1" w:uiPriority="39" w:unhideWhenUsed="1" w:qFormat="1"/>
+    <w:lsdException w:name="Plain Table 1" w:uiPriority="41"/>
+    <w:lsdException w:name="Plain Table 2" w:uiPriority="42"/>
+    <w:lsdException w:name="Plain Table 3" w:uiPriority="43"/>
+    <w:lsdException w:name="Plain Table 4" w:uiPriority="44"/>
+    <w:lsdException w:name="Plain Table 5" w:uiPriority="45"/>
+    <w:lsdException w:name="Grid Table Light" w:uiPriority="40"/>
+    <w:lsdException w:name="Grid Table 1 Light" w:uiPriority="46"/>
+    <w:lsdException w:name="Grid Table 2" w:uiPriority="47"/>
+    <w:lsdException w:name="Grid Table 3" w:uiPriority="48"/>
+    <w:lsdException w:name="Grid Table 4" w:uiPriority="49"/>
+    <w:lsdException w:name="Grid Table 5 Dark" w:uiPriority="50"/>
+    <w:lsdException w:name="Grid Table 6 Colorful" w:uiPriority="51"/>
+    <w:lsdException w:name="Grid Table 7 Colorful" w:uiPriority="52"/>
+    <w:lsdException w:name="Grid Table 1 Light Accent 1" w:uiPriority="46"/>
+    <w:lsdException w:name="Grid Table 2 Accent 1" w:uiPriority="47"/>
+    <w:lsdException w:name="Grid Table 3 Accent 1" w:uiPriority="48"/>
+    <w:lsdException w:name="Grid Table 4 Accent 1" w:uiPriority="49"/>
+    <w:lsdException w:name="Grid Table 5 Dark Accent 1" w:uiPriority="50"/>
+    <w:lsdException w:name="Grid Table 6 Colorful Accent 1" w:uiPriority="51"/>
+    <w:lsdException w:name="Grid Table 7 Colorful Accent 1" w:uiPriority="52"/>
+    <w:lsdException w:name="Grid Table 1 Light Accent 2" w:uiPriority="46"/>
+    <w:lsdException w:name="Grid Table 2 Accent 2" w:uiPriority="47"/>
+    <w:lsdException w:name="Grid Table 3 Accent 2" w:uiPriority="48"/>
+    <w:lsdException w:name="Grid Table 4 Accent 2" w:uiPriority="49"/>
+    <w:lsdException w:name="Grid Table 5 Dark Accent 2" w:uiPriority="50"/>
+    <w:lsdException w:name="Grid Table 6 Colorful Accent 2" w:uiPriority="51"/>
+    <w:lsdException w:name="Grid Table 7 Colorful Accent 2" w:uiPriority="52"/>
+    <w:lsdException w:name="Grid Table 1 Light Accent 3" w:uiPriority="46"/>
+    <w:lsdException w:name="Grid Table 2 Accent 3" w:uiPriority="47"/>
+    <w:lsdException w:name="Grid Table 3 Accent 3" w:uiPriority="48"/>
+    <w:lsdException w:name="Grid Table 4 Accent 3" w:uiPriority="49"/>
+    <w:lsdException w:name="Grid Table 5 Dark Accent 3" w:uiPriority="50"/>
+    <w:lsdException w:name="Grid Table 6 Colorful Accent 3" w:uiPriority="51"/>
+    <w:lsdException w:name="Grid Table 7 Colorful Accent 3" w:uiPriority="52"/>
+    <w:lsdException w:name="Grid Table 1 Light Accent 4" w:uiPriority="46"/>
+    <w:lsdException w:name="Grid Table 2 Accent 4" w:uiPriority="47"/>
+    <w:lsdException w:name="Grid Table 3 Accent 4" w:uiPriority="48"/>
+    <w:lsdException w:name="Grid Table 4 Accent 4" w:uiPriority="49"/>
+    <w:lsdException w:name="Grid Table 5 Dark Accent 4" w:uiPriority="50"/>
+    <w:lsdException w:name="Grid Table 6 Colorful Accent 4" w:uiPriority="51"/>
+    <w:lsdException w:name="Grid Table 7 Colorful Accent 4" w:uiPriority="52"/>
+    <w:lsdException w:name="Grid Table 1 Light Accent 5" w:uiPriority="46"/>
+    <w:lsdException w:name="Grid Table 2 Accent 5" w:uiPriority="47"/>
+    <w:lsdException w:name="Grid Table 3 Accent 5" w:uiPriority="48"/>
+    <w:lsdException w:name="Grid Table 4 Accent 5" w:uiPriority="49"/>
+    <w:lsdException w:name="Grid Table 5 Dark Accent 5" w:uiPriority="50"/>
+    <w:lsdException w:name="Grid Table 6 Colorful Accent 5" w:uiPriority="51"/>
+    <w:lsdException w:name="Grid Table 7 Colorful Accent 5" w:uiPriority="52"/>
+    <w:lsdException w:name="Grid Table 1 Light Accent 6" w:uiPriority="46"/>
+    <w:lsdException w:name="Grid Table 2 Accent 6" w:uiPriority="47"/>
+    <w:lsdException w:name="Grid Table 3 Accent 6" w:uiPriority="48"/>
+    <w:lsdException w:name="Grid Table 4 Accent 6" w:uiPriority="49"/>
+    <w:lsdException w:name="Grid Table 5 Dark Accent 6" w:uiPriority="50"/>
+    <w:lsdException w:name="Grid Table 6 Colorful Accent 6" w:uiPriority="51"/>
+    <w:lsdException w:name="Grid Table 7 Colorful Accent 6" w:uiPriority="52"/>
+    <w:lsdException w:name="List Table 1 Light" w:uiPriority="46"/>
+    <w:lsdException w:name="List Table 2" w:uiPriority="47"/>
+    <w:lsdException w:name="List Table 3" w:uiPriority="48"/>
+    <w:lsdException w:name="List Table 4" w:uiPriority="49"/>
+    <w:lsdException w:name="List Table 5 Dark" w:uiPriority="50"/>
+    <w:lsdException w:name="List Table 6 Colorful" w:uiPriority="51"/>
+    <w:lsdException w:name="List Table 7 Colorful" w:uiPriority="52"/>
+    <w:lsdException w:name="List Table 1 Light Accent 1" w:uiPriority="46"/>
+    <w:lsdException w:name="List Table 2 Accent 1" w:uiPriority="47"/>
+    <w:lsdException w:name="List Table 3 Accent 1" w:uiPriority="48"/>
+    <w:lsdException w:name="List Table 4 Accent 1" w:uiPriority="49"/>
+    <w:lsdException w:name="List Table 5 Dark Accent 1" w:uiPriority="50"/>
+    <w:lsdException w:name="List Table 6 Colorful Accent 1" w:uiPriority="51"/>
+    <w:lsdException w:name="List Table 7 Colorful Accent 1" w:uiPriority="52"/>
+    <w:lsdException w:name="List Table 1 Light Accent 2" w:uiPriority="46"/>
+    <w:lsdException w:name="List Table 2 Accent 2" w:uiPriority="47"/>
+    <w:lsdException w:name="List Table 3 Accent 2" w:uiPriority="48"/>
+    <w:lsdException w:name="List Table 4 Accent 2" w:uiPriority="49"/>
+    <w:lsdException w:name="List Table 5 Dark Accent 2" w:uiPriority="50"/>
+    <w:lsdException w:name="List Table 6 Colorful Accent 2" w:uiPriority="51"/>
+    <w:lsdException w:name="List Table 7 Colorful Accent 2" w:uiPriority="52"/>
+    <w:lsdException w:name="List Table 1 Light Accent 3" w:uiPriority="46"/>
+    <w:lsdException w:name="List Table 2 Accent 3" w:uiPriority="47"/>
+    <w:lsdException w:name="List Table 3 Accent 3" w:uiPriority="48"/>
+    <w:lsdException w:name="List Table 4 Accent 3" w:uiPriority="49"/>
+    <w:lsdException w:name="List Table 5 Dark Accent 3" w:uiPriority="50"/>
+    <w:lsdException w:name="List Table 6 Colorful Accent 3" w:uiPriority="51"/>
+    <w:lsdException w:name="List Table 7 Colorful Accent 3" w:uiPriority="52"/>
+    <w:lsdException w:name="List Table 1 Light Accent 4" w:uiPriority="46"/>
+    <w:lsdException w:name="List Table 2 Accent 4" w:uiPriority="47"/>
+    <w:lsdException w:name="List Table 3 Accent 4" w:uiPriority="48"/>
+    <w:lsdException w:name="List Table 4 Accent 4" w:uiPriority="49"/>
+    <w:lsdException w:name="List Table 5 Dark Accent 4" w:uiPriority="50"/>
+    <w:lsdException w:name="List Table 6 Colorful Accent 4" w:uiPriority="51"/>
+    <w:lsdException w:name="List Table 7 Colorful Accent 4" w:uiPriority="52"/>
+    <w:lsdException w:name="List Table 1 Light Accent 5" w:uiPriority="46"/>
+    <w:lsdException w:name="List Table 2 Accent 5" w:uiPriority="47"/>
+    <w:lsdException w:name="List Table 3 Accent 5" w:uiPriority="48"/>
+    <w:lsdException w:name="List Table 4 Accent 5" w:uiPriority="49"/>
+    <w:lsdException w:name="List Table 5 Dark Accent 5" w:uiPriority="50"/>
+    <w:lsdException w:name="List Table 6 Colorful Accent 5" w:uiPriority="51"/>
+    <w:lsdException w:name="List Table 7 Colorful Accent 5" w:uiPriority="52"/>
+    <w:lsdException w:name="List Table 1 Light Accent 6" w:uiPriority="46"/>
+    <w:lsdException w:name="List Table 2 Accent 6" w:uiPriority="47"/>
+    <w:lsdException w:name="List Table 3 Accent 6" w:uiPriority="48"/>
+    <w:lsdException w:name="List Table 4 Accent 6" w:uiPriority="49"/>
+    <w:lsdException w:name="List Table 5 Dark Accent 6" w:uiPriority="50"/>
+    <w:lsdException w:name="List Table 6 Colorful Accent 6" w:uiPriority="51"/>
+    <w:lsdException w:name="List Table 7 Colorful Accent 6" w:uiPriority="52"/>
+    <w:lsdException w:name="Mention" w:semiHidden="1" w:unhideWhenUsed="1"/>
+    <w:lsdException w:name="Smart Hyperlink" w:semiHidden="1" w:unhideWhenUsed="1"/>
+    <w:lsdException w:name="Hashtag" w:semiHidden="1" w:unhideWhenUsed="1"/>
+    <w:lsdException w:name="Unresolved Mention" w:semiHidden="1" w:unhideWhenUsed="1"/>
+    <w:lsdException w:name="Smart Link" w:semiHidden="1" w:unhideWhenUsed="1"/>
+    <w:lsdException w:name="Smart Link Error" w:semiHidden="1" w:unhideWhenUsed="1"/>
   </w:latentStyles>
   <w:style w:type="paragraph" w:default="1" w:styleId="Normal">
     <w:name w:val="Normal"/>
@@ -3342,8 +3725,8 @@
       <w:szCs w:val="18"/>
     </w:rPr>
   </w:style>
-  <w:style w:type="table" w:customStyle="1" w:styleId="ListTable3Accent1">
-    <w:name w:val="List Table 3 Accent 1"/>
+  <w:style w:type="table" w:customStyle="1" w:styleId="TableauListe3-Accentuation11">
+    <w:name w:val="Tableau Liste 3 - Accentuation 11"/>
     <w:basedOn w:val="TableauNormal"/>
     <w:uiPriority w:val="48"/>
     <w:rsid w:val="00D91835"/>
@@ -3466,8 +3849,8 @@
       </w:tcPr>
     </w:tblStylePr>
   </w:style>
-  <w:style w:type="table" w:customStyle="1" w:styleId="GridTable4Accent1">
-    <w:name w:val="Grid Table 4 Accent 1"/>
+  <w:style w:type="table" w:customStyle="1" w:styleId="TableauGrille4-Accentuation11">
+    <w:name w:val="Tableau Grille 4 - Accentuation 11"/>
     <w:basedOn w:val="TableauNormal"/>
     <w:uiPriority w:val="49"/>
     <w:rsid w:val="00D91835"/>
@@ -3542,2030 +3925,8 @@
       </w:tcPr>
     </w:tblStylePr>
   </w:style>
-  <w:style w:type="character" w:customStyle="1" w:styleId="UnresolvedMention">
-    <w:name w:val="Unresolved Mention"/>
-    <w:basedOn w:val="Policepardfaut"/>
-    <w:uiPriority w:val="99"/>
-    <w:semiHidden/>
-    <w:unhideWhenUsed/>
-    <w:rsid w:val="003444CB"/>
-    <w:rPr>
-      <w:color w:val="605E5C"/>
-      <w:shd w:val="clear" w:color="auto" w:fill="E1DFDD"/>
-    </w:rPr>
-  </w:style>
-  <w:style w:type="character" w:styleId="Lienhypertextesuivivisit">
-    <w:name w:val="FollowedHyperlink"/>
-    <w:basedOn w:val="Policepardfaut"/>
-    <w:uiPriority w:val="99"/>
-    <w:semiHidden/>
-    <w:unhideWhenUsed/>
-    <w:rsid w:val="007668F9"/>
-    <w:rPr>
-      <w:color w:val="954F72"/>
-      <w:u w:val="single"/>
-    </w:rPr>
-  </w:style>
-  <w:style w:type="paragraph" w:customStyle="1" w:styleId="msonormal0">
-    <w:name w:val="msonormal"/>
-    <w:basedOn w:val="Normal"/>
-    <w:rsid w:val="007668F9"/>
-    <w:pPr>
-      <w:spacing w:before="100" w:beforeAutospacing="1" w:after="100" w:afterAutospacing="1" w:line="240" w:lineRule="auto"/>
-      <w:jc w:val="left"/>
-    </w:pPr>
-    <w:rPr>
-      <w:rFonts w:ascii="Times New Roman" w:eastAsia="Times New Roman" w:hAnsi="Times New Roman" w:cs="Times New Roman"/>
-      <w:sz w:val="24"/>
-      <w:szCs w:val="24"/>
-      <w:lang w:eastAsia="fr-CH"/>
-    </w:rPr>
-  </w:style>
-  <w:style w:type="paragraph" w:customStyle="1" w:styleId="font5">
-    <w:name w:val="font5"/>
-    <w:basedOn w:val="Normal"/>
-    <w:rsid w:val="007668F9"/>
-    <w:pPr>
-      <w:spacing w:before="100" w:beforeAutospacing="1" w:after="100" w:afterAutospacing="1" w:line="240" w:lineRule="auto"/>
-      <w:jc w:val="left"/>
-    </w:pPr>
-    <w:rPr>
-      <w:rFonts w:ascii="Calibri" w:eastAsia="Times New Roman" w:hAnsi="Calibri" w:cs="Calibri"/>
-      <w:b/>
-      <w:bCs/>
-      <w:szCs w:val="20"/>
-      <w:lang w:eastAsia="fr-CH"/>
-    </w:rPr>
-  </w:style>
-  <w:style w:type="paragraph" w:customStyle="1" w:styleId="xl65">
-    <w:name w:val="xl65"/>
-    <w:basedOn w:val="Normal"/>
-    <w:rsid w:val="007668F9"/>
-    <w:pPr>
-      <w:pBdr>
-        <w:top w:val="single" w:sz="8" w:space="0" w:color="auto"/>
-        <w:left w:val="single" w:sz="8" w:space="0" w:color="auto"/>
-        <w:bottom w:val="single" w:sz="8" w:space="0" w:color="auto"/>
-      </w:pBdr>
-      <w:shd w:val="clear" w:color="000000" w:fill="FCE4D6"/>
-      <w:spacing w:before="100" w:beforeAutospacing="1" w:after="100" w:afterAutospacing="1" w:line="240" w:lineRule="auto"/>
-      <w:jc w:val="center"/>
-      <w:textAlignment w:val="center"/>
-    </w:pPr>
-    <w:rPr>
-      <w:rFonts w:ascii="Times New Roman" w:eastAsia="Times New Roman" w:hAnsi="Times New Roman" w:cs="Times New Roman"/>
-      <w:b/>
-      <w:bCs/>
-      <w:sz w:val="24"/>
-      <w:szCs w:val="24"/>
-      <w:lang w:eastAsia="fr-CH"/>
-    </w:rPr>
-  </w:style>
-  <w:style w:type="paragraph" w:customStyle="1" w:styleId="xl66">
-    <w:name w:val="xl66"/>
-    <w:basedOn w:val="Normal"/>
-    <w:rsid w:val="007668F9"/>
-    <w:pPr>
-      <w:pBdr>
-        <w:top w:val="single" w:sz="8" w:space="0" w:color="auto"/>
-        <w:bottom w:val="single" w:sz="8" w:space="0" w:color="auto"/>
-      </w:pBdr>
-      <w:shd w:val="clear" w:color="000000" w:fill="FCE4D6"/>
-      <w:spacing w:before="100" w:beforeAutospacing="1" w:after="100" w:afterAutospacing="1" w:line="240" w:lineRule="auto"/>
-      <w:jc w:val="left"/>
-      <w:textAlignment w:val="center"/>
-    </w:pPr>
-    <w:rPr>
-      <w:rFonts w:ascii="Times New Roman" w:eastAsia="Times New Roman" w:hAnsi="Times New Roman" w:cs="Times New Roman"/>
-      <w:b/>
-      <w:bCs/>
-      <w:sz w:val="28"/>
-      <w:szCs w:val="28"/>
-      <w:lang w:eastAsia="fr-CH"/>
-    </w:rPr>
-  </w:style>
-  <w:style w:type="paragraph" w:customStyle="1" w:styleId="xl67">
-    <w:name w:val="xl67"/>
-    <w:basedOn w:val="Normal"/>
-    <w:rsid w:val="007668F9"/>
-    <w:pPr>
-      <w:pBdr>
-        <w:top w:val="single" w:sz="8" w:space="0" w:color="auto"/>
-        <w:left w:val="single" w:sz="8" w:space="0" w:color="auto"/>
-        <w:bottom w:val="single" w:sz="8" w:space="0" w:color="auto"/>
-      </w:pBdr>
-      <w:shd w:val="clear" w:color="000000" w:fill="FCE4D6"/>
-      <w:spacing w:before="100" w:beforeAutospacing="1" w:after="100" w:afterAutospacing="1" w:line="240" w:lineRule="auto"/>
-      <w:jc w:val="right"/>
-      <w:textAlignment w:val="center"/>
-    </w:pPr>
-    <w:rPr>
-      <w:rFonts w:ascii="Times New Roman" w:eastAsia="Times New Roman" w:hAnsi="Times New Roman" w:cs="Times New Roman"/>
-      <w:b/>
-      <w:bCs/>
-      <w:sz w:val="24"/>
-      <w:szCs w:val="24"/>
-      <w:lang w:eastAsia="fr-CH"/>
-    </w:rPr>
-  </w:style>
-  <w:style w:type="paragraph" w:customStyle="1" w:styleId="xl68">
-    <w:name w:val="xl68"/>
-    <w:basedOn w:val="Normal"/>
-    <w:rsid w:val="007668F9"/>
-    <w:pPr>
-      <w:pBdr>
-        <w:top w:val="single" w:sz="8" w:space="0" w:color="auto"/>
-        <w:bottom w:val="single" w:sz="8" w:space="0" w:color="auto"/>
-        <w:right w:val="single" w:sz="8" w:space="0" w:color="auto"/>
-      </w:pBdr>
-      <w:shd w:val="clear" w:color="000000" w:fill="FCE4D6"/>
-      <w:spacing w:before="100" w:beforeAutospacing="1" w:after="100" w:afterAutospacing="1" w:line="240" w:lineRule="auto"/>
-      <w:jc w:val="left"/>
-      <w:textAlignment w:val="center"/>
-    </w:pPr>
-    <w:rPr>
-      <w:rFonts w:ascii="Times New Roman" w:eastAsia="Times New Roman" w:hAnsi="Times New Roman" w:cs="Times New Roman"/>
-      <w:b/>
-      <w:bCs/>
-      <w:sz w:val="28"/>
-      <w:szCs w:val="28"/>
-      <w:lang w:eastAsia="fr-CH"/>
-    </w:rPr>
-  </w:style>
-  <w:style w:type="paragraph" w:customStyle="1" w:styleId="xl69">
-    <w:name w:val="xl69"/>
-    <w:basedOn w:val="Normal"/>
-    <w:rsid w:val="007668F9"/>
-    <w:pPr>
-      <w:pBdr>
-        <w:top w:val="single" w:sz="8" w:space="0" w:color="auto"/>
-        <w:left w:val="single" w:sz="8" w:space="0" w:color="auto"/>
-        <w:bottom w:val="single" w:sz="8" w:space="0" w:color="auto"/>
-        <w:right w:val="single" w:sz="8" w:space="0" w:color="auto"/>
-      </w:pBdr>
-      <w:shd w:val="clear" w:color="000000" w:fill="F8CBAD"/>
-      <w:spacing w:before="100" w:beforeAutospacing="1" w:after="100" w:afterAutospacing="1" w:line="240" w:lineRule="auto"/>
-      <w:jc w:val="center"/>
-      <w:textAlignment w:val="center"/>
-    </w:pPr>
-    <w:rPr>
-      <w:rFonts w:ascii="Times New Roman" w:eastAsia="Times New Roman" w:hAnsi="Times New Roman" w:cs="Times New Roman"/>
-      <w:b/>
-      <w:bCs/>
-      <w:sz w:val="24"/>
-      <w:szCs w:val="24"/>
-      <w:lang w:eastAsia="fr-CH"/>
-    </w:rPr>
-  </w:style>
-  <w:style w:type="paragraph" w:customStyle="1" w:styleId="xl70">
-    <w:name w:val="xl70"/>
-    <w:basedOn w:val="Normal"/>
-    <w:rsid w:val="007668F9"/>
-    <w:pPr>
-      <w:pBdr>
-        <w:top w:val="single" w:sz="8" w:space="0" w:color="auto"/>
-        <w:left w:val="single" w:sz="8" w:space="0" w:color="auto"/>
-        <w:bottom w:val="single" w:sz="8" w:space="0" w:color="auto"/>
-        <w:right w:val="single" w:sz="8" w:space="0" w:color="auto"/>
-      </w:pBdr>
-      <w:shd w:val="clear" w:color="000000" w:fill="F8CBAD"/>
-      <w:spacing w:before="100" w:beforeAutospacing="1" w:after="100" w:afterAutospacing="1" w:line="240" w:lineRule="auto"/>
-      <w:jc w:val="center"/>
-      <w:textAlignment w:val="center"/>
-    </w:pPr>
-    <w:rPr>
-      <w:rFonts w:ascii="Times New Roman" w:eastAsia="Times New Roman" w:hAnsi="Times New Roman" w:cs="Times New Roman"/>
-      <w:b/>
-      <w:bCs/>
-      <w:sz w:val="18"/>
-      <w:szCs w:val="18"/>
-      <w:lang w:eastAsia="fr-CH"/>
-    </w:rPr>
-  </w:style>
-  <w:style w:type="paragraph" w:customStyle="1" w:styleId="xl71">
-    <w:name w:val="xl71"/>
-    <w:basedOn w:val="Normal"/>
-    <w:rsid w:val="007668F9"/>
-    <w:pPr>
-      <w:pBdr>
-        <w:top w:val="single" w:sz="8" w:space="0" w:color="auto"/>
-        <w:left w:val="single" w:sz="8" w:space="0" w:color="auto"/>
-        <w:bottom w:val="dashed" w:sz="4" w:space="0" w:color="auto"/>
-        <w:right w:val="single" w:sz="8" w:space="0" w:color="auto"/>
-      </w:pBdr>
-      <w:spacing w:before="100" w:beforeAutospacing="1" w:after="100" w:afterAutospacing="1" w:line="240" w:lineRule="auto"/>
-      <w:jc w:val="center"/>
-      <w:textAlignment w:val="center"/>
-    </w:pPr>
-    <w:rPr>
-      <w:rFonts w:ascii="Times New Roman" w:eastAsia="Times New Roman" w:hAnsi="Times New Roman" w:cs="Times New Roman"/>
-      <w:szCs w:val="20"/>
-      <w:lang w:eastAsia="fr-CH"/>
-    </w:rPr>
-  </w:style>
-  <w:style w:type="paragraph" w:customStyle="1" w:styleId="xl72">
-    <w:name w:val="xl72"/>
-    <w:basedOn w:val="Normal"/>
-    <w:rsid w:val="007668F9"/>
-    <w:pPr>
-      <w:pBdr>
-        <w:top w:val="single" w:sz="8" w:space="0" w:color="auto"/>
-        <w:left w:val="single" w:sz="8" w:space="0" w:color="auto"/>
-        <w:bottom w:val="dashed" w:sz="4" w:space="0" w:color="auto"/>
-        <w:right w:val="single" w:sz="8" w:space="0" w:color="auto"/>
-      </w:pBdr>
-      <w:spacing w:before="100" w:beforeAutospacing="1" w:after="100" w:afterAutospacing="1" w:line="240" w:lineRule="auto"/>
-      <w:jc w:val="center"/>
-      <w:textAlignment w:val="center"/>
-    </w:pPr>
-    <w:rPr>
-      <w:rFonts w:ascii="Times New Roman" w:eastAsia="Times New Roman" w:hAnsi="Times New Roman" w:cs="Times New Roman"/>
-      <w:szCs w:val="20"/>
-      <w:lang w:eastAsia="fr-CH"/>
-    </w:rPr>
-  </w:style>
-  <w:style w:type="paragraph" w:customStyle="1" w:styleId="xl73">
-    <w:name w:val="xl73"/>
-    <w:basedOn w:val="Normal"/>
-    <w:rsid w:val="007668F9"/>
-    <w:pPr>
-      <w:pBdr>
-        <w:top w:val="single" w:sz="8" w:space="0" w:color="auto"/>
-        <w:left w:val="single" w:sz="8" w:space="0" w:color="auto"/>
-        <w:bottom w:val="dashed" w:sz="4" w:space="0" w:color="auto"/>
-        <w:right w:val="single" w:sz="8" w:space="0" w:color="auto"/>
-      </w:pBdr>
-      <w:spacing w:before="100" w:beforeAutospacing="1" w:after="100" w:afterAutospacing="1" w:line="240" w:lineRule="auto"/>
-      <w:jc w:val="left"/>
-      <w:textAlignment w:val="top"/>
-    </w:pPr>
-    <w:rPr>
-      <w:rFonts w:ascii="Times New Roman" w:eastAsia="Times New Roman" w:hAnsi="Times New Roman" w:cs="Times New Roman"/>
-      <w:szCs w:val="20"/>
-      <w:lang w:eastAsia="fr-CH"/>
-    </w:rPr>
-  </w:style>
-  <w:style w:type="paragraph" w:customStyle="1" w:styleId="xl74">
-    <w:name w:val="xl74"/>
-    <w:basedOn w:val="Normal"/>
-    <w:rsid w:val="007668F9"/>
-    <w:pPr>
-      <w:pBdr>
-        <w:top w:val="dashed" w:sz="4" w:space="0" w:color="auto"/>
-        <w:left w:val="single" w:sz="8" w:space="0" w:color="auto"/>
-        <w:bottom w:val="dashed" w:sz="4" w:space="0" w:color="auto"/>
-        <w:right w:val="single" w:sz="8" w:space="0" w:color="auto"/>
-      </w:pBdr>
-      <w:spacing w:before="100" w:beforeAutospacing="1" w:after="100" w:afterAutospacing="1" w:line="240" w:lineRule="auto"/>
-      <w:jc w:val="center"/>
-      <w:textAlignment w:val="center"/>
-    </w:pPr>
-    <w:rPr>
-      <w:rFonts w:ascii="Times New Roman" w:eastAsia="Times New Roman" w:hAnsi="Times New Roman" w:cs="Times New Roman"/>
-      <w:szCs w:val="20"/>
-      <w:lang w:eastAsia="fr-CH"/>
-    </w:rPr>
-  </w:style>
-  <w:style w:type="paragraph" w:customStyle="1" w:styleId="xl75">
-    <w:name w:val="xl75"/>
-    <w:basedOn w:val="Normal"/>
-    <w:rsid w:val="007668F9"/>
-    <w:pPr>
-      <w:pBdr>
-        <w:top w:val="dashed" w:sz="4" w:space="0" w:color="auto"/>
-        <w:left w:val="single" w:sz="8" w:space="0" w:color="auto"/>
-        <w:bottom w:val="dashed" w:sz="4" w:space="0" w:color="auto"/>
-        <w:right w:val="single" w:sz="8" w:space="0" w:color="auto"/>
-      </w:pBdr>
-      <w:spacing w:before="100" w:beforeAutospacing="1" w:after="100" w:afterAutospacing="1" w:line="240" w:lineRule="auto"/>
-      <w:jc w:val="center"/>
-      <w:textAlignment w:val="center"/>
-    </w:pPr>
-    <w:rPr>
-      <w:rFonts w:ascii="Times New Roman" w:eastAsia="Times New Roman" w:hAnsi="Times New Roman" w:cs="Times New Roman"/>
-      <w:szCs w:val="20"/>
-      <w:lang w:eastAsia="fr-CH"/>
-    </w:rPr>
-  </w:style>
-  <w:style w:type="paragraph" w:customStyle="1" w:styleId="xl76">
-    <w:name w:val="xl76"/>
-    <w:basedOn w:val="Normal"/>
-    <w:rsid w:val="007668F9"/>
-    <w:pPr>
-      <w:pBdr>
-        <w:top w:val="dashed" w:sz="4" w:space="0" w:color="auto"/>
-        <w:left w:val="single" w:sz="8" w:space="0" w:color="auto"/>
-        <w:bottom w:val="dashed" w:sz="4" w:space="0" w:color="auto"/>
-        <w:right w:val="single" w:sz="8" w:space="0" w:color="auto"/>
-      </w:pBdr>
-      <w:spacing w:before="100" w:beforeAutospacing="1" w:after="100" w:afterAutospacing="1" w:line="240" w:lineRule="auto"/>
-      <w:jc w:val="left"/>
-      <w:textAlignment w:val="top"/>
-    </w:pPr>
-    <w:rPr>
-      <w:rFonts w:ascii="Times New Roman" w:eastAsia="Times New Roman" w:hAnsi="Times New Roman" w:cs="Times New Roman"/>
-      <w:szCs w:val="20"/>
-      <w:lang w:eastAsia="fr-CH"/>
-    </w:rPr>
-  </w:style>
-  <w:style w:type="paragraph" w:customStyle="1" w:styleId="xl77">
-    <w:name w:val="xl77"/>
-    <w:basedOn w:val="Normal"/>
-    <w:rsid w:val="007668F9"/>
-    <w:pPr>
-      <w:pBdr>
-        <w:top w:val="dashed" w:sz="4" w:space="0" w:color="auto"/>
-        <w:left w:val="single" w:sz="8" w:space="0" w:color="auto"/>
-        <w:right w:val="single" w:sz="8" w:space="0" w:color="auto"/>
-      </w:pBdr>
-      <w:spacing w:before="100" w:beforeAutospacing="1" w:after="100" w:afterAutospacing="1" w:line="240" w:lineRule="auto"/>
-      <w:jc w:val="center"/>
-      <w:textAlignment w:val="center"/>
-    </w:pPr>
-    <w:rPr>
-      <w:rFonts w:ascii="Times New Roman" w:eastAsia="Times New Roman" w:hAnsi="Times New Roman" w:cs="Times New Roman"/>
-      <w:szCs w:val="20"/>
-      <w:lang w:eastAsia="fr-CH"/>
-    </w:rPr>
-  </w:style>
-  <w:style w:type="paragraph" w:customStyle="1" w:styleId="xl78">
-    <w:name w:val="xl78"/>
-    <w:basedOn w:val="Normal"/>
-    <w:rsid w:val="007668F9"/>
-    <w:pPr>
-      <w:pBdr>
-        <w:top w:val="dashed" w:sz="4" w:space="0" w:color="auto"/>
-        <w:left w:val="single" w:sz="8" w:space="0" w:color="auto"/>
-        <w:right w:val="single" w:sz="8" w:space="0" w:color="auto"/>
-      </w:pBdr>
-      <w:spacing w:before="100" w:beforeAutospacing="1" w:after="100" w:afterAutospacing="1" w:line="240" w:lineRule="auto"/>
-      <w:jc w:val="left"/>
-      <w:textAlignment w:val="top"/>
-    </w:pPr>
-    <w:rPr>
-      <w:rFonts w:ascii="Times New Roman" w:eastAsia="Times New Roman" w:hAnsi="Times New Roman" w:cs="Times New Roman"/>
-      <w:szCs w:val="20"/>
-      <w:lang w:eastAsia="fr-CH"/>
-    </w:rPr>
-  </w:style>
-  <w:style w:type="paragraph" w:customStyle="1" w:styleId="xl79">
-    <w:name w:val="xl79"/>
-    <w:basedOn w:val="Normal"/>
-    <w:rsid w:val="007668F9"/>
-    <w:pPr>
-      <w:pBdr>
-        <w:top w:val="single" w:sz="8" w:space="0" w:color="auto"/>
-        <w:left w:val="single" w:sz="8" w:space="0" w:color="auto"/>
-        <w:bottom w:val="single" w:sz="8" w:space="0" w:color="auto"/>
-        <w:right w:val="single" w:sz="8" w:space="0" w:color="auto"/>
-      </w:pBdr>
-      <w:shd w:val="clear" w:color="000000" w:fill="F8CBAD"/>
-      <w:spacing w:before="100" w:beforeAutospacing="1" w:after="100" w:afterAutospacing="1" w:line="240" w:lineRule="auto"/>
-      <w:jc w:val="center"/>
-      <w:textAlignment w:val="center"/>
-    </w:pPr>
-    <w:rPr>
-      <w:rFonts w:ascii="Times New Roman" w:eastAsia="Times New Roman" w:hAnsi="Times New Roman" w:cs="Times New Roman"/>
-      <w:szCs w:val="20"/>
-      <w:lang w:eastAsia="fr-CH"/>
-    </w:rPr>
-  </w:style>
-  <w:style w:type="paragraph" w:customStyle="1" w:styleId="xl80">
-    <w:name w:val="xl80"/>
-    <w:basedOn w:val="Normal"/>
-    <w:rsid w:val="007668F9"/>
-    <w:pPr>
-      <w:pBdr>
-        <w:top w:val="single" w:sz="8" w:space="0" w:color="auto"/>
-        <w:left w:val="single" w:sz="8" w:space="0" w:color="auto"/>
-        <w:bottom w:val="single" w:sz="8" w:space="0" w:color="auto"/>
-        <w:right w:val="single" w:sz="8" w:space="0" w:color="auto"/>
-      </w:pBdr>
-      <w:shd w:val="clear" w:color="000000" w:fill="F8CBAD"/>
-      <w:spacing w:before="100" w:beforeAutospacing="1" w:after="100" w:afterAutospacing="1" w:line="240" w:lineRule="auto"/>
-      <w:jc w:val="center"/>
-      <w:textAlignment w:val="center"/>
-    </w:pPr>
-    <w:rPr>
-      <w:rFonts w:ascii="Times New Roman" w:eastAsia="Times New Roman" w:hAnsi="Times New Roman" w:cs="Times New Roman"/>
-      <w:szCs w:val="20"/>
-      <w:lang w:eastAsia="fr-CH"/>
-    </w:rPr>
-  </w:style>
-  <w:style w:type="paragraph" w:customStyle="1" w:styleId="xl81">
-    <w:name w:val="xl81"/>
-    <w:basedOn w:val="Normal"/>
-    <w:rsid w:val="007668F9"/>
-    <w:pPr>
-      <w:pBdr>
-        <w:top w:val="single" w:sz="8" w:space="0" w:color="auto"/>
-        <w:bottom w:val="single" w:sz="8" w:space="0" w:color="auto"/>
-        <w:right w:val="single" w:sz="8" w:space="0" w:color="auto"/>
-      </w:pBdr>
-      <w:shd w:val="clear" w:color="000000" w:fill="F8CBAD"/>
-      <w:spacing w:before="100" w:beforeAutospacing="1" w:after="100" w:afterAutospacing="1" w:line="240" w:lineRule="auto"/>
-      <w:jc w:val="left"/>
-      <w:textAlignment w:val="top"/>
-    </w:pPr>
-    <w:rPr>
-      <w:rFonts w:ascii="Times New Roman" w:eastAsia="Times New Roman" w:hAnsi="Times New Roman" w:cs="Times New Roman"/>
-      <w:b/>
-      <w:bCs/>
-      <w:szCs w:val="20"/>
-      <w:lang w:eastAsia="fr-CH"/>
-    </w:rPr>
-  </w:style>
-  <w:style w:type="paragraph" w:customStyle="1" w:styleId="xl82">
-    <w:name w:val="xl82"/>
-    <w:basedOn w:val="Normal"/>
-    <w:rsid w:val="007668F9"/>
-    <w:pPr>
-      <w:pBdr>
-        <w:top w:val="single" w:sz="8" w:space="0" w:color="auto"/>
-        <w:bottom w:val="single" w:sz="8" w:space="0" w:color="auto"/>
-        <w:right w:val="single" w:sz="8" w:space="0" w:color="auto"/>
-      </w:pBdr>
-      <w:shd w:val="clear" w:color="000000" w:fill="F8CBAD"/>
-      <w:spacing w:before="100" w:beforeAutospacing="1" w:after="100" w:afterAutospacing="1" w:line="240" w:lineRule="auto"/>
-      <w:jc w:val="left"/>
-      <w:textAlignment w:val="top"/>
-    </w:pPr>
-    <w:rPr>
-      <w:rFonts w:ascii="Times New Roman" w:eastAsia="Times New Roman" w:hAnsi="Times New Roman" w:cs="Times New Roman"/>
-      <w:szCs w:val="20"/>
-      <w:lang w:eastAsia="fr-CH"/>
-    </w:rPr>
-  </w:style>
-  <w:style w:type="paragraph" w:customStyle="1" w:styleId="xl83">
-    <w:name w:val="xl83"/>
-    <w:basedOn w:val="Normal"/>
-    <w:rsid w:val="007668F9"/>
-    <w:pPr>
-      <w:pBdr>
-        <w:top w:val="single" w:sz="8" w:space="0" w:color="auto"/>
-        <w:left w:val="single" w:sz="8" w:space="0" w:color="auto"/>
-        <w:bottom w:val="dashed" w:sz="4" w:space="0" w:color="auto"/>
-        <w:right w:val="single" w:sz="8" w:space="0" w:color="auto"/>
-      </w:pBdr>
-      <w:spacing w:before="100" w:beforeAutospacing="1" w:after="100" w:afterAutospacing="1" w:line="240" w:lineRule="auto"/>
-      <w:jc w:val="left"/>
-      <w:textAlignment w:val="top"/>
-    </w:pPr>
-    <w:rPr>
-      <w:rFonts w:ascii="Arial" w:eastAsia="Times New Roman" w:hAnsi="Arial" w:cs="Arial"/>
-      <w:color w:val="0000FF"/>
-      <w:szCs w:val="20"/>
-      <w:u w:val="single"/>
-      <w:lang w:eastAsia="fr-CH"/>
-    </w:rPr>
-  </w:style>
-  <w:style w:type="paragraph" w:customStyle="1" w:styleId="xl84">
-    <w:name w:val="xl84"/>
-    <w:basedOn w:val="Normal"/>
-    <w:rsid w:val="007668F9"/>
-    <w:pPr>
-      <w:pBdr>
-        <w:top w:val="dashed" w:sz="4" w:space="0" w:color="auto"/>
-        <w:left w:val="single" w:sz="8" w:space="0" w:color="auto"/>
-        <w:bottom w:val="dashed" w:sz="4" w:space="0" w:color="auto"/>
-        <w:right w:val="single" w:sz="8" w:space="0" w:color="auto"/>
-      </w:pBdr>
-      <w:spacing w:before="100" w:beforeAutospacing="1" w:after="100" w:afterAutospacing="1" w:line="240" w:lineRule="auto"/>
-      <w:jc w:val="left"/>
-      <w:textAlignment w:val="top"/>
-    </w:pPr>
-    <w:rPr>
-      <w:rFonts w:ascii="Arial" w:eastAsia="Times New Roman" w:hAnsi="Arial" w:cs="Arial"/>
-      <w:color w:val="0000FF"/>
-      <w:szCs w:val="20"/>
-      <w:u w:val="single"/>
-      <w:lang w:eastAsia="fr-CH"/>
-    </w:rPr>
-  </w:style>
-  <w:style w:type="paragraph" w:customStyle="1" w:styleId="xl85">
-    <w:name w:val="xl85"/>
-    <w:basedOn w:val="Normal"/>
-    <w:rsid w:val="007668F9"/>
-    <w:pPr>
-      <w:pBdr>
-        <w:left w:val="single" w:sz="8" w:space="0" w:color="auto"/>
-      </w:pBdr>
-      <w:spacing w:before="100" w:beforeAutospacing="1" w:after="100" w:afterAutospacing="1" w:line="240" w:lineRule="auto"/>
-      <w:jc w:val="left"/>
-      <w:textAlignment w:val="top"/>
-    </w:pPr>
-    <w:rPr>
-      <w:rFonts w:ascii="Times New Roman" w:eastAsia="Times New Roman" w:hAnsi="Times New Roman" w:cs="Times New Roman"/>
-      <w:szCs w:val="20"/>
-      <w:lang w:eastAsia="fr-CH"/>
-    </w:rPr>
-  </w:style>
-  <w:style w:type="paragraph" w:customStyle="1" w:styleId="xl86">
-    <w:name w:val="xl86"/>
-    <w:basedOn w:val="Normal"/>
-    <w:rsid w:val="007668F9"/>
-    <w:pPr>
-      <w:pBdr>
-        <w:top w:val="single" w:sz="4" w:space="0" w:color="auto"/>
-        <w:left w:val="single" w:sz="4" w:space="0" w:color="auto"/>
-        <w:bottom w:val="single" w:sz="4" w:space="0" w:color="auto"/>
-        <w:right w:val="single" w:sz="4" w:space="0" w:color="auto"/>
-      </w:pBdr>
-      <w:spacing w:before="100" w:beforeAutospacing="1" w:after="100" w:afterAutospacing="1" w:line="240" w:lineRule="auto"/>
-      <w:jc w:val="left"/>
-    </w:pPr>
-    <w:rPr>
-      <w:rFonts w:ascii="Times New Roman" w:eastAsia="Times New Roman" w:hAnsi="Times New Roman" w:cs="Times New Roman"/>
-      <w:sz w:val="24"/>
-      <w:szCs w:val="24"/>
-      <w:lang w:eastAsia="fr-CH"/>
-    </w:rPr>
-  </w:style>
-  <w:style w:type="paragraph" w:customStyle="1" w:styleId="xl87">
-    <w:name w:val="xl87"/>
-    <w:basedOn w:val="Normal"/>
-    <w:rsid w:val="007668F9"/>
-    <w:pPr>
-      <w:pBdr>
-        <w:left w:val="single" w:sz="4" w:space="0" w:color="auto"/>
-        <w:right w:val="single" w:sz="4" w:space="0" w:color="auto"/>
-      </w:pBdr>
-      <w:spacing w:before="100" w:beforeAutospacing="1" w:after="100" w:afterAutospacing="1" w:line="240" w:lineRule="auto"/>
-      <w:jc w:val="left"/>
-    </w:pPr>
-    <w:rPr>
-      <w:rFonts w:ascii="Times New Roman" w:eastAsia="Times New Roman" w:hAnsi="Times New Roman" w:cs="Times New Roman"/>
-      <w:sz w:val="24"/>
-      <w:szCs w:val="24"/>
-      <w:lang w:eastAsia="fr-CH"/>
-    </w:rPr>
-  </w:style>
-  <w:style w:type="paragraph" w:customStyle="1" w:styleId="xl88">
-    <w:name w:val="xl88"/>
-    <w:basedOn w:val="Normal"/>
-    <w:rsid w:val="007668F9"/>
-    <w:pPr>
-      <w:pBdr>
-        <w:top w:val="single" w:sz="8" w:space="0" w:color="auto"/>
-        <w:left w:val="single" w:sz="8" w:space="0" w:color="auto"/>
-        <w:bottom w:val="single" w:sz="4" w:space="0" w:color="auto"/>
-      </w:pBdr>
-      <w:spacing w:before="100" w:beforeAutospacing="1" w:after="100" w:afterAutospacing="1" w:line="240" w:lineRule="auto"/>
-      <w:jc w:val="left"/>
-    </w:pPr>
-    <w:rPr>
-      <w:rFonts w:ascii="Times New Roman" w:eastAsia="Times New Roman" w:hAnsi="Times New Roman" w:cs="Times New Roman"/>
-      <w:sz w:val="24"/>
-      <w:szCs w:val="24"/>
-      <w:lang w:eastAsia="fr-CH"/>
-    </w:rPr>
-  </w:style>
-  <w:style w:type="paragraph" w:customStyle="1" w:styleId="xl89">
-    <w:name w:val="xl89"/>
-    <w:basedOn w:val="Normal"/>
-    <w:rsid w:val="007668F9"/>
-    <w:pPr>
-      <w:pBdr>
-        <w:top w:val="single" w:sz="8" w:space="0" w:color="auto"/>
-        <w:bottom w:val="single" w:sz="4" w:space="0" w:color="auto"/>
-      </w:pBdr>
-      <w:spacing w:before="100" w:beforeAutospacing="1" w:after="100" w:afterAutospacing="1" w:line="240" w:lineRule="auto"/>
-      <w:jc w:val="left"/>
-    </w:pPr>
-    <w:rPr>
-      <w:rFonts w:ascii="Times New Roman" w:eastAsia="Times New Roman" w:hAnsi="Times New Roman" w:cs="Times New Roman"/>
-      <w:sz w:val="24"/>
-      <w:szCs w:val="24"/>
-      <w:lang w:eastAsia="fr-CH"/>
-    </w:rPr>
-  </w:style>
-  <w:style w:type="paragraph" w:customStyle="1" w:styleId="xl90">
-    <w:name w:val="xl90"/>
-    <w:basedOn w:val="Normal"/>
-    <w:rsid w:val="007668F9"/>
-    <w:pPr>
-      <w:pBdr>
-        <w:top w:val="single" w:sz="8" w:space="0" w:color="auto"/>
-        <w:bottom w:val="single" w:sz="4" w:space="0" w:color="auto"/>
-        <w:right w:val="single" w:sz="8" w:space="0" w:color="auto"/>
-      </w:pBdr>
-      <w:spacing w:before="100" w:beforeAutospacing="1" w:after="100" w:afterAutospacing="1" w:line="240" w:lineRule="auto"/>
-      <w:jc w:val="left"/>
-    </w:pPr>
-    <w:rPr>
-      <w:rFonts w:ascii="Times New Roman" w:eastAsia="Times New Roman" w:hAnsi="Times New Roman" w:cs="Times New Roman"/>
-      <w:sz w:val="24"/>
-      <w:szCs w:val="24"/>
-      <w:lang w:eastAsia="fr-CH"/>
-    </w:rPr>
-  </w:style>
-  <w:style w:type="paragraph" w:customStyle="1" w:styleId="xl91">
-    <w:name w:val="xl91"/>
-    <w:basedOn w:val="Normal"/>
-    <w:rsid w:val="007668F9"/>
-    <w:pPr>
-      <w:pBdr>
-        <w:left w:val="single" w:sz="8" w:space="0" w:color="auto"/>
-      </w:pBdr>
-      <w:spacing w:before="100" w:beforeAutospacing="1" w:after="100" w:afterAutospacing="1" w:line="240" w:lineRule="auto"/>
-      <w:jc w:val="left"/>
-    </w:pPr>
-    <w:rPr>
-      <w:rFonts w:ascii="Times New Roman" w:eastAsia="Times New Roman" w:hAnsi="Times New Roman" w:cs="Times New Roman"/>
-      <w:sz w:val="24"/>
-      <w:szCs w:val="24"/>
-      <w:lang w:eastAsia="fr-CH"/>
-    </w:rPr>
-  </w:style>
-  <w:style w:type="paragraph" w:customStyle="1" w:styleId="xl92">
-    <w:name w:val="xl92"/>
-    <w:basedOn w:val="Normal"/>
-    <w:rsid w:val="007668F9"/>
-    <w:pPr>
-      <w:pBdr>
-        <w:left w:val="single" w:sz="4" w:space="0" w:color="auto"/>
-        <w:right w:val="single" w:sz="8" w:space="0" w:color="auto"/>
-      </w:pBdr>
-      <w:spacing w:before="100" w:beforeAutospacing="1" w:after="100" w:afterAutospacing="1" w:line="240" w:lineRule="auto"/>
-      <w:jc w:val="left"/>
-    </w:pPr>
-    <w:rPr>
-      <w:rFonts w:ascii="Times New Roman" w:eastAsia="Times New Roman" w:hAnsi="Times New Roman" w:cs="Times New Roman"/>
-      <w:sz w:val="24"/>
-      <w:szCs w:val="24"/>
-      <w:lang w:eastAsia="fr-CH"/>
-    </w:rPr>
-  </w:style>
-  <w:style w:type="paragraph" w:customStyle="1" w:styleId="xl93">
-    <w:name w:val="xl93"/>
-    <w:basedOn w:val="Normal"/>
-    <w:rsid w:val="007668F9"/>
-    <w:pPr>
-      <w:pBdr>
-        <w:top w:val="single" w:sz="4" w:space="0" w:color="auto"/>
-        <w:left w:val="single" w:sz="4" w:space="0" w:color="auto"/>
-        <w:bottom w:val="single" w:sz="8" w:space="0" w:color="auto"/>
-        <w:right w:val="single" w:sz="4" w:space="0" w:color="auto"/>
-      </w:pBdr>
-      <w:spacing w:before="100" w:beforeAutospacing="1" w:after="100" w:afterAutospacing="1" w:line="240" w:lineRule="auto"/>
-      <w:jc w:val="left"/>
-    </w:pPr>
-    <w:rPr>
-      <w:rFonts w:ascii="Times New Roman" w:eastAsia="Times New Roman" w:hAnsi="Times New Roman" w:cs="Times New Roman"/>
-      <w:sz w:val="24"/>
-      <w:szCs w:val="24"/>
-      <w:lang w:eastAsia="fr-CH"/>
-    </w:rPr>
-  </w:style>
-  <w:style w:type="paragraph" w:customStyle="1" w:styleId="xl94">
-    <w:name w:val="xl94"/>
-    <w:basedOn w:val="Normal"/>
-    <w:rsid w:val="007668F9"/>
-    <w:pPr>
-      <w:pBdr>
-        <w:top w:val="dashed" w:sz="4" w:space="0" w:color="auto"/>
-        <w:left w:val="single" w:sz="8" w:space="0" w:color="auto"/>
-        <w:right w:val="single" w:sz="8" w:space="0" w:color="auto"/>
-      </w:pBdr>
-      <w:spacing w:before="100" w:beforeAutospacing="1" w:after="100" w:afterAutospacing="1" w:line="240" w:lineRule="auto"/>
-      <w:jc w:val="left"/>
-      <w:textAlignment w:val="top"/>
-    </w:pPr>
-    <w:rPr>
-      <w:rFonts w:ascii="Arial" w:eastAsia="Times New Roman" w:hAnsi="Arial" w:cs="Arial"/>
-      <w:color w:val="0000FF"/>
-      <w:szCs w:val="20"/>
-      <w:u w:val="single"/>
-      <w:lang w:eastAsia="fr-CH"/>
-    </w:rPr>
-  </w:style>
-  <w:style w:type="paragraph" w:customStyle="1" w:styleId="xl95">
-    <w:name w:val="xl95"/>
-    <w:basedOn w:val="Normal"/>
-    <w:rsid w:val="007668F9"/>
-    <w:pPr>
-      <w:pBdr>
-        <w:top w:val="single" w:sz="4" w:space="0" w:color="auto"/>
-        <w:left w:val="single" w:sz="4" w:space="0" w:color="auto"/>
-        <w:bottom w:val="single" w:sz="4" w:space="0" w:color="auto"/>
-        <w:right w:val="single" w:sz="4" w:space="0" w:color="auto"/>
-      </w:pBdr>
-      <w:spacing w:before="100" w:beforeAutospacing="1" w:after="100" w:afterAutospacing="1" w:line="240" w:lineRule="auto"/>
-      <w:jc w:val="center"/>
-      <w:textAlignment w:val="center"/>
-    </w:pPr>
-    <w:rPr>
-      <w:rFonts w:ascii="Times New Roman" w:eastAsia="Times New Roman" w:hAnsi="Times New Roman" w:cs="Times New Roman"/>
-      <w:sz w:val="24"/>
-      <w:szCs w:val="24"/>
-      <w:lang w:eastAsia="fr-CH"/>
-    </w:rPr>
-  </w:style>
-  <w:style w:type="paragraph" w:customStyle="1" w:styleId="xl96">
-    <w:name w:val="xl96"/>
-    <w:basedOn w:val="Normal"/>
-    <w:rsid w:val="007668F9"/>
-    <w:pPr>
-      <w:pBdr>
-        <w:top w:val="single" w:sz="4" w:space="0" w:color="auto"/>
-        <w:left w:val="single" w:sz="4" w:space="0" w:color="auto"/>
-        <w:bottom w:val="single" w:sz="4" w:space="0" w:color="auto"/>
-        <w:right w:val="single" w:sz="8" w:space="0" w:color="auto"/>
-      </w:pBdr>
-      <w:spacing w:before="100" w:beforeAutospacing="1" w:after="100" w:afterAutospacing="1" w:line="240" w:lineRule="auto"/>
-      <w:jc w:val="center"/>
-      <w:textAlignment w:val="center"/>
-    </w:pPr>
-    <w:rPr>
-      <w:rFonts w:ascii="Times New Roman" w:eastAsia="Times New Roman" w:hAnsi="Times New Roman" w:cs="Times New Roman"/>
-      <w:sz w:val="24"/>
-      <w:szCs w:val="24"/>
-      <w:lang w:eastAsia="fr-CH"/>
-    </w:rPr>
-  </w:style>
-  <w:style w:type="paragraph" w:customStyle="1" w:styleId="xl97">
-    <w:name w:val="xl97"/>
-    <w:basedOn w:val="Normal"/>
-    <w:rsid w:val="007668F9"/>
-    <w:pPr>
-      <w:pBdr>
-        <w:top w:val="single" w:sz="4" w:space="0" w:color="auto"/>
-        <w:left w:val="single" w:sz="4" w:space="0" w:color="auto"/>
-        <w:bottom w:val="single" w:sz="8" w:space="0" w:color="auto"/>
-        <w:right w:val="single" w:sz="4" w:space="0" w:color="auto"/>
-      </w:pBdr>
-      <w:spacing w:before="100" w:beforeAutospacing="1" w:after="100" w:afterAutospacing="1" w:line="240" w:lineRule="auto"/>
-      <w:jc w:val="center"/>
-      <w:textAlignment w:val="center"/>
-    </w:pPr>
-    <w:rPr>
-      <w:rFonts w:ascii="Times New Roman" w:eastAsia="Times New Roman" w:hAnsi="Times New Roman" w:cs="Times New Roman"/>
-      <w:sz w:val="24"/>
-      <w:szCs w:val="24"/>
-      <w:lang w:eastAsia="fr-CH"/>
-    </w:rPr>
-  </w:style>
-  <w:style w:type="paragraph" w:customStyle="1" w:styleId="xl98">
-    <w:name w:val="xl98"/>
-    <w:basedOn w:val="Normal"/>
-    <w:rsid w:val="007668F9"/>
-    <w:pPr>
-      <w:pBdr>
-        <w:top w:val="single" w:sz="4" w:space="0" w:color="auto"/>
-        <w:left w:val="single" w:sz="4" w:space="0" w:color="auto"/>
-        <w:bottom w:val="single" w:sz="8" w:space="0" w:color="auto"/>
-        <w:right w:val="single" w:sz="8" w:space="0" w:color="auto"/>
-      </w:pBdr>
-      <w:spacing w:before="100" w:beforeAutospacing="1" w:after="100" w:afterAutospacing="1" w:line="240" w:lineRule="auto"/>
-      <w:jc w:val="center"/>
-      <w:textAlignment w:val="center"/>
-    </w:pPr>
-    <w:rPr>
-      <w:rFonts w:ascii="Times New Roman" w:eastAsia="Times New Roman" w:hAnsi="Times New Roman" w:cs="Times New Roman"/>
-      <w:sz w:val="24"/>
-      <w:szCs w:val="24"/>
-      <w:lang w:eastAsia="fr-CH"/>
-    </w:rPr>
-  </w:style>
-  <w:style w:type="paragraph" w:customStyle="1" w:styleId="xl99">
-    <w:name w:val="xl99"/>
-    <w:basedOn w:val="Normal"/>
-    <w:rsid w:val="007668F9"/>
-    <w:pPr>
-      <w:pBdr>
-        <w:top w:val="single" w:sz="4" w:space="0" w:color="auto"/>
-        <w:left w:val="single" w:sz="8" w:space="0" w:color="auto"/>
-        <w:bottom w:val="single" w:sz="4" w:space="0" w:color="auto"/>
-        <w:right w:val="single" w:sz="4" w:space="0" w:color="auto"/>
-      </w:pBdr>
-      <w:spacing w:before="100" w:beforeAutospacing="1" w:after="100" w:afterAutospacing="1" w:line="240" w:lineRule="auto"/>
-      <w:jc w:val="left"/>
-      <w:textAlignment w:val="center"/>
-    </w:pPr>
-    <w:rPr>
-      <w:rFonts w:ascii="Times New Roman" w:eastAsia="Times New Roman" w:hAnsi="Times New Roman" w:cs="Times New Roman"/>
-      <w:sz w:val="24"/>
-      <w:szCs w:val="24"/>
-      <w:lang w:eastAsia="fr-CH"/>
-    </w:rPr>
-  </w:style>
-  <w:style w:type="paragraph" w:customStyle="1" w:styleId="xl100">
-    <w:name w:val="xl100"/>
-    <w:basedOn w:val="Normal"/>
-    <w:rsid w:val="007668F9"/>
-    <w:pPr>
-      <w:pBdr>
-        <w:top w:val="single" w:sz="4" w:space="0" w:color="auto"/>
-        <w:left w:val="single" w:sz="8" w:space="0" w:color="auto"/>
-        <w:bottom w:val="single" w:sz="8" w:space="0" w:color="auto"/>
-        <w:right w:val="single" w:sz="4" w:space="0" w:color="auto"/>
-      </w:pBdr>
-      <w:spacing w:before="100" w:beforeAutospacing="1" w:after="100" w:afterAutospacing="1" w:line="240" w:lineRule="auto"/>
-      <w:jc w:val="left"/>
-      <w:textAlignment w:val="center"/>
-    </w:pPr>
-    <w:rPr>
-      <w:rFonts w:ascii="Times New Roman" w:eastAsia="Times New Roman" w:hAnsi="Times New Roman" w:cs="Times New Roman"/>
-      <w:sz w:val="24"/>
-      <w:szCs w:val="24"/>
-      <w:lang w:eastAsia="fr-CH"/>
-    </w:rPr>
-  </w:style>
-  <w:style w:type="paragraph" w:customStyle="1" w:styleId="xl101">
-    <w:name w:val="xl101"/>
-    <w:basedOn w:val="Normal"/>
-    <w:rsid w:val="007668F9"/>
-    <w:pPr>
-      <w:pBdr>
-        <w:right w:val="single" w:sz="8" w:space="0" w:color="auto"/>
-      </w:pBdr>
-      <w:spacing w:before="100" w:beforeAutospacing="1" w:after="100" w:afterAutospacing="1" w:line="240" w:lineRule="auto"/>
-      <w:jc w:val="left"/>
-    </w:pPr>
-    <w:rPr>
-      <w:rFonts w:ascii="Arial" w:eastAsia="Times New Roman" w:hAnsi="Arial" w:cs="Arial"/>
-      <w:color w:val="0000FF"/>
-      <w:szCs w:val="20"/>
-      <w:u w:val="single"/>
-      <w:lang w:eastAsia="fr-CH"/>
-    </w:rPr>
-  </w:style>
-  <w:style w:type="paragraph" w:customStyle="1" w:styleId="xl102">
-    <w:name w:val="xl102"/>
-    <w:basedOn w:val="Normal"/>
-    <w:rsid w:val="007668F9"/>
-    <w:pPr>
-      <w:pBdr>
-        <w:right w:val="single" w:sz="8" w:space="0" w:color="auto"/>
-      </w:pBdr>
-      <w:spacing w:before="100" w:beforeAutospacing="1" w:after="100" w:afterAutospacing="1" w:line="240" w:lineRule="auto"/>
-      <w:jc w:val="left"/>
-    </w:pPr>
-    <w:rPr>
-      <w:rFonts w:ascii="Arial" w:eastAsia="Times New Roman" w:hAnsi="Arial" w:cs="Arial"/>
-      <w:color w:val="0000FF"/>
-      <w:szCs w:val="20"/>
-      <w:u w:val="single"/>
-      <w:lang w:eastAsia="fr-CH"/>
-    </w:rPr>
-  </w:style>
-  <w:style w:type="paragraph" w:customStyle="1" w:styleId="xl103">
-    <w:name w:val="xl103"/>
-    <w:basedOn w:val="Normal"/>
-    <w:rsid w:val="007668F9"/>
-    <w:pPr>
-      <w:pBdr>
-        <w:right w:val="single" w:sz="8" w:space="0" w:color="auto"/>
-      </w:pBdr>
-      <w:spacing w:before="100" w:beforeAutospacing="1" w:after="100" w:afterAutospacing="1" w:line="240" w:lineRule="auto"/>
-      <w:jc w:val="left"/>
-    </w:pPr>
-    <w:rPr>
-      <w:rFonts w:ascii="Times New Roman" w:eastAsia="Times New Roman" w:hAnsi="Times New Roman" w:cs="Times New Roman"/>
-      <w:sz w:val="24"/>
-      <w:szCs w:val="24"/>
-      <w:lang w:eastAsia="fr-CH"/>
-    </w:rPr>
-  </w:style>
-  <w:style w:type="paragraph" w:customStyle="1" w:styleId="xl104">
-    <w:name w:val="xl104"/>
-    <w:basedOn w:val="Normal"/>
-    <w:rsid w:val="007668F9"/>
-    <w:pPr>
-      <w:pBdr>
-        <w:left w:val="single" w:sz="8" w:space="0" w:color="auto"/>
-        <w:right w:val="single" w:sz="8" w:space="0" w:color="auto"/>
-      </w:pBdr>
-      <w:spacing w:before="100" w:beforeAutospacing="1" w:after="100" w:afterAutospacing="1" w:line="240" w:lineRule="auto"/>
-      <w:jc w:val="center"/>
-      <w:textAlignment w:val="center"/>
-    </w:pPr>
-    <w:rPr>
-      <w:rFonts w:ascii="Times New Roman" w:eastAsia="Times New Roman" w:hAnsi="Times New Roman" w:cs="Times New Roman"/>
-      <w:szCs w:val="20"/>
-      <w:lang w:eastAsia="fr-CH"/>
-    </w:rPr>
-  </w:style>
-  <w:style w:type="paragraph" w:styleId="Tabledesillustrations">
-    <w:name w:val="table of figures"/>
-    <w:basedOn w:val="Normal"/>
-    <w:next w:val="Normal"/>
-    <w:uiPriority w:val="99"/>
-    <w:unhideWhenUsed/>
-    <w:rsid w:val="00D15EA7"/>
-    <w:pPr>
-      <w:spacing w:after="0"/>
-    </w:pPr>
-  </w:style>
-</w:styles>
-</file>
-
-<file path=word/stylesWithEffects.xml><?xml version="1.0" encoding="utf-8"?>
-<w:styles xmlns:wpc="http://schemas.microsoft.com/office/word/2010/wordprocessingCanvas" xmlns:mc="http://schemas.openxmlformats.org/markup-compatibility/2006" xmlns:o="urn:schemas-microsoft-com:office:office" xmlns:r="http://schemas.openxmlformats.org/officeDocument/2006/relationships" xmlns:m="http://schemas.openxmlformats.org/officeDocument/2006/math" xmlns:v="urn:schemas-microsoft-com:vml" xmlns:wp14="http://schemas.microsoft.com/office/word/2010/wordprocessingDrawing" xmlns:wp="http://schemas.openxmlformats.org/drawingml/2006/wordprocessingDrawing" xmlns:w10="urn:schemas-microsoft-com:office:word" xmlns:w="http://schemas.openxmlformats.org/wordprocessingml/2006/main" xmlns:w14="http://schemas.microsoft.com/office/word/2010/wordml" xmlns:wpg="http://schemas.microsoft.com/office/word/2010/wordprocessingGroup" xmlns:wpi="http://schemas.microsoft.com/office/word/2010/wordprocessingInk" xmlns:wne="http://schemas.microsoft.com/office/word/2006/wordml" xmlns:wps="http://schemas.microsoft.com/office/word/2010/wordprocessingShape" mc:Ignorable="w14 wp14">
-  <w:docDefaults>
-    <w:rPrDefault>
-      <w:rPr>
-        <w:rFonts w:asciiTheme="minorHAnsi" w:eastAsiaTheme="minorHAnsi" w:hAnsiTheme="minorHAnsi" w:cstheme="minorBidi"/>
-        <w:sz w:val="22"/>
-        <w:szCs w:val="22"/>
-        <w:lang w:val="fr-CH" w:eastAsia="en-US" w:bidi="ar-SA"/>
-      </w:rPr>
-    </w:rPrDefault>
-    <w:pPrDefault>
-      <w:pPr>
-        <w:spacing w:after="200" w:line="276" w:lineRule="auto"/>
-      </w:pPr>
-    </w:pPrDefault>
-  </w:docDefaults>
-  <w:latentStyles w:defLockedState="0" w:defUIPriority="99" w:defSemiHidden="1" w:defUnhideWhenUsed="1" w:defQFormat="0" w:count="267">
-    <w:lsdException w:name="Normal" w:semiHidden="0" w:uiPriority="0" w:unhideWhenUsed="0" w:qFormat="1"/>
-    <w:lsdException w:name="heading 1" w:semiHidden="0" w:uiPriority="9" w:unhideWhenUsed="0" w:qFormat="1"/>
-    <w:lsdException w:name="heading 2" w:uiPriority="9" w:qFormat="1"/>
-    <w:lsdException w:name="heading 3" w:uiPriority="9" w:qFormat="1"/>
-    <w:lsdException w:name="heading 4" w:uiPriority="9" w:qFormat="1"/>
-    <w:lsdException w:name="heading 5" w:uiPriority="9" w:qFormat="1"/>
-    <w:lsdException w:name="heading 6" w:uiPriority="9" w:qFormat="1"/>
-    <w:lsdException w:name="heading 7" w:uiPriority="9" w:qFormat="1"/>
-    <w:lsdException w:name="heading 8" w:uiPriority="9" w:qFormat="1"/>
-    <w:lsdException w:name="heading 9" w:uiPriority="9" w:qFormat="1"/>
-    <w:lsdException w:name="toc 1" w:uiPriority="39"/>
-    <w:lsdException w:name="toc 2" w:uiPriority="39"/>
-    <w:lsdException w:name="toc 3" w:uiPriority="39"/>
-    <w:lsdException w:name="toc 4" w:uiPriority="39"/>
-    <w:lsdException w:name="toc 5" w:uiPriority="39"/>
-    <w:lsdException w:name="toc 6" w:uiPriority="39"/>
-    <w:lsdException w:name="toc 7" w:uiPriority="39"/>
-    <w:lsdException w:name="toc 8" w:uiPriority="39"/>
-    <w:lsdException w:name="toc 9" w:uiPriority="39"/>
-    <w:lsdException w:name="caption" w:uiPriority="35" w:qFormat="1"/>
-    <w:lsdException w:name="Title" w:semiHidden="0" w:uiPriority="10" w:unhideWhenUsed="0" w:qFormat="1"/>
-    <w:lsdException w:name="Default Paragraph Font" w:uiPriority="1"/>
-    <w:lsdException w:name="Subtitle" w:semiHidden="0" w:uiPriority="11" w:unhideWhenUsed="0" w:qFormat="1"/>
-    <w:lsdException w:name="Strong" w:semiHidden="0" w:uiPriority="22" w:unhideWhenUsed="0" w:qFormat="1"/>
-    <w:lsdException w:name="Emphasis" w:semiHidden="0" w:uiPriority="20" w:unhideWhenUsed="0" w:qFormat="1"/>
-    <w:lsdException w:name="Table Grid" w:semiHidden="0" w:uiPriority="39" w:unhideWhenUsed="0"/>
-    <w:lsdException w:name="Placeholder Text" w:unhideWhenUsed="0"/>
-    <w:lsdException w:name="No Spacing" w:semiHidden="0" w:uiPriority="1" w:unhideWhenUsed="0" w:qFormat="1"/>
-    <w:lsdException w:name="Light Shading" w:semiHidden="0" w:uiPriority="60" w:unhideWhenUsed="0"/>
-    <w:lsdException w:name="Light List" w:semiHidden="0" w:uiPriority="61" w:unhideWhenUsed="0"/>
-    <w:lsdException w:name="Light Grid" w:semiHidden="0" w:uiPriority="62" w:unhideWhenUsed="0"/>
-    <w:lsdException w:name="Medium Shading 1" w:semiHidden="0" w:uiPriority="63" w:unhideWhenUsed="0"/>
-    <w:lsdException w:name="Medium Shading 2" w:semiHidden="0" w:uiPriority="64" w:unhideWhenUsed="0"/>
-    <w:lsdException w:name="Medium List 1" w:semiHidden="0" w:uiPriority="65" w:unhideWhenUsed="0"/>
-    <w:lsdException w:name="Medium List 2" w:semiHidden="0" w:uiPriority="66" w:unhideWhenUsed="0"/>
-    <w:lsdException w:name="Medium Grid 1" w:semiHidden="0" w:uiPriority="67" w:unhideWhenUsed="0"/>
-    <w:lsdException w:name="Medium Grid 2" w:semiHidden="0" w:uiPriority="68" w:unhideWhenUsed="0"/>
-    <w:lsdException w:name="Medium Grid 3" w:semiHidden="0" w:uiPriority="69" w:unhideWhenUsed="0"/>
-    <w:lsdException w:name="Dark List" w:semiHidden="0" w:uiPriority="70" w:unhideWhenUsed="0"/>
-    <w:lsdException w:name="Colorful Shading" w:semiHidden="0" w:uiPriority="71" w:unhideWhenUsed="0"/>
-    <w:lsdException w:name="Colorful List" w:semiHidden="0" w:uiPriority="72" w:unhideWhenUsed="0"/>
-    <w:lsdException w:name="Colorful Grid" w:semiHidden="0" w:uiPriority="73" w:unhideWhenUsed="0"/>
-    <w:lsdException w:name="Light Shading Accent 1" w:semiHidden="0" w:uiPriority="60" w:unhideWhenUsed="0"/>
-    <w:lsdException w:name="Light List Accent 1" w:semiHidden="0" w:uiPriority="61" w:unhideWhenUsed="0"/>
-    <w:lsdException w:name="Light Grid Accent 1" w:semiHidden="0" w:uiPriority="62" w:unhideWhenUsed="0"/>
-    <w:lsdException w:name="Medium Shading 1 Accent 1" w:semiHidden="0" w:uiPriority="63" w:unhideWhenUsed="0"/>
-    <w:lsdException w:name="Medium Shading 2 Accent 1" w:semiHidden="0" w:uiPriority="64" w:unhideWhenUsed="0"/>
-    <w:lsdException w:name="Medium List 1 Accent 1" w:semiHidden="0" w:uiPriority="65" w:unhideWhenUsed="0"/>
-    <w:lsdException w:name="Revision" w:unhideWhenUsed="0"/>
-    <w:lsdException w:name="List Paragraph" w:semiHidden="0" w:uiPriority="34" w:unhideWhenUsed="0" w:qFormat="1"/>
-    <w:lsdException w:name="Quote" w:semiHidden="0" w:uiPriority="29" w:unhideWhenUsed="0" w:qFormat="1"/>
-    <w:lsdException w:name="Intense Quote" w:semiHidden="0" w:uiPriority="30" w:unhideWhenUsed="0" w:qFormat="1"/>
-    <w:lsdException w:name="Medium List 2 Accent 1" w:semiHidden="0" w:uiPriority="66" w:unhideWhenUsed="0"/>
-    <w:lsdException w:name="Medium Grid 1 Accent 1" w:semiHidden="0" w:uiPriority="67" w:unhideWhenUsed="0"/>
-    <w:lsdException w:name="Medium Grid 2 Accent 1" w:semiHidden="0" w:uiPriority="68" w:unhideWhenUsed="0"/>
-    <w:lsdException w:name="Medium Grid 3 Accent 1" w:semiHidden="0" w:uiPriority="69" w:unhideWhenUsed="0"/>
-    <w:lsdException w:name="Dark List Accent 1" w:semiHidden="0" w:uiPriority="70" w:unhideWhenUsed="0"/>
-    <w:lsdException w:name="Colorful Shading Accent 1" w:semiHidden="0" w:uiPriority="71" w:unhideWhenUsed="0"/>
-    <w:lsdException w:name="Colorful List Accent 1" w:semiHidden="0" w:uiPriority="72" w:unhideWhenUsed="0"/>
-    <w:lsdException w:name="Colorful Grid Accent 1" w:semiHidden="0" w:uiPriority="73" w:unhideWhenUsed="0"/>
-    <w:lsdException w:name="Light Shading Accent 2" w:semiHidden="0" w:uiPriority="60" w:unhideWhenUsed="0"/>
-    <w:lsdException w:name="Light List Accent 2" w:semiHidden="0" w:uiPriority="61" w:unhideWhenUsed="0"/>
-    <w:lsdException w:name="Light Grid Accent 2" w:semiHidden="0" w:uiPriority="62" w:unhideWhenUsed="0"/>
-    <w:lsdException w:name="Medium Shading 1 Accent 2" w:semiHidden="0" w:uiPriority="63" w:unhideWhenUsed="0"/>
-    <w:lsdException w:name="Medium Shading 2 Accent 2" w:semiHidden="0" w:uiPriority="64" w:unhideWhenUsed="0"/>
-    <w:lsdException w:name="Medium List 1 Accent 2" w:semiHidden="0" w:uiPriority="65" w:unhideWhenUsed="0"/>
-    <w:lsdException w:name="Medium List 2 Accent 2" w:semiHidden="0" w:uiPriority="66" w:unhideWhenUsed="0"/>
-    <w:lsdException w:name="Medium Grid 1 Accent 2" w:semiHidden="0" w:uiPriority="67" w:unhideWhenUsed="0"/>
-    <w:lsdException w:name="Medium Grid 2 Accent 2" w:semiHidden="0" w:uiPriority="68" w:unhideWhenUsed="0"/>
-    <w:lsdException w:name="Medium Grid 3 Accent 2" w:semiHidden="0" w:uiPriority="69" w:unhideWhenUsed="0"/>
-    <w:lsdException w:name="Dark List Accent 2" w:semiHidden="0" w:uiPriority="70" w:unhideWhenUsed="0"/>
-    <w:lsdException w:name="Colorful Shading Accent 2" w:semiHidden="0" w:uiPriority="71" w:unhideWhenUsed="0"/>
-    <w:lsdException w:name="Colorful List Accent 2" w:semiHidden="0" w:uiPriority="72" w:unhideWhenUsed="0"/>
-    <w:lsdException w:name="Colorful Grid Accent 2" w:semiHidden="0" w:uiPriority="73" w:unhideWhenUsed="0"/>
-    <w:lsdException w:name="Light Shading Accent 3" w:semiHidden="0" w:uiPriority="60" w:unhideWhenUsed="0"/>
-    <w:lsdException w:name="Light List Accent 3" w:semiHidden="0" w:uiPriority="61" w:unhideWhenUsed="0"/>
-    <w:lsdException w:name="Light Grid Accent 3" w:semiHidden="0" w:uiPriority="62" w:unhideWhenUsed="0"/>
-    <w:lsdException w:name="Medium Shading 1 Accent 3" w:semiHidden="0" w:uiPriority="63" w:unhideWhenUsed="0"/>
-    <w:lsdException w:name="Medium Shading 2 Accent 3" w:semiHidden="0" w:uiPriority="64" w:unhideWhenUsed="0"/>
-    <w:lsdException w:name="Medium List 1 Accent 3" w:semiHidden="0" w:uiPriority="65" w:unhideWhenUsed="0"/>
-    <w:lsdException w:name="Medium List 2 Accent 3" w:semiHidden="0" w:uiPriority="66" w:unhideWhenUsed="0"/>
-    <w:lsdException w:name="Medium Grid 1 Accent 3" w:semiHidden="0" w:uiPriority="67" w:unhideWhenUsed="0"/>
-    <w:lsdException w:name="Medium Grid 2 Accent 3" w:semiHidden="0" w:uiPriority="68" w:unhideWhenUsed="0"/>
-    <w:lsdException w:name="Medium Grid 3 Accent 3" w:semiHidden="0" w:uiPriority="69" w:unhideWhenUsed="0"/>
-    <w:lsdException w:name="Dark List Accent 3" w:semiHidden="0" w:uiPriority="70" w:unhideWhenUsed="0"/>
-    <w:lsdException w:name="Colorful Shading Accent 3" w:semiHidden="0" w:uiPriority="71" w:unhideWhenUsed="0"/>
-    <w:lsdException w:name="Colorful List Accent 3" w:semiHidden="0" w:uiPriority="72" w:unhideWhenUsed="0"/>
-    <w:lsdException w:name="Colorful Grid Accent 3" w:semiHidden="0" w:uiPriority="73" w:unhideWhenUsed="0"/>
-    <w:lsdException w:name="Light Shading Accent 4" w:semiHidden="0" w:uiPriority="60" w:unhideWhenUsed="0"/>
-    <w:lsdException w:name="Light List Accent 4" w:semiHidden="0" w:uiPriority="61" w:unhideWhenUsed="0"/>
-    <w:lsdException w:name="Light Grid Accent 4" w:semiHidden="0" w:uiPriority="62" w:unhideWhenUsed="0"/>
-    <w:lsdException w:name="Medium Shading 1 Accent 4" w:semiHidden="0" w:uiPriority="63" w:unhideWhenUsed="0"/>
-    <w:lsdException w:name="Medium Shading 2 Accent 4" w:semiHidden="0" w:uiPriority="64" w:unhideWhenUsed="0"/>
-    <w:lsdException w:name="Medium List 1 Accent 4" w:semiHidden="0" w:uiPriority="65" w:unhideWhenUsed="0"/>
-    <w:lsdException w:name="Medium List 2 Accent 4" w:semiHidden="0" w:uiPriority="66" w:unhideWhenUsed="0"/>
-    <w:lsdException w:name="Medium Grid 1 Accent 4" w:semiHidden="0" w:uiPriority="67" w:unhideWhenUsed="0"/>
-    <w:lsdException w:name="Medium Grid 2 Accent 4" w:semiHidden="0" w:uiPriority="68" w:unhideWhenUsed="0"/>
-    <w:lsdException w:name="Medium Grid 3 Accent 4" w:semiHidden="0" w:uiPriority="69" w:unhideWhenUsed="0"/>
-    <w:lsdException w:name="Dark List Accent 4" w:semiHidden="0" w:uiPriority="70" w:unhideWhenUsed="0"/>
-    <w:lsdException w:name="Colorful Shading Accent 4" w:semiHidden="0" w:uiPriority="71" w:unhideWhenUsed="0"/>
-    <w:lsdException w:name="Colorful List Accent 4" w:semiHidden="0" w:uiPriority="72" w:unhideWhenUsed="0"/>
-    <w:lsdException w:name="Colorful Grid Accent 4" w:semiHidden="0" w:uiPriority="73" w:unhideWhenUsed="0"/>
-    <w:lsdException w:name="Light Shading Accent 5" w:semiHidden="0" w:uiPriority="60" w:unhideWhenUsed="0"/>
-    <w:lsdException w:name="Light List Accent 5" w:semiHidden="0" w:uiPriority="61" w:unhideWhenUsed="0"/>
-    <w:lsdException w:name="Light Grid Accent 5" w:semiHidden="0" w:uiPriority="62" w:unhideWhenUsed="0"/>
-    <w:lsdException w:name="Medium Shading 1 Accent 5" w:semiHidden="0" w:uiPriority="63" w:unhideWhenUsed="0"/>
-    <w:lsdException w:name="Medium Shading 2 Accent 5" w:semiHidden="0" w:uiPriority="64" w:unhideWhenUsed="0"/>
-    <w:lsdException w:name="Medium List 1 Accent 5" w:semiHidden="0" w:uiPriority="65" w:unhideWhenUsed="0"/>
-    <w:lsdException w:name="Medium List 2 Accent 5" w:semiHidden="0" w:uiPriority="66" w:unhideWhenUsed="0"/>
-    <w:lsdException w:name="Medium Grid 1 Accent 5" w:semiHidden="0" w:uiPriority="67" w:unhideWhenUsed="0"/>
-    <w:lsdException w:name="Medium Grid 2 Accent 5" w:semiHidden="0" w:uiPriority="68" w:unhideWhenUsed="0"/>
-    <w:lsdException w:name="Medium Grid 3 Accent 5" w:semiHidden="0" w:uiPriority="69" w:unhideWhenUsed="0"/>
-    <w:lsdException w:name="Dark List Accent 5" w:semiHidden="0" w:uiPriority="70" w:unhideWhenUsed="0"/>
-    <w:lsdException w:name="Colorful Shading Accent 5" w:semiHidden="0" w:uiPriority="71" w:unhideWhenUsed="0"/>
-    <w:lsdException w:name="Colorful List Accent 5" w:semiHidden="0" w:uiPriority="72" w:unhideWhenUsed="0"/>
-    <w:lsdException w:name="Colorful Grid Accent 5" w:semiHidden="0" w:uiPriority="73" w:unhideWhenUsed="0"/>
-    <w:lsdException w:name="Light Shading Accent 6" w:semiHidden="0" w:uiPriority="60" w:unhideWhenUsed="0"/>
-    <w:lsdException w:name="Light List Accent 6" w:semiHidden="0" w:uiPriority="61" w:unhideWhenUsed="0"/>
-    <w:lsdException w:name="Light Grid Accent 6" w:semiHidden="0" w:uiPriority="62" w:unhideWhenUsed="0"/>
-    <w:lsdException w:name="Medium Shading 1 Accent 6" w:semiHidden="0" w:uiPriority="63" w:unhideWhenUsed="0"/>
-    <w:lsdException w:name="Medium Shading 2 Accent 6" w:semiHidden="0" w:uiPriority="64" w:unhideWhenUsed="0"/>
-    <w:lsdException w:name="Medium List 1 Accent 6" w:semiHidden="0" w:uiPriority="65" w:unhideWhenUsed="0"/>
-    <w:lsdException w:name="Medium List 2 Accent 6" w:semiHidden="0" w:uiPriority="66" w:unhideWhenUsed="0"/>
-    <w:lsdException w:name="Medium Grid 1 Accent 6" w:semiHidden="0" w:uiPriority="67" w:unhideWhenUsed="0"/>
-    <w:lsdException w:name="Medium Grid 2 Accent 6" w:semiHidden="0" w:uiPriority="68" w:unhideWhenUsed="0"/>
-    <w:lsdException w:name="Medium Grid 3 Accent 6" w:semiHidden="0" w:uiPriority="69" w:unhideWhenUsed="0"/>
-    <w:lsdException w:name="Dark List Accent 6" w:semiHidden="0" w:uiPriority="70" w:unhideWhenUsed="0"/>
-    <w:lsdException w:name="Colorful Shading Accent 6" w:semiHidden="0" w:uiPriority="71" w:unhideWhenUsed="0"/>
-    <w:lsdException w:name="Colorful List Accent 6" w:semiHidden="0" w:uiPriority="72" w:unhideWhenUsed="0"/>
-    <w:lsdException w:name="Colorful Grid Accent 6" w:semiHidden="0" w:uiPriority="73" w:unhideWhenUsed="0"/>
-    <w:lsdException w:name="Subtle Emphasis" w:semiHidden="0" w:uiPriority="19" w:unhideWhenUsed="0" w:qFormat="1"/>
-    <w:lsdException w:name="Intense Emphasis" w:semiHidden="0" w:uiPriority="21" w:unhideWhenUsed="0" w:qFormat="1"/>
-    <w:lsdException w:name="Subtle Reference" w:semiHidden="0" w:uiPriority="31" w:unhideWhenUsed="0" w:qFormat="1"/>
-    <w:lsdException w:name="Intense Reference" w:semiHidden="0" w:uiPriority="32" w:unhideWhenUsed="0" w:qFormat="1"/>
-    <w:lsdException w:name="Book Title" w:semiHidden="0" w:uiPriority="33" w:unhideWhenUsed="0" w:qFormat="1"/>
-    <w:lsdException w:name="Bibliography" w:uiPriority="37"/>
-    <w:lsdException w:name="TOC Heading" w:uiPriority="39" w:qFormat="1"/>
-  </w:latentStyles>
-  <w:style w:type="paragraph" w:default="1" w:styleId="Normal">
-    <w:name w:val="Normal"/>
-    <w:qFormat/>
-    <w:rsid w:val="005B092E"/>
-    <w:pPr>
-      <w:spacing w:before="120"/>
-      <w:jc w:val="both"/>
-    </w:pPr>
-    <w:rPr>
-      <w:rFonts w:ascii="Century Gothic" w:hAnsi="Century Gothic"/>
-      <w:sz w:val="20"/>
-    </w:rPr>
-  </w:style>
-  <w:style w:type="paragraph" w:styleId="Titre1">
-    <w:name w:val="heading 1"/>
-    <w:basedOn w:val="Normal"/>
-    <w:next w:val="Normal"/>
-    <w:link w:val="Titre1Car"/>
-    <w:uiPriority w:val="9"/>
-    <w:qFormat/>
-    <w:rsid w:val="00F85C9D"/>
-    <w:pPr>
-      <w:keepNext/>
-      <w:keepLines/>
-      <w:numPr>
-        <w:numId w:val="1"/>
-      </w:numPr>
-      <w:spacing w:before="480" w:after="0"/>
-      <w:outlineLvl w:val="0"/>
-    </w:pPr>
-    <w:rPr>
-      <w:rFonts w:eastAsiaTheme="majorEastAsia" w:cstheme="majorBidi"/>
-      <w:b/>
-      <w:bCs/>
-      <w:color w:val="365F91" w:themeColor="accent1" w:themeShade="BF"/>
-      <w:sz w:val="28"/>
-      <w:szCs w:val="28"/>
-    </w:rPr>
-  </w:style>
-  <w:style w:type="paragraph" w:styleId="Titre2">
-    <w:name w:val="heading 2"/>
-    <w:basedOn w:val="Normal"/>
-    <w:next w:val="Normal"/>
-    <w:link w:val="Titre2Car"/>
-    <w:uiPriority w:val="9"/>
-    <w:unhideWhenUsed/>
-    <w:qFormat/>
-    <w:rsid w:val="00F85C9D"/>
-    <w:pPr>
-      <w:keepNext/>
-      <w:keepLines/>
-      <w:numPr>
-        <w:ilvl w:val="1"/>
-        <w:numId w:val="1"/>
-      </w:numPr>
-      <w:spacing w:before="200" w:after="0"/>
-      <w:outlineLvl w:val="1"/>
-    </w:pPr>
-    <w:rPr>
-      <w:rFonts w:eastAsiaTheme="majorEastAsia" w:cstheme="majorBidi"/>
-      <w:b/>
-      <w:bCs/>
-      <w:color w:val="4F81BD" w:themeColor="accent1"/>
-      <w:sz w:val="26"/>
-      <w:szCs w:val="26"/>
-    </w:rPr>
-  </w:style>
-  <w:style w:type="paragraph" w:styleId="Titre3">
-    <w:name w:val="heading 3"/>
-    <w:basedOn w:val="Normal"/>
-    <w:next w:val="Normal"/>
-    <w:link w:val="Titre3Car"/>
-    <w:uiPriority w:val="9"/>
-    <w:unhideWhenUsed/>
-    <w:qFormat/>
-    <w:rsid w:val="000E1863"/>
-    <w:pPr>
-      <w:keepNext/>
-      <w:keepLines/>
-      <w:numPr>
-        <w:ilvl w:val="2"/>
-        <w:numId w:val="1"/>
-      </w:numPr>
-      <w:spacing w:before="200" w:after="120"/>
-      <w:outlineLvl w:val="2"/>
-    </w:pPr>
-    <w:rPr>
-      <w:rFonts w:eastAsiaTheme="majorEastAsia" w:cstheme="majorBidi"/>
-      <w:b/>
-      <w:bCs/>
-      <w:color w:val="4F81BD" w:themeColor="accent1"/>
-    </w:rPr>
-  </w:style>
-  <w:style w:type="paragraph" w:styleId="Titre4">
-    <w:name w:val="heading 4"/>
-    <w:basedOn w:val="Normal"/>
-    <w:next w:val="Normal"/>
-    <w:link w:val="Titre4Car"/>
-    <w:uiPriority w:val="9"/>
-    <w:unhideWhenUsed/>
-    <w:qFormat/>
-    <w:rsid w:val="001E1C0E"/>
-    <w:pPr>
-      <w:keepNext/>
-      <w:keepLines/>
-      <w:numPr>
-        <w:ilvl w:val="3"/>
-        <w:numId w:val="1"/>
-      </w:numPr>
-      <w:spacing w:before="200" w:after="0"/>
-      <w:outlineLvl w:val="3"/>
-    </w:pPr>
-    <w:rPr>
-      <w:rFonts w:eastAsiaTheme="majorEastAsia" w:cstheme="majorBidi"/>
-      <w:b/>
-      <w:bCs/>
-      <w:i/>
-      <w:iCs/>
-      <w:color w:val="4F81BD" w:themeColor="accent1"/>
-    </w:rPr>
-  </w:style>
-  <w:style w:type="paragraph" w:styleId="Titre5">
-    <w:name w:val="heading 5"/>
-    <w:basedOn w:val="Normal"/>
-    <w:next w:val="Normal"/>
-    <w:link w:val="Titre5Car"/>
-    <w:uiPriority w:val="9"/>
-    <w:unhideWhenUsed/>
-    <w:qFormat/>
-    <w:rsid w:val="00F85C9D"/>
-    <w:pPr>
-      <w:keepNext/>
-      <w:keepLines/>
-      <w:numPr>
-        <w:ilvl w:val="4"/>
-        <w:numId w:val="1"/>
-      </w:numPr>
-      <w:spacing w:before="200" w:after="0"/>
-      <w:outlineLvl w:val="4"/>
-    </w:pPr>
-    <w:rPr>
-      <w:rFonts w:asciiTheme="majorHAnsi" w:eastAsiaTheme="majorEastAsia" w:hAnsiTheme="majorHAnsi" w:cstheme="majorBidi"/>
-      <w:color w:val="243F60" w:themeColor="accent1" w:themeShade="7F"/>
-    </w:rPr>
-  </w:style>
-  <w:style w:type="paragraph" w:styleId="Titre6">
-    <w:name w:val="heading 6"/>
-    <w:basedOn w:val="Normal"/>
-    <w:next w:val="Normal"/>
-    <w:link w:val="Titre6Car"/>
-    <w:uiPriority w:val="9"/>
-    <w:semiHidden/>
-    <w:unhideWhenUsed/>
-    <w:qFormat/>
-    <w:rsid w:val="00830FA1"/>
-    <w:pPr>
-      <w:keepNext/>
-      <w:keepLines/>
-      <w:numPr>
-        <w:ilvl w:val="5"/>
-        <w:numId w:val="1"/>
-      </w:numPr>
-      <w:spacing w:before="200" w:after="0"/>
-      <w:outlineLvl w:val="5"/>
-    </w:pPr>
-    <w:rPr>
-      <w:rFonts w:eastAsiaTheme="majorEastAsia" w:cstheme="majorBidi"/>
-      <w:i/>
-      <w:iCs/>
-      <w:color w:val="243F60" w:themeColor="accent1" w:themeShade="7F"/>
-    </w:rPr>
-  </w:style>
-  <w:style w:type="paragraph" w:styleId="Titre7">
-    <w:name w:val="heading 7"/>
-    <w:basedOn w:val="Normal"/>
-    <w:next w:val="Normal"/>
-    <w:link w:val="Titre7Car"/>
-    <w:uiPriority w:val="9"/>
-    <w:semiHidden/>
-    <w:unhideWhenUsed/>
-    <w:qFormat/>
-    <w:rsid w:val="00F85C9D"/>
-    <w:pPr>
-      <w:keepNext/>
-      <w:keepLines/>
-      <w:numPr>
-        <w:ilvl w:val="6"/>
-        <w:numId w:val="1"/>
-      </w:numPr>
-      <w:spacing w:before="200" w:after="0"/>
-      <w:outlineLvl w:val="6"/>
-    </w:pPr>
-    <w:rPr>
-      <w:rFonts w:asciiTheme="majorHAnsi" w:eastAsiaTheme="majorEastAsia" w:hAnsiTheme="majorHAnsi" w:cstheme="majorBidi"/>
-      <w:i/>
-      <w:iCs/>
-      <w:color w:val="404040" w:themeColor="text1" w:themeTint="BF"/>
-    </w:rPr>
-  </w:style>
-  <w:style w:type="paragraph" w:styleId="Titre8">
-    <w:name w:val="heading 8"/>
-    <w:basedOn w:val="Normal"/>
-    <w:next w:val="Normal"/>
-    <w:link w:val="Titre8Car"/>
-    <w:uiPriority w:val="9"/>
-    <w:semiHidden/>
-    <w:unhideWhenUsed/>
-    <w:qFormat/>
-    <w:rsid w:val="00F85C9D"/>
-    <w:pPr>
-      <w:keepNext/>
-      <w:keepLines/>
-      <w:numPr>
-        <w:ilvl w:val="7"/>
-        <w:numId w:val="1"/>
-      </w:numPr>
-      <w:spacing w:before="200" w:after="0"/>
-      <w:outlineLvl w:val="7"/>
-    </w:pPr>
-    <w:rPr>
-      <w:rFonts w:asciiTheme="majorHAnsi" w:eastAsiaTheme="majorEastAsia" w:hAnsiTheme="majorHAnsi" w:cstheme="majorBidi"/>
-      <w:color w:val="404040" w:themeColor="text1" w:themeTint="BF"/>
-      <w:szCs w:val="20"/>
-    </w:rPr>
-  </w:style>
-  <w:style w:type="paragraph" w:styleId="Titre9">
-    <w:name w:val="heading 9"/>
-    <w:basedOn w:val="Normal"/>
-    <w:next w:val="Normal"/>
-    <w:link w:val="Titre9Car"/>
-    <w:uiPriority w:val="9"/>
-    <w:semiHidden/>
-    <w:unhideWhenUsed/>
-    <w:qFormat/>
-    <w:rsid w:val="00F85C9D"/>
-    <w:pPr>
-      <w:keepNext/>
-      <w:keepLines/>
-      <w:numPr>
-        <w:ilvl w:val="8"/>
-        <w:numId w:val="1"/>
-      </w:numPr>
-      <w:spacing w:before="200" w:after="0"/>
-      <w:outlineLvl w:val="8"/>
-    </w:pPr>
-    <w:rPr>
-      <w:rFonts w:asciiTheme="majorHAnsi" w:eastAsiaTheme="majorEastAsia" w:hAnsiTheme="majorHAnsi" w:cstheme="majorBidi"/>
-      <w:i/>
-      <w:iCs/>
-      <w:color w:val="404040" w:themeColor="text1" w:themeTint="BF"/>
-      <w:szCs w:val="20"/>
-    </w:rPr>
-  </w:style>
-  <w:style w:type="character" w:default="1" w:styleId="Policepardfaut">
-    <w:name w:val="Default Paragraph Font"/>
-    <w:uiPriority w:val="1"/>
-    <w:semiHidden/>
-    <w:unhideWhenUsed/>
-  </w:style>
-  <w:style w:type="table" w:default="1" w:styleId="TableauNormal">
-    <w:name w:val="Normal Table"/>
-    <w:uiPriority w:val="99"/>
-    <w:semiHidden/>
-    <w:unhideWhenUsed/>
-    <w:tblPr>
-      <w:tblInd w:w="0" w:type="dxa"/>
-      <w:tblCellMar>
-        <w:top w:w="0" w:type="dxa"/>
-        <w:left w:w="108" w:type="dxa"/>
-        <w:bottom w:w="0" w:type="dxa"/>
-        <w:right w:w="108" w:type="dxa"/>
-      </w:tblCellMar>
-    </w:tblPr>
-  </w:style>
-  <w:style w:type="numbering" w:default="1" w:styleId="Aucuneliste">
-    <w:name w:val="No List"/>
-    <w:uiPriority w:val="99"/>
-    <w:semiHidden/>
-    <w:unhideWhenUsed/>
-  </w:style>
-  <w:style w:type="paragraph" w:styleId="Sansinterligne">
-    <w:name w:val="No Spacing"/>
-    <w:link w:val="SansinterligneCar"/>
-    <w:uiPriority w:val="1"/>
-    <w:qFormat/>
-    <w:rsid w:val="00F85C9D"/>
-    <w:pPr>
-      <w:spacing w:after="0" w:line="240" w:lineRule="auto"/>
-    </w:pPr>
-    <w:rPr>
-      <w:rFonts w:eastAsiaTheme="minorEastAsia"/>
-      <w:lang w:eastAsia="fr-CH"/>
-    </w:rPr>
-  </w:style>
-  <w:style w:type="character" w:customStyle="1" w:styleId="SansinterligneCar">
-    <w:name w:val="Sans interligne Car"/>
-    <w:basedOn w:val="Policepardfaut"/>
-    <w:link w:val="Sansinterligne"/>
-    <w:uiPriority w:val="1"/>
-    <w:rsid w:val="00F85C9D"/>
-    <w:rPr>
-      <w:rFonts w:eastAsiaTheme="minorEastAsia"/>
-      <w:lang w:eastAsia="fr-CH"/>
-    </w:rPr>
-  </w:style>
-  <w:style w:type="paragraph" w:styleId="Textedebulles">
-    <w:name w:val="Balloon Text"/>
-    <w:basedOn w:val="Normal"/>
-    <w:link w:val="TextedebullesCar"/>
-    <w:uiPriority w:val="99"/>
-    <w:semiHidden/>
-    <w:unhideWhenUsed/>
-    <w:rsid w:val="00F85C9D"/>
-    <w:pPr>
-      <w:spacing w:after="0" w:line="240" w:lineRule="auto"/>
-    </w:pPr>
-    <w:rPr>
-      <w:rFonts w:ascii="Tahoma" w:hAnsi="Tahoma" w:cs="Tahoma"/>
-      <w:sz w:val="16"/>
-      <w:szCs w:val="16"/>
-    </w:rPr>
-  </w:style>
-  <w:style w:type="character" w:customStyle="1" w:styleId="TextedebullesCar">
-    <w:name w:val="Texte de bulles Car"/>
-    <w:basedOn w:val="Policepardfaut"/>
-    <w:link w:val="Textedebulles"/>
-    <w:uiPriority w:val="99"/>
-    <w:semiHidden/>
-    <w:rsid w:val="00F85C9D"/>
-    <w:rPr>
-      <w:rFonts w:ascii="Tahoma" w:hAnsi="Tahoma" w:cs="Tahoma"/>
-      <w:sz w:val="16"/>
-      <w:szCs w:val="16"/>
-    </w:rPr>
-  </w:style>
-  <w:style w:type="character" w:customStyle="1" w:styleId="Titre1Car">
-    <w:name w:val="Titre 1 Car"/>
-    <w:basedOn w:val="Policepardfaut"/>
-    <w:link w:val="Titre1"/>
-    <w:uiPriority w:val="9"/>
-    <w:rsid w:val="00F85C9D"/>
-    <w:rPr>
-      <w:rFonts w:ascii="Century Gothic" w:eastAsiaTheme="majorEastAsia" w:hAnsi="Century Gothic" w:cstheme="majorBidi"/>
-      <w:b/>
-      <w:bCs/>
-      <w:color w:val="365F91" w:themeColor="accent1" w:themeShade="BF"/>
-      <w:sz w:val="28"/>
-      <w:szCs w:val="28"/>
-    </w:rPr>
-  </w:style>
-  <w:style w:type="character" w:customStyle="1" w:styleId="Titre2Car">
-    <w:name w:val="Titre 2 Car"/>
-    <w:basedOn w:val="Policepardfaut"/>
-    <w:link w:val="Titre2"/>
-    <w:uiPriority w:val="9"/>
-    <w:rsid w:val="00F85C9D"/>
-    <w:rPr>
-      <w:rFonts w:ascii="Century Gothic" w:eastAsiaTheme="majorEastAsia" w:hAnsi="Century Gothic" w:cstheme="majorBidi"/>
-      <w:b/>
-      <w:bCs/>
-      <w:color w:val="4F81BD" w:themeColor="accent1"/>
-      <w:sz w:val="26"/>
-      <w:szCs w:val="26"/>
-    </w:rPr>
-  </w:style>
-  <w:style w:type="character" w:customStyle="1" w:styleId="Titre3Car">
-    <w:name w:val="Titre 3 Car"/>
-    <w:basedOn w:val="Policepardfaut"/>
-    <w:link w:val="Titre3"/>
-    <w:uiPriority w:val="9"/>
-    <w:rsid w:val="000E1863"/>
-    <w:rPr>
-      <w:rFonts w:ascii="Century Gothic" w:eastAsiaTheme="majorEastAsia" w:hAnsi="Century Gothic" w:cstheme="majorBidi"/>
-      <w:b/>
-      <w:bCs/>
-      <w:color w:val="4F81BD" w:themeColor="accent1"/>
-      <w:sz w:val="20"/>
-    </w:rPr>
-  </w:style>
-  <w:style w:type="character" w:customStyle="1" w:styleId="Titre4Car">
-    <w:name w:val="Titre 4 Car"/>
-    <w:basedOn w:val="Policepardfaut"/>
-    <w:link w:val="Titre4"/>
-    <w:uiPriority w:val="9"/>
-    <w:rsid w:val="001E1C0E"/>
-    <w:rPr>
-      <w:rFonts w:ascii="Century Gothic" w:eastAsiaTheme="majorEastAsia" w:hAnsi="Century Gothic" w:cstheme="majorBidi"/>
-      <w:b/>
-      <w:bCs/>
-      <w:i/>
-      <w:iCs/>
-      <w:color w:val="4F81BD" w:themeColor="accent1"/>
-      <w:sz w:val="20"/>
-    </w:rPr>
-  </w:style>
-  <w:style w:type="character" w:customStyle="1" w:styleId="Titre5Car">
-    <w:name w:val="Titre 5 Car"/>
-    <w:basedOn w:val="Policepardfaut"/>
-    <w:link w:val="Titre5"/>
-    <w:uiPriority w:val="9"/>
-    <w:rsid w:val="00F85C9D"/>
-    <w:rPr>
-      <w:rFonts w:asciiTheme="majorHAnsi" w:eastAsiaTheme="majorEastAsia" w:hAnsiTheme="majorHAnsi" w:cstheme="majorBidi"/>
-      <w:color w:val="243F60" w:themeColor="accent1" w:themeShade="7F"/>
-      <w:sz w:val="24"/>
-    </w:rPr>
-  </w:style>
-  <w:style w:type="character" w:customStyle="1" w:styleId="Titre6Car">
-    <w:name w:val="Titre 6 Car"/>
-    <w:basedOn w:val="Policepardfaut"/>
-    <w:link w:val="Titre6"/>
-    <w:uiPriority w:val="9"/>
-    <w:semiHidden/>
-    <w:rsid w:val="00830FA1"/>
-    <w:rPr>
-      <w:rFonts w:ascii="Century Gothic" w:eastAsiaTheme="majorEastAsia" w:hAnsi="Century Gothic" w:cstheme="majorBidi"/>
-      <w:i/>
-      <w:iCs/>
-      <w:color w:val="243F60" w:themeColor="accent1" w:themeShade="7F"/>
-      <w:sz w:val="20"/>
-    </w:rPr>
-  </w:style>
-  <w:style w:type="character" w:customStyle="1" w:styleId="Titre7Car">
-    <w:name w:val="Titre 7 Car"/>
-    <w:basedOn w:val="Policepardfaut"/>
-    <w:link w:val="Titre7"/>
-    <w:uiPriority w:val="9"/>
-    <w:semiHidden/>
-    <w:rsid w:val="00F85C9D"/>
-    <w:rPr>
-      <w:rFonts w:asciiTheme="majorHAnsi" w:eastAsiaTheme="majorEastAsia" w:hAnsiTheme="majorHAnsi" w:cstheme="majorBidi"/>
-      <w:i/>
-      <w:iCs/>
-      <w:color w:val="404040" w:themeColor="text1" w:themeTint="BF"/>
-      <w:sz w:val="24"/>
-    </w:rPr>
-  </w:style>
-  <w:style w:type="character" w:customStyle="1" w:styleId="Titre8Car">
-    <w:name w:val="Titre 8 Car"/>
-    <w:basedOn w:val="Policepardfaut"/>
-    <w:link w:val="Titre8"/>
-    <w:uiPriority w:val="9"/>
-    <w:semiHidden/>
-    <w:rsid w:val="00F85C9D"/>
-    <w:rPr>
-      <w:rFonts w:asciiTheme="majorHAnsi" w:eastAsiaTheme="majorEastAsia" w:hAnsiTheme="majorHAnsi" w:cstheme="majorBidi"/>
-      <w:color w:val="404040" w:themeColor="text1" w:themeTint="BF"/>
-      <w:sz w:val="20"/>
-      <w:szCs w:val="20"/>
-    </w:rPr>
-  </w:style>
-  <w:style w:type="character" w:customStyle="1" w:styleId="Titre9Car">
-    <w:name w:val="Titre 9 Car"/>
-    <w:basedOn w:val="Policepardfaut"/>
-    <w:link w:val="Titre9"/>
-    <w:uiPriority w:val="9"/>
-    <w:semiHidden/>
-    <w:rsid w:val="00F85C9D"/>
-    <w:rPr>
-      <w:rFonts w:asciiTheme="majorHAnsi" w:eastAsiaTheme="majorEastAsia" w:hAnsiTheme="majorHAnsi" w:cstheme="majorBidi"/>
-      <w:i/>
-      <w:iCs/>
-      <w:color w:val="404040" w:themeColor="text1" w:themeTint="BF"/>
-      <w:sz w:val="20"/>
-      <w:szCs w:val="20"/>
-    </w:rPr>
-  </w:style>
-  <w:style w:type="paragraph" w:styleId="Paragraphedeliste">
-    <w:name w:val="List Paragraph"/>
-    <w:basedOn w:val="Normal"/>
-    <w:uiPriority w:val="34"/>
-    <w:qFormat/>
-    <w:rsid w:val="003240C4"/>
-    <w:pPr>
-      <w:spacing w:after="0" w:line="240" w:lineRule="auto"/>
-      <w:ind w:left="720"/>
-      <w:contextualSpacing/>
-    </w:pPr>
-    <w:rPr>
-      <w:rFonts w:eastAsia="Times New Roman" w:cs="Times New Roman"/>
-      <w:szCs w:val="24"/>
-      <w:lang w:val="fr-FR" w:eastAsia="fr-FR"/>
-    </w:rPr>
-  </w:style>
-  <w:style w:type="table" w:styleId="Grilledutableau">
-    <w:name w:val="Table Grid"/>
-    <w:basedOn w:val="TableauNormal"/>
-    <w:uiPriority w:val="39"/>
-    <w:rsid w:val="000E6949"/>
-    <w:pPr>
-      <w:spacing w:after="0" w:line="240" w:lineRule="auto"/>
-    </w:pPr>
-    <w:tblPr>
-      <w:tblBorders>
-        <w:top w:val="single" w:sz="4" w:space="0" w:color="auto"/>
-        <w:left w:val="single" w:sz="4" w:space="0" w:color="auto"/>
-        <w:bottom w:val="single" w:sz="4" w:space="0" w:color="auto"/>
-        <w:right w:val="single" w:sz="4" w:space="0" w:color="auto"/>
-        <w:insideH w:val="single" w:sz="4" w:space="0" w:color="auto"/>
-        <w:insideV w:val="single" w:sz="4" w:space="0" w:color="auto"/>
-      </w:tblBorders>
-    </w:tblPr>
-  </w:style>
-  <w:style w:type="character" w:styleId="Lienhypertexte">
-    <w:name w:val="Hyperlink"/>
-    <w:basedOn w:val="Policepardfaut"/>
-    <w:uiPriority w:val="99"/>
-    <w:unhideWhenUsed/>
-    <w:rsid w:val="000E6949"/>
-    <w:rPr>
-      <w:color w:val="0000FF"/>
-      <w:u w:val="single"/>
-    </w:rPr>
-  </w:style>
-  <w:style w:type="paragraph" w:styleId="En-ttedetabledesmatires">
-    <w:name w:val="TOC Heading"/>
-    <w:basedOn w:val="Titre1"/>
-    <w:next w:val="Normal"/>
-    <w:uiPriority w:val="39"/>
-    <w:semiHidden/>
-    <w:unhideWhenUsed/>
-    <w:qFormat/>
-    <w:rsid w:val="00A71CC3"/>
-    <w:pPr>
-      <w:numPr>
-        <w:numId w:val="0"/>
-      </w:numPr>
-      <w:jc w:val="left"/>
-      <w:outlineLvl w:val="9"/>
-    </w:pPr>
-    <w:rPr>
-      <w:rFonts w:asciiTheme="majorHAnsi" w:hAnsiTheme="majorHAnsi"/>
-      <w:lang w:eastAsia="fr-CH"/>
-    </w:rPr>
-  </w:style>
-  <w:style w:type="paragraph" w:styleId="TM1">
-    <w:name w:val="toc 1"/>
-    <w:basedOn w:val="Normal"/>
-    <w:next w:val="Normal"/>
-    <w:autoRedefine/>
-    <w:uiPriority w:val="39"/>
-    <w:unhideWhenUsed/>
-    <w:rsid w:val="00DE0E3F"/>
-    <w:pPr>
-      <w:spacing w:after="100"/>
-    </w:pPr>
-    <w:rPr>
-      <w:b/>
-    </w:rPr>
-  </w:style>
-  <w:style w:type="paragraph" w:styleId="TM2">
-    <w:name w:val="toc 2"/>
-    <w:basedOn w:val="Normal"/>
-    <w:next w:val="Normal"/>
-    <w:autoRedefine/>
-    <w:uiPriority w:val="39"/>
-    <w:unhideWhenUsed/>
-    <w:rsid w:val="00A71CC3"/>
-    <w:pPr>
-      <w:spacing w:after="100"/>
-      <w:ind w:left="200"/>
-    </w:pPr>
-  </w:style>
-  <w:style w:type="paragraph" w:styleId="TM3">
-    <w:name w:val="toc 3"/>
-    <w:basedOn w:val="Normal"/>
-    <w:next w:val="Normal"/>
-    <w:autoRedefine/>
-    <w:uiPriority w:val="39"/>
-    <w:unhideWhenUsed/>
-    <w:rsid w:val="00A71CC3"/>
-    <w:pPr>
-      <w:spacing w:after="100"/>
-      <w:ind w:left="400"/>
-    </w:pPr>
-  </w:style>
-  <w:style w:type="paragraph" w:styleId="En-tte">
-    <w:name w:val="header"/>
-    <w:basedOn w:val="Normal"/>
-    <w:link w:val="En-tteCar"/>
-    <w:uiPriority w:val="99"/>
-    <w:unhideWhenUsed/>
-    <w:rsid w:val="00B401FD"/>
-    <w:pPr>
-      <w:tabs>
-        <w:tab w:val="center" w:pos="4536"/>
-        <w:tab w:val="right" w:pos="9072"/>
-      </w:tabs>
-      <w:spacing w:before="0" w:after="0" w:line="240" w:lineRule="auto"/>
-    </w:pPr>
-  </w:style>
-  <w:style w:type="character" w:customStyle="1" w:styleId="En-tteCar">
-    <w:name w:val="En-tête Car"/>
-    <w:basedOn w:val="Policepardfaut"/>
-    <w:link w:val="En-tte"/>
-    <w:uiPriority w:val="99"/>
-    <w:rsid w:val="00B401FD"/>
-    <w:rPr>
-      <w:rFonts w:ascii="Century Gothic" w:hAnsi="Century Gothic"/>
-      <w:sz w:val="20"/>
-    </w:rPr>
-  </w:style>
-  <w:style w:type="paragraph" w:styleId="Pieddepage">
-    <w:name w:val="footer"/>
-    <w:basedOn w:val="Normal"/>
-    <w:link w:val="PieddepageCar"/>
-    <w:uiPriority w:val="99"/>
-    <w:unhideWhenUsed/>
-    <w:rsid w:val="00B401FD"/>
-    <w:pPr>
-      <w:tabs>
-        <w:tab w:val="center" w:pos="4536"/>
-        <w:tab w:val="right" w:pos="9072"/>
-      </w:tabs>
-      <w:spacing w:before="0" w:after="0" w:line="240" w:lineRule="auto"/>
-    </w:pPr>
-  </w:style>
-  <w:style w:type="character" w:customStyle="1" w:styleId="PieddepageCar">
-    <w:name w:val="Pied de page Car"/>
-    <w:basedOn w:val="Policepardfaut"/>
-    <w:link w:val="Pieddepage"/>
-    <w:uiPriority w:val="99"/>
-    <w:rsid w:val="00B401FD"/>
-    <w:rPr>
-      <w:rFonts w:ascii="Century Gothic" w:hAnsi="Century Gothic"/>
-      <w:sz w:val="20"/>
-    </w:rPr>
-  </w:style>
-  <w:style w:type="paragraph" w:styleId="TM4">
-    <w:name w:val="toc 4"/>
-    <w:basedOn w:val="Normal"/>
-    <w:next w:val="Normal"/>
-    <w:autoRedefine/>
-    <w:uiPriority w:val="39"/>
-    <w:unhideWhenUsed/>
-    <w:rsid w:val="00DE0E3F"/>
-    <w:pPr>
-      <w:spacing w:after="100"/>
-      <w:ind w:left="600"/>
-    </w:pPr>
-  </w:style>
-  <w:style w:type="paragraph" w:styleId="PrformatHTML">
-    <w:name w:val="HTML Preformatted"/>
-    <w:basedOn w:val="Normal"/>
-    <w:link w:val="PrformatHTMLCar"/>
-    <w:uiPriority w:val="99"/>
-    <w:semiHidden/>
-    <w:unhideWhenUsed/>
-    <w:rsid w:val="00B541E6"/>
-    <w:pPr>
-      <w:tabs>
-        <w:tab w:val="left" w:pos="916"/>
-        <w:tab w:val="left" w:pos="1832"/>
-        <w:tab w:val="left" w:pos="2748"/>
-        <w:tab w:val="left" w:pos="3664"/>
-        <w:tab w:val="left" w:pos="4580"/>
-        <w:tab w:val="left" w:pos="5496"/>
-        <w:tab w:val="left" w:pos="6412"/>
-        <w:tab w:val="left" w:pos="7328"/>
-        <w:tab w:val="left" w:pos="8244"/>
-        <w:tab w:val="left" w:pos="9160"/>
-        <w:tab w:val="left" w:pos="10076"/>
-        <w:tab w:val="left" w:pos="10992"/>
-        <w:tab w:val="left" w:pos="11908"/>
-        <w:tab w:val="left" w:pos="12824"/>
-        <w:tab w:val="left" w:pos="13740"/>
-        <w:tab w:val="left" w:pos="14656"/>
-      </w:tabs>
-      <w:spacing w:before="0" w:after="0" w:line="240" w:lineRule="auto"/>
-      <w:jc w:val="left"/>
-    </w:pPr>
-    <w:rPr>
-      <w:rFonts w:ascii="Courier New" w:eastAsia="Times New Roman" w:hAnsi="Courier New" w:cs="Courier New"/>
-      <w:szCs w:val="20"/>
-      <w:lang w:eastAsia="fr-CH"/>
-    </w:rPr>
-  </w:style>
-  <w:style w:type="character" w:customStyle="1" w:styleId="PrformatHTMLCar">
-    <w:name w:val="Préformaté HTML Car"/>
-    <w:basedOn w:val="Policepardfaut"/>
-    <w:link w:val="PrformatHTML"/>
-    <w:uiPriority w:val="99"/>
-    <w:semiHidden/>
-    <w:rsid w:val="00B541E6"/>
-    <w:rPr>
-      <w:rFonts w:ascii="Courier New" w:eastAsia="Times New Roman" w:hAnsi="Courier New" w:cs="Courier New"/>
-      <w:sz w:val="20"/>
-      <w:szCs w:val="20"/>
-      <w:lang w:eastAsia="fr-CH"/>
-    </w:rPr>
-  </w:style>
-  <w:style w:type="paragraph" w:styleId="Notedebasdepage">
-    <w:name w:val="footnote text"/>
-    <w:basedOn w:val="Normal"/>
-    <w:link w:val="NotedebasdepageCar"/>
-    <w:uiPriority w:val="99"/>
-    <w:unhideWhenUsed/>
-    <w:rsid w:val="000274DC"/>
-    <w:pPr>
-      <w:spacing w:before="0" w:after="0" w:line="240" w:lineRule="auto"/>
-      <w:jc w:val="left"/>
-    </w:pPr>
-    <w:rPr>
-      <w:szCs w:val="20"/>
-    </w:rPr>
-  </w:style>
-  <w:style w:type="character" w:customStyle="1" w:styleId="NotedebasdepageCar">
-    <w:name w:val="Note de bas de page Car"/>
-    <w:basedOn w:val="Policepardfaut"/>
-    <w:link w:val="Notedebasdepage"/>
-    <w:uiPriority w:val="99"/>
-    <w:rsid w:val="000274DC"/>
-    <w:rPr>
-      <w:rFonts w:ascii="Century Gothic" w:hAnsi="Century Gothic"/>
-      <w:sz w:val="20"/>
-      <w:szCs w:val="20"/>
-    </w:rPr>
-  </w:style>
-  <w:style w:type="character" w:styleId="Appelnotedebasdep">
-    <w:name w:val="footnote reference"/>
-    <w:basedOn w:val="Policepardfaut"/>
-    <w:uiPriority w:val="99"/>
-    <w:semiHidden/>
-    <w:unhideWhenUsed/>
-    <w:rsid w:val="00B627BE"/>
-    <w:rPr>
-      <w:vertAlign w:val="superscript"/>
-    </w:rPr>
-  </w:style>
-  <w:style w:type="paragraph" w:styleId="Lgende">
-    <w:name w:val="caption"/>
-    <w:basedOn w:val="Normal"/>
-    <w:next w:val="Normal"/>
-    <w:uiPriority w:val="35"/>
-    <w:unhideWhenUsed/>
-    <w:qFormat/>
-    <w:rsid w:val="00DF7B30"/>
-    <w:pPr>
-      <w:spacing w:before="0" w:line="240" w:lineRule="auto"/>
-    </w:pPr>
-    <w:rPr>
-      <w:i/>
-      <w:iCs/>
-      <w:color w:val="1F497D" w:themeColor="text2"/>
-      <w:sz w:val="18"/>
-      <w:szCs w:val="18"/>
-    </w:rPr>
-  </w:style>
-  <w:style w:type="table" w:customStyle="1" w:styleId="ListTable3Accent1">
-    <w:name w:val="List Table 3 Accent 1"/>
-    <w:basedOn w:val="TableauNormal"/>
-    <w:uiPriority w:val="48"/>
-    <w:rsid w:val="00D91835"/>
-    <w:pPr>
-      <w:spacing w:after="0" w:line="240" w:lineRule="auto"/>
-    </w:pPr>
-    <w:tblPr>
-      <w:tblStyleRowBandSize w:val="1"/>
-      <w:tblStyleColBandSize w:val="1"/>
-      <w:tblBorders>
-        <w:top w:val="single" w:sz="4" w:space="0" w:color="4F81BD" w:themeColor="accent1"/>
-        <w:left w:val="single" w:sz="4" w:space="0" w:color="4F81BD" w:themeColor="accent1"/>
-        <w:bottom w:val="single" w:sz="4" w:space="0" w:color="4F81BD" w:themeColor="accent1"/>
-        <w:right w:val="single" w:sz="4" w:space="0" w:color="4F81BD" w:themeColor="accent1"/>
-      </w:tblBorders>
-    </w:tblPr>
-    <w:tblStylePr w:type="firstRow">
-      <w:rPr>
-        <w:b/>
-        <w:bCs/>
-        <w:color w:val="FFFFFF" w:themeColor="background1"/>
-      </w:rPr>
-      <w:tblPr/>
-      <w:tcPr>
-        <w:shd w:val="clear" w:color="auto" w:fill="4F81BD" w:themeFill="accent1"/>
-      </w:tcPr>
-    </w:tblStylePr>
-    <w:tblStylePr w:type="lastRow">
-      <w:rPr>
-        <w:b/>
-        <w:bCs/>
-      </w:rPr>
-      <w:tblPr/>
-      <w:tcPr>
-        <w:tcBorders>
-          <w:top w:val="double" w:sz="4" w:space="0" w:color="4F81BD" w:themeColor="accent1"/>
-        </w:tcBorders>
-        <w:shd w:val="clear" w:color="auto" w:fill="FFFFFF" w:themeFill="background1"/>
-      </w:tcPr>
-    </w:tblStylePr>
-    <w:tblStylePr w:type="firstCol">
-      <w:rPr>
-        <w:b/>
-        <w:bCs/>
-      </w:rPr>
-      <w:tblPr/>
-      <w:tcPr>
-        <w:tcBorders>
-          <w:right w:val="nil"/>
-        </w:tcBorders>
-        <w:shd w:val="clear" w:color="auto" w:fill="FFFFFF" w:themeFill="background1"/>
-      </w:tcPr>
-    </w:tblStylePr>
-    <w:tblStylePr w:type="lastCol">
-      <w:rPr>
-        <w:b/>
-        <w:bCs/>
-      </w:rPr>
-      <w:tblPr/>
-      <w:tcPr>
-        <w:tcBorders>
-          <w:left w:val="nil"/>
-        </w:tcBorders>
-        <w:shd w:val="clear" w:color="auto" w:fill="FFFFFF" w:themeFill="background1"/>
-      </w:tcPr>
-    </w:tblStylePr>
-    <w:tblStylePr w:type="band1Vert">
-      <w:tblPr/>
-      <w:tcPr>
-        <w:tcBorders>
-          <w:left w:val="single" w:sz="4" w:space="0" w:color="4F81BD" w:themeColor="accent1"/>
-          <w:right w:val="single" w:sz="4" w:space="0" w:color="4F81BD" w:themeColor="accent1"/>
-        </w:tcBorders>
-      </w:tcPr>
-    </w:tblStylePr>
-    <w:tblStylePr w:type="band1Horz">
-      <w:tblPr/>
-      <w:tcPr>
-        <w:tcBorders>
-          <w:top w:val="single" w:sz="4" w:space="0" w:color="4F81BD" w:themeColor="accent1"/>
-          <w:bottom w:val="single" w:sz="4" w:space="0" w:color="4F81BD" w:themeColor="accent1"/>
-          <w:insideH w:val="nil"/>
-        </w:tcBorders>
-      </w:tcPr>
-    </w:tblStylePr>
-    <w:tblStylePr w:type="neCell">
-      <w:tblPr/>
-      <w:tcPr>
-        <w:tcBorders>
-          <w:left w:val="nil"/>
-          <w:bottom w:val="nil"/>
-        </w:tcBorders>
-      </w:tcPr>
-    </w:tblStylePr>
-    <w:tblStylePr w:type="nwCell">
-      <w:tblPr/>
-      <w:tcPr>
-        <w:tcBorders>
-          <w:bottom w:val="nil"/>
-          <w:right w:val="nil"/>
-        </w:tcBorders>
-      </w:tcPr>
-    </w:tblStylePr>
-    <w:tblStylePr w:type="seCell">
-      <w:tblPr/>
-      <w:tcPr>
-        <w:tcBorders>
-          <w:top w:val="double" w:sz="4" w:space="0" w:color="4F81BD" w:themeColor="accent1"/>
-          <w:left w:val="nil"/>
-        </w:tcBorders>
-      </w:tcPr>
-    </w:tblStylePr>
-    <w:tblStylePr w:type="swCell">
-      <w:tblPr/>
-      <w:tcPr>
-        <w:tcBorders>
-          <w:top w:val="double" w:sz="4" w:space="0" w:color="4F81BD" w:themeColor="accent1"/>
-          <w:right w:val="nil"/>
-        </w:tcBorders>
-      </w:tcPr>
-    </w:tblStylePr>
-  </w:style>
-  <w:style w:type="table" w:customStyle="1" w:styleId="GridTable4Accent1">
-    <w:name w:val="Grid Table 4 Accent 1"/>
-    <w:basedOn w:val="TableauNormal"/>
-    <w:uiPriority w:val="49"/>
-    <w:rsid w:val="00D91835"/>
-    <w:pPr>
-      <w:spacing w:after="0" w:line="240" w:lineRule="auto"/>
-    </w:pPr>
-    <w:tblPr>
-      <w:tblStyleRowBandSize w:val="1"/>
-      <w:tblStyleColBandSize w:val="1"/>
-      <w:tblBorders>
-        <w:top w:val="single" w:sz="4" w:space="0" w:color="95B3D7" w:themeColor="accent1" w:themeTint="99"/>
-        <w:left w:val="single" w:sz="4" w:space="0" w:color="95B3D7" w:themeColor="accent1" w:themeTint="99"/>
-        <w:bottom w:val="single" w:sz="4" w:space="0" w:color="95B3D7" w:themeColor="accent1" w:themeTint="99"/>
-        <w:right w:val="single" w:sz="4" w:space="0" w:color="95B3D7" w:themeColor="accent1" w:themeTint="99"/>
-        <w:insideH w:val="single" w:sz="4" w:space="0" w:color="95B3D7" w:themeColor="accent1" w:themeTint="99"/>
-        <w:insideV w:val="single" w:sz="4" w:space="0" w:color="95B3D7" w:themeColor="accent1" w:themeTint="99"/>
-      </w:tblBorders>
-    </w:tblPr>
-    <w:tblStylePr w:type="firstRow">
-      <w:rPr>
-        <w:b/>
-        <w:bCs/>
-        <w:color w:val="FFFFFF" w:themeColor="background1"/>
-      </w:rPr>
-      <w:tblPr/>
-      <w:tcPr>
-        <w:tcBorders>
-          <w:top w:val="single" w:sz="4" w:space="0" w:color="4F81BD" w:themeColor="accent1"/>
-          <w:left w:val="single" w:sz="4" w:space="0" w:color="4F81BD" w:themeColor="accent1"/>
-          <w:bottom w:val="single" w:sz="4" w:space="0" w:color="4F81BD" w:themeColor="accent1"/>
-          <w:right w:val="single" w:sz="4" w:space="0" w:color="4F81BD" w:themeColor="accent1"/>
-          <w:insideH w:val="nil"/>
-          <w:insideV w:val="nil"/>
-        </w:tcBorders>
-        <w:shd w:val="clear" w:color="auto" w:fill="4F81BD" w:themeFill="accent1"/>
-      </w:tcPr>
-    </w:tblStylePr>
-    <w:tblStylePr w:type="lastRow">
-      <w:rPr>
-        <w:b/>
-        <w:bCs/>
-      </w:rPr>
-      <w:tblPr/>
-      <w:tcPr>
-        <w:tcBorders>
-          <w:top w:val="double" w:sz="4" w:space="0" w:color="4F81BD" w:themeColor="accent1"/>
-        </w:tcBorders>
-      </w:tcPr>
-    </w:tblStylePr>
-    <w:tblStylePr w:type="firstCol">
-      <w:rPr>
-        <w:b/>
-        <w:bCs/>
-      </w:rPr>
-    </w:tblStylePr>
-    <w:tblStylePr w:type="lastCol">
-      <w:rPr>
-        <w:b/>
-        <w:bCs/>
-      </w:rPr>
-    </w:tblStylePr>
-    <w:tblStylePr w:type="band1Vert">
-      <w:tblPr/>
-      <w:tcPr>
-        <w:shd w:val="clear" w:color="auto" w:fill="DBE5F1" w:themeFill="accent1" w:themeFillTint="33"/>
-      </w:tcPr>
-    </w:tblStylePr>
-    <w:tblStylePr w:type="band1Horz">
-      <w:tblPr/>
-      <w:tcPr>
-        <w:shd w:val="clear" w:color="auto" w:fill="DBE5F1" w:themeFill="accent1" w:themeFillTint="33"/>
-      </w:tcPr>
-    </w:tblStylePr>
-  </w:style>
-  <w:style w:type="character" w:customStyle="1" w:styleId="UnresolvedMention">
-    <w:name w:val="Unresolved Mention"/>
+  <w:style w:type="character" w:customStyle="1" w:styleId="Mentionnonrsolue1">
+    <w:name w:val="Mention non résolue1"/>
     <w:basedOn w:val="Policepardfaut"/>
     <w:uiPriority w:val="99"/>
     <w:semiHidden/>
@@ -6791,7 +5152,7 @@
 </file>
 
 <file path=customXml/itemProps2.xml><?xml version="1.0" encoding="utf-8"?>
-<ds:datastoreItem xmlns:ds="http://schemas.openxmlformats.org/officeDocument/2006/customXml" ds:itemID="{5266440B-8B73-4A03-A372-B06DA4329C25}">
+<ds:datastoreItem xmlns:ds="http://schemas.openxmlformats.org/officeDocument/2006/customXml" ds:itemID="{61A29F22-DFDC-4FE8-BC2B-1ADA94FA9B35}">
   <ds:schemaRefs>
     <ds:schemaRef ds:uri="http://schemas.openxmlformats.org/officeDocument/2006/bibliography"/>
   </ds:schemaRefs>

</xml_diff>

<commit_message>
Modification du texte par Séb
</commit_message>
<xml_diff>
--- a/Annonce du projet.docx
+++ b/Annonce du projet.docx
@@ -60,14 +60,7 @@
           <w:rFonts w:ascii="Century Gothic" w:eastAsia="Century Gothic" w:hAnsi="Century Gothic" w:cs="Century Gothic"/>
           <w:sz w:val="20"/>
         </w:rPr>
-        <w:t>Nous</w:t>
-      </w:r>
-      <w:r>
-        <w:rPr>
-          <w:rFonts w:ascii="Century Gothic" w:eastAsia="Century Gothic" w:hAnsi="Century Gothic" w:cs="Century Gothic"/>
-          <w:sz w:val="20"/>
-        </w:rPr>
-        <w:t xml:space="preserve"> avons choisi le nom Love Mirroring car nous souhaitons faire ressortir la qualité de notre application, c’est-à-dire fournir un service permettant de trouver votre âme sœur et qu’il ou elle vous corresponde comme si vous vous regardiez dans un miroir.</w:t>
+        <w:t>Nous avons choisi le nom Love Mirroring car nous souhaitons faire ressortir la qualité de notre application, c’est-à-dire fournir un service permettant de trouver votre âme sœur et qu’il ou elle vous corresponde comme si vous vous regardiez dans un miroir.</w:t>
       </w:r>
     </w:p>
     <w:p>
@@ -95,16 +88,7 @@
           <w:color w:val="365F91"/>
           <w:sz w:val="28"/>
         </w:rPr>
-        <w:t>Tec</w:t>
-      </w:r>
-      <w:r>
-        <w:rPr>
-          <w:rFonts w:ascii="Century Gothic" w:eastAsia="Century Gothic" w:hAnsi="Century Gothic" w:cs="Century Gothic"/>
-          <w:b/>
-          <w:color w:val="365F91"/>
-          <w:sz w:val="28"/>
-        </w:rPr>
-        <w:t>hnologies</w:t>
+        <w:t>Technologies</w:t>
       </w:r>
     </w:p>
     <w:p>
@@ -138,31 +122,83 @@
           <w:rFonts w:ascii="Century Gothic" w:eastAsia="Century Gothic" w:hAnsi="Century Gothic" w:cs="Century Gothic"/>
           <w:sz w:val="20"/>
         </w:rPr>
-        <w:t>Dans l'idée le projet commencera avec des apis publiqu</w:t>
-      </w:r>
-      <w:r>
-        <w:rPr>
-          <w:rFonts w:ascii="Century Gothic" w:eastAsia="Century Gothic" w:hAnsi="Century Gothic" w:cs="Century Gothic"/>
-          <w:sz w:val="20"/>
-        </w:rPr>
-        <w:t>es puis sécurisé pour enlever une couche de complexité</w:t>
-      </w:r>
-    </w:p>
-    <w:p>
-      <w:pPr>
-        <w:spacing w:before="120" w:after="200" w:line="276" w:lineRule="auto"/>
-        <w:jc w:val="both"/>
-        <w:rPr>
-          <w:rFonts w:ascii="Century Gothic" w:eastAsia="Century Gothic" w:hAnsi="Century Gothic" w:cs="Century Gothic"/>
-          <w:sz w:val="20"/>
-        </w:rPr>
-      </w:pPr>
-      <w:r>
-        <w:rPr>
-          <w:rFonts w:ascii="Century Gothic" w:eastAsia="Century Gothic" w:hAnsi="Century Gothic" w:cs="Century Gothic"/>
-          <w:sz w:val="20"/>
-        </w:rPr>
-        <w:t xml:space="preserve">Gestion de base de données et </w:t>
+        <w:t xml:space="preserve">La double authentification sera mise en place avec </w:t>
+      </w:r>
+      <w:r>
+        <w:rPr>
+          <w:rFonts w:ascii="Century Gothic" w:eastAsia="Century Gothic" w:hAnsi="Century Gothic" w:cs="Century Gothic"/>
+          <w:sz w:val="20"/>
+        </w:rPr>
+        <w:t>un</w:t>
+      </w:r>
+      <w:r>
+        <w:rPr>
+          <w:rFonts w:ascii="Century Gothic" w:eastAsia="Century Gothic" w:hAnsi="Century Gothic" w:cs="Century Gothic"/>
+          <w:sz w:val="20"/>
+        </w:rPr>
+        <w:t xml:space="preserve"> packages NuGet nommé SendGrid.</w:t>
+      </w:r>
+    </w:p>
+    <w:p>
+      <w:pPr>
+        <w:spacing w:before="120" w:after="200" w:line="276" w:lineRule="auto"/>
+        <w:jc w:val="both"/>
+        <w:rPr>
+          <w:rFonts w:ascii="Century Gothic" w:eastAsia="Century Gothic" w:hAnsi="Century Gothic" w:cs="Century Gothic"/>
+          <w:sz w:val="20"/>
+        </w:rPr>
+      </w:pPr>
+      <w:r>
+        <w:rPr>
+          <w:rFonts w:ascii="Century Gothic" w:eastAsia="Century Gothic" w:hAnsi="Century Gothic" w:cs="Century Gothic"/>
+          <w:sz w:val="20"/>
+        </w:rPr>
+        <w:t>API Spotify pour l’affichage des musiques dans le profil de l’utilisateur.</w:t>
+      </w:r>
+      <w:r>
+        <w:rPr>
+          <w:rFonts w:ascii="Century Gothic" w:eastAsia="Century Gothic" w:hAnsi="Century Gothic" w:cs="Century Gothic"/>
+          <w:sz w:val="20"/>
+        </w:rPr>
+        <w:t xml:space="preserve"> API Facebook et Google pour la création du compte et du profil en fonction des infos que l’on pourra récupérer sur l’API.</w:t>
+      </w:r>
+    </w:p>
+    <w:p>
+      <w:pPr>
+        <w:spacing w:before="120" w:after="200" w:line="276" w:lineRule="auto"/>
+        <w:jc w:val="both"/>
+        <w:rPr>
+          <w:rFonts w:ascii="Century Gothic" w:eastAsia="Century Gothic" w:hAnsi="Century Gothic" w:cs="Century Gothic"/>
+          <w:sz w:val="20"/>
+        </w:rPr>
+      </w:pPr>
+      <w:r>
+        <w:rPr>
+          <w:rFonts w:ascii="Century Gothic" w:eastAsia="Century Gothic" w:hAnsi="Century Gothic" w:cs="Century Gothic"/>
+          <w:sz w:val="20"/>
+        </w:rPr>
+        <w:t>Dans l'idée le projet commencera avec des apis publiques puis sécurisé pour enlever une couche de complexité</w:t>
+      </w:r>
+      <w:r>
+        <w:rPr>
+          <w:rFonts w:ascii="Century Gothic" w:eastAsia="Century Gothic" w:hAnsi="Century Gothic" w:cs="Century Gothic"/>
+          <w:sz w:val="20"/>
+        </w:rPr>
+        <w:t xml:space="preserve"> la g</w:t>
+      </w:r>
+      <w:r>
+        <w:rPr>
+          <w:rFonts w:ascii="Century Gothic" w:eastAsia="Century Gothic" w:hAnsi="Century Gothic" w:cs="Century Gothic"/>
+          <w:sz w:val="20"/>
+        </w:rPr>
+        <w:t xml:space="preserve">estion de base de données et </w:t>
+      </w:r>
+      <w:r>
+        <w:rPr>
+          <w:rFonts w:ascii="Century Gothic" w:eastAsia="Century Gothic" w:hAnsi="Century Gothic" w:cs="Century Gothic"/>
+          <w:sz w:val="20"/>
+        </w:rPr>
+        <w:t xml:space="preserve">le </w:t>
       </w:r>
       <w:r>
         <w:rPr>
@@ -176,7 +212,21 @@
           <w:rFonts w:ascii="Century Gothic" w:eastAsia="Century Gothic" w:hAnsi="Century Gothic" w:cs="Century Gothic"/>
           <w:sz w:val="20"/>
         </w:rPr>
-        <w:t xml:space="preserve"> sur Azure (hébergeur).</w:t>
+        <w:t xml:space="preserve"> </w:t>
+      </w:r>
+      <w:r>
+        <w:rPr>
+          <w:rFonts w:ascii="Century Gothic" w:eastAsia="Century Gothic" w:hAnsi="Century Gothic" w:cs="Century Gothic"/>
+          <w:sz w:val="20"/>
+        </w:rPr>
+        <w:t xml:space="preserve">se fera sur </w:t>
+      </w:r>
+      <w:r>
+        <w:rPr>
+          <w:rFonts w:ascii="Century Gothic" w:eastAsia="Century Gothic" w:hAnsi="Century Gothic" w:cs="Century Gothic"/>
+          <w:sz w:val="20"/>
+        </w:rPr>
+        <w:t>Azure (hébergeur).</w:t>
       </w:r>
     </w:p>
     <w:p>
@@ -221,49 +271,32 @@
           <w:rFonts w:ascii="Century Gothic" w:eastAsia="Century Gothic" w:hAnsi="Century Gothic" w:cs="Century Gothic"/>
           <w:sz w:val="20"/>
         </w:rPr>
-        <w:t>Le site web aura un système d'authentification, reset du mot de passe, changement du mot de passe, changement de nom d'</w:t>
-      </w:r>
-      <w:r>
-        <w:rPr>
-          <w:rFonts w:ascii="Century Gothic" w:eastAsia="Century Gothic" w:hAnsi="Century Gothic" w:cs="Century Gothic"/>
-          <w:sz w:val="20"/>
-        </w:rPr>
-        <w:t>utilisateur.</w:t>
-      </w:r>
-    </w:p>
-    <w:p>
-      <w:pPr>
-        <w:spacing w:before="120" w:after="200" w:line="276" w:lineRule="auto"/>
-        <w:jc w:val="both"/>
-        <w:rPr>
-          <w:rFonts w:ascii="Century Gothic" w:eastAsia="Century Gothic" w:hAnsi="Century Gothic" w:cs="Century Gothic"/>
-          <w:sz w:val="20"/>
-        </w:rPr>
-      </w:pPr>
-      <w:r>
-        <w:rPr>
-          <w:rFonts w:ascii="Century Gothic" w:eastAsia="Century Gothic" w:hAnsi="Century Gothic" w:cs="Century Gothic"/>
-          <w:sz w:val="20"/>
-        </w:rPr>
-        <w:t>Il y aura également des external logins afin de simplifier l'inscription (Google, facebook...,) le but étant de pouvoir récupérer les informations provenant directement du compte. La photo de profil sera directement reprise par celle de Facebo</w:t>
-      </w:r>
-      <w:r>
-        <w:rPr>
-          <w:rFonts w:ascii="Century Gothic" w:eastAsia="Century Gothic" w:hAnsi="Century Gothic" w:cs="Century Gothic"/>
-          <w:sz w:val="20"/>
-        </w:rPr>
-        <w:t>ok ou de Google et elle pourra être changée en cours d’inscription.</w:t>
-      </w:r>
-    </w:p>
-    <w:p>
-      <w:pPr>
-        <w:spacing w:before="120" w:after="200" w:line="276" w:lineRule="auto"/>
-        <w:jc w:val="both"/>
-        <w:rPr>
-          <w:rFonts w:ascii="Century Gothic" w:eastAsia="Century Gothic" w:hAnsi="Century Gothic" w:cs="Century Gothic"/>
-          <w:sz w:val="20"/>
-        </w:rPr>
-      </w:pPr>
+        <w:t>Le site web aura un système d'authentification, reset du mot de passe, changement du mot de passe, changement de nom d'utilisateur.</w:t>
+      </w:r>
+    </w:p>
+    <w:p>
+      <w:pPr>
+        <w:spacing w:before="120" w:after="200" w:line="276" w:lineRule="auto"/>
+        <w:jc w:val="both"/>
+        <w:rPr>
+          <w:rFonts w:ascii="Century Gothic" w:eastAsia="Century Gothic" w:hAnsi="Century Gothic" w:cs="Century Gothic"/>
+          <w:sz w:val="20"/>
+        </w:rPr>
+      </w:pPr>
+      <w:r>
+        <w:rPr>
+          <w:rFonts w:ascii="Century Gothic" w:eastAsia="Century Gothic" w:hAnsi="Century Gothic" w:cs="Century Gothic"/>
+          <w:sz w:val="20"/>
+        </w:rPr>
+        <w:t>Il y aura ensuite une création de profil effectuée par l’utilisateur ou il pourra insérer une photo, ses centres d’intérêts, une description, musiques favorites.</w:t>
+      </w:r>
+      <w:r>
+        <w:rPr>
+          <w:rFonts w:ascii="Century Gothic" w:eastAsia="Century Gothic" w:hAnsi="Century Gothic" w:cs="Century Gothic"/>
+          <w:sz w:val="20"/>
+        </w:rPr>
+        <w:t xml:space="preserve"> </w:t>
+      </w:r>
       <w:r>
         <w:rPr>
           <w:rFonts w:ascii="Century Gothic" w:eastAsia="Century Gothic" w:hAnsi="Century Gothic" w:cs="Century Gothic"/>
@@ -271,101 +304,70 @@
         </w:rPr>
         <w:t>Lors de l'inscription, un quizz sera soumis à l'utilisateur afin de connaiître ses affinités (hobby, préférences de films, ...). Si possible et après analyse de l’API</w:t>
       </w:r>
-    </w:p>
-    <w:p>
-      <w:pPr>
-        <w:spacing w:before="120" w:after="200" w:line="276" w:lineRule="auto"/>
-        <w:jc w:val="both"/>
-        <w:rPr>
-          <w:rFonts w:ascii="Century Gothic" w:eastAsia="Century Gothic" w:hAnsi="Century Gothic" w:cs="Century Gothic"/>
-          <w:sz w:val="20"/>
-        </w:rPr>
-      </w:pPr>
-      <w:r>
-        <w:rPr>
-          <w:rFonts w:ascii="Century Gothic" w:eastAsia="Century Gothic" w:hAnsi="Century Gothic" w:cs="Century Gothic"/>
-          <w:sz w:val="20"/>
-        </w:rPr>
-        <w:t>Il faudra mettre en p</w:t>
-      </w:r>
-      <w:r>
-        <w:rPr>
-          <w:rFonts w:ascii="Century Gothic" w:eastAsia="Century Gothic" w:hAnsi="Century Gothic" w:cs="Century Gothic"/>
-          <w:sz w:val="20"/>
-        </w:rPr>
-        <w:t xml:space="preserve">lace un système qui match les profils similaires (qui avec qui, pourquoi). Les matchs se feront en fonction des centres d’intérêts de chacun. La langue serait un élément important car il faut que les personnes puissent communiquer entre elle. </w:t>
-      </w:r>
-    </w:p>
-    <w:p>
-      <w:pPr>
-        <w:spacing w:before="120" w:after="200" w:line="276" w:lineRule="auto"/>
-        <w:jc w:val="both"/>
-        <w:rPr>
-          <w:rFonts w:ascii="Century Gothic" w:eastAsia="Century Gothic" w:hAnsi="Century Gothic" w:cs="Century Gothic"/>
-          <w:sz w:val="20"/>
-        </w:rPr>
-      </w:pPr>
-      <w:r>
-        <w:rPr>
-          <w:rFonts w:ascii="Century Gothic" w:eastAsia="Century Gothic" w:hAnsi="Century Gothic" w:cs="Century Gothic"/>
-          <w:sz w:val="20"/>
-        </w:rPr>
-        <w:t>Affichage de</w:t>
-      </w:r>
-      <w:r>
-        <w:rPr>
-          <w:rFonts w:ascii="Century Gothic" w:eastAsia="Century Gothic" w:hAnsi="Century Gothic" w:cs="Century Gothic"/>
-          <w:sz w:val="20"/>
-        </w:rPr>
-        <w:t xml:space="preserve"> la liste des nouveaux membres.</w:t>
-      </w:r>
-    </w:p>
-    <w:p>
-      <w:pPr>
-        <w:spacing w:before="120" w:after="200" w:line="276" w:lineRule="auto"/>
-        <w:jc w:val="both"/>
-        <w:rPr>
-          <w:rFonts w:ascii="Century Gothic" w:eastAsia="Century Gothic" w:hAnsi="Century Gothic" w:cs="Century Gothic"/>
-          <w:sz w:val="20"/>
-        </w:rPr>
-      </w:pPr>
-      <w:r>
-        <w:rPr>
-          <w:rFonts w:ascii="Century Gothic" w:eastAsia="Century Gothic" w:hAnsi="Century Gothic" w:cs="Century Gothic"/>
-          <w:sz w:val="20"/>
-        </w:rPr>
-        <w:t>Le site disposera d'une messagerie privée entre membres. La possibilité de parler au membre serait limité par l’abonnement de l’application. Si la personne ne dispose pas d’un abonnement sur l’application elle ne pourra conv</w:t>
-      </w:r>
-      <w:r>
-        <w:rPr>
-          <w:rFonts w:ascii="Century Gothic" w:eastAsia="Century Gothic" w:hAnsi="Century Gothic" w:cs="Century Gothic"/>
-          <w:sz w:val="20"/>
-        </w:rPr>
-        <w:t>erser qu’avec un seul profil par jour mais elle aura quand même accès au reste de ses conversations qui seront cumulables.</w:t>
-      </w:r>
-    </w:p>
-    <w:p>
-      <w:pPr>
-        <w:spacing w:before="120" w:after="200" w:line="276" w:lineRule="auto"/>
-        <w:jc w:val="both"/>
-        <w:rPr>
-          <w:rFonts w:ascii="Century Gothic" w:eastAsia="Century Gothic" w:hAnsi="Century Gothic" w:cs="Century Gothic"/>
-          <w:sz w:val="20"/>
-        </w:rPr>
-      </w:pPr>
-      <w:r>
-        <w:rPr>
-          <w:rFonts w:ascii="Century Gothic" w:eastAsia="Century Gothic" w:hAnsi="Century Gothic" w:cs="Century Gothic"/>
-          <w:sz w:val="20"/>
-        </w:rPr>
-        <w:t>Le site aura également un chat général. Le but du chat général serait de pouvoir distraire les utilisateurs qui souhaitent simplement</w:t>
-      </w:r>
-      <w:r>
-        <w:rPr>
-          <w:rFonts w:ascii="Century Gothic" w:eastAsia="Century Gothic" w:hAnsi="Century Gothic" w:cs="Century Gothic"/>
-          <w:sz w:val="20"/>
-        </w:rPr>
-        <w:t xml:space="preserve"> passer le temps avec des personnes au hasard. Il ne sera pas possible de démarrer une conversation privée à partir de ce chat. Il aura pour but de permettre à l’application de vivre si on n’a pas de « succès ».</w:t>
+      <w:r>
+        <w:rPr>
+          <w:rFonts w:ascii="Century Gothic" w:eastAsia="Century Gothic" w:hAnsi="Century Gothic" w:cs="Century Gothic"/>
+          <w:sz w:val="20"/>
+        </w:rPr>
+        <w:t>. Le quizz sera en relation avec les autres API qui seront utilisées dans la création du profil (Spotify, Facebook, Google) si possible.</w:t>
+      </w:r>
+    </w:p>
+    <w:p>
+      <w:pPr>
+        <w:spacing w:before="120" w:after="200" w:line="276" w:lineRule="auto"/>
+        <w:jc w:val="both"/>
+        <w:rPr>
+          <w:rFonts w:ascii="Century Gothic" w:eastAsia="Century Gothic" w:hAnsi="Century Gothic" w:cs="Century Gothic"/>
+          <w:sz w:val="20"/>
+        </w:rPr>
+      </w:pPr>
+      <w:r>
+        <w:rPr>
+          <w:rFonts w:ascii="Century Gothic" w:eastAsia="Century Gothic" w:hAnsi="Century Gothic" w:cs="Century Gothic"/>
+          <w:sz w:val="20"/>
+        </w:rPr>
+        <w:t>Il y aura également des external logins afin de simplifier l'inscription (Google, facebook...,) le but étant de pouvoir récupérer les informations provenant directement du compte. La photo de profil sera directement reprise par celle de Facebook ou de Google et elle pourra être changée en cours d’inscription.</w:t>
+      </w:r>
+    </w:p>
+    <w:p>
+      <w:pPr>
+        <w:spacing w:before="120" w:after="200" w:line="276" w:lineRule="auto"/>
+        <w:jc w:val="both"/>
+        <w:rPr>
+          <w:rFonts w:ascii="Century Gothic" w:eastAsia="Century Gothic" w:hAnsi="Century Gothic" w:cs="Century Gothic"/>
+          <w:sz w:val="20"/>
+        </w:rPr>
+      </w:pPr>
+      <w:r>
+        <w:rPr>
+          <w:rFonts w:ascii="Century Gothic" w:eastAsia="Century Gothic" w:hAnsi="Century Gothic" w:cs="Century Gothic"/>
+          <w:sz w:val="20"/>
+        </w:rPr>
+        <w:t xml:space="preserve">Il faudra mettre en place un système qui match les profils similaires (qui avec qui, pourquoi). Les matchs se feront en fonction des centres d’intérêts de chacun. La langue serait un élément important car il faut que les personnes puissent communiquer entre elle. </w:t>
+      </w:r>
+      <w:r>
+        <w:rPr>
+          <w:rFonts w:ascii="Century Gothic" w:eastAsia="Century Gothic" w:hAnsi="Century Gothic" w:cs="Century Gothic"/>
+          <w:sz w:val="20"/>
+        </w:rPr>
+        <w:t>Les musiques favorites tirées de l’API Spotify pourraient aussi être un facteur de rencontre</w:t>
+      </w:r>
+    </w:p>
+    <w:p>
+      <w:pPr>
+        <w:spacing w:before="120" w:after="200" w:line="276" w:lineRule="auto"/>
+        <w:jc w:val="both"/>
+        <w:rPr>
+          <w:rFonts w:ascii="Century Gothic" w:eastAsia="Century Gothic" w:hAnsi="Century Gothic" w:cs="Century Gothic"/>
+          <w:sz w:val="20"/>
+        </w:rPr>
+      </w:pPr>
+      <w:r>
+        <w:rPr>
+          <w:rFonts w:ascii="Century Gothic" w:eastAsia="Century Gothic" w:hAnsi="Century Gothic" w:cs="Century Gothic"/>
+          <w:sz w:val="20"/>
+        </w:rPr>
+        <w:t>Affichage de la liste des nouveaux membres.</w:t>
       </w:r>
     </w:p>
     <w:p>
@@ -383,38 +385,86 @@
           <w:sz w:val="20"/>
         </w:rPr>
         <w:lastRenderedPageBreak/>
-        <w:t>Une newsletter sera mise en place. La newsle</w:t>
-      </w:r>
-      <w:r>
-        <w:rPr>
-          <w:rFonts w:ascii="Century Gothic" w:eastAsia="Century Gothic" w:hAnsi="Century Gothic" w:cs="Century Gothic"/>
-          <w:sz w:val="20"/>
-        </w:rPr>
-        <w:t xml:space="preserve">tter aurait pour but d’informer la personne des nouvelles rencontres avec un choix de profil flouté qui ne </w:t>
-      </w:r>
-    </w:p>
-    <w:p>
-      <w:pPr>
-        <w:spacing w:before="120" w:after="200" w:line="276" w:lineRule="auto"/>
-        <w:jc w:val="both"/>
-        <w:rPr>
-          <w:rFonts w:ascii="Century Gothic" w:eastAsia="Century Gothic" w:hAnsi="Century Gothic" w:cs="Century Gothic"/>
-          <w:sz w:val="20"/>
-        </w:rPr>
-      </w:pPr>
-      <w:r>
-        <w:rPr>
-          <w:rFonts w:ascii="Century Gothic" w:eastAsia="Century Gothic" w:hAnsi="Century Gothic" w:cs="Century Gothic"/>
-          <w:sz w:val="20"/>
-        </w:rPr>
-        <w:t>Un système de paiement sera mis en place avec Stripe. Le compte gratuit ne disposera que d’un seul profil par jour tandis que le compte dit « Premiu</w:t>
-      </w:r>
-      <w:r>
-        <w:rPr>
-          <w:rFonts w:ascii="Century Gothic" w:eastAsia="Century Gothic" w:hAnsi="Century Gothic" w:cs="Century Gothic"/>
-          <w:sz w:val="20"/>
-        </w:rPr>
-        <w:t>m » offrira la possibilité à l’utilisateur de voir 10 profils par jours.</w:t>
+        <w:t>Le site disposera d'une messagerie privée entre membres. La possibilité de parler au membre serait limité par l’abonnement de l’application. Si la personne ne dispose pas d’un abonnement sur l’application elle ne pourra converser qu’avec un seul profil par jour mais elle aura quand même accès au reste de ses conversations qui seront cumulables.</w:t>
+      </w:r>
+    </w:p>
+    <w:p>
+      <w:pPr>
+        <w:spacing w:before="120" w:after="200" w:line="276" w:lineRule="auto"/>
+        <w:jc w:val="both"/>
+        <w:rPr>
+          <w:rFonts w:ascii="Century Gothic" w:eastAsia="Century Gothic" w:hAnsi="Century Gothic" w:cs="Century Gothic"/>
+          <w:sz w:val="20"/>
+        </w:rPr>
+      </w:pPr>
+      <w:r>
+        <w:rPr>
+          <w:rFonts w:ascii="Century Gothic" w:eastAsia="Century Gothic" w:hAnsi="Century Gothic" w:cs="Century Gothic"/>
+          <w:sz w:val="20"/>
+        </w:rPr>
+        <w:t>Le site aura également un chat général. Le but du chat général serait de pouvoir distraire les utilisateurs qui souhaitent simplement passer le temps avec des personnes au hasard. Il ne sera pas possible de démarrer une conversation privée à partir de ce chat. Il aura pour but de permettre à l’application de vivre si on n’a pas de « succès ».</w:t>
+      </w:r>
+    </w:p>
+    <w:p>
+      <w:pPr>
+        <w:spacing w:before="120" w:after="200" w:line="276" w:lineRule="auto"/>
+        <w:jc w:val="both"/>
+        <w:rPr>
+          <w:rFonts w:ascii="Century Gothic" w:eastAsia="Century Gothic" w:hAnsi="Century Gothic" w:cs="Century Gothic"/>
+          <w:sz w:val="20"/>
+        </w:rPr>
+      </w:pPr>
+      <w:r>
+        <w:rPr>
+          <w:rFonts w:ascii="Century Gothic" w:eastAsia="Century Gothic" w:hAnsi="Century Gothic" w:cs="Century Gothic"/>
+          <w:sz w:val="20"/>
+        </w:rPr>
+        <w:t>Une newsletter sera mise en place. La newsletter aurait pour but d’informer la personne des nouvelles rencontres avec un choix de profil flouté</w:t>
+      </w:r>
+      <w:r>
+        <w:rPr>
+          <w:rFonts w:ascii="Century Gothic" w:eastAsia="Century Gothic" w:hAnsi="Century Gothic" w:cs="Century Gothic"/>
+          <w:sz w:val="20"/>
+        </w:rPr>
+        <w:t xml:space="preserve"> qu’il pourra choisir de rencontrer ou non.</w:t>
+      </w:r>
+      <w:r>
+        <w:rPr>
+          <w:rFonts w:ascii="Century Gothic" w:eastAsia="Century Gothic" w:hAnsi="Century Gothic" w:cs="Century Gothic"/>
+          <w:sz w:val="20"/>
+        </w:rPr>
+        <w:t xml:space="preserve"> La newsletter réagira en fonction de la formule (abonnement) que l’utilisateur aura choisi</w:t>
+      </w:r>
+      <w:r>
+        <w:rPr>
+          <w:rFonts w:ascii="Century Gothic" w:eastAsia="Century Gothic" w:hAnsi="Century Gothic" w:cs="Century Gothic"/>
+          <w:sz w:val="20"/>
+        </w:rPr>
+        <w:t xml:space="preserve"> (1 compte en formule normale et 10 comptes en abonnement premium)</w:t>
+      </w:r>
+      <w:r>
+        <w:rPr>
+          <w:rFonts w:ascii="Century Gothic" w:eastAsia="Century Gothic" w:hAnsi="Century Gothic" w:cs="Century Gothic"/>
+          <w:sz w:val="20"/>
+        </w:rPr>
+        <w:t>.</w:t>
+      </w:r>
+    </w:p>
+    <w:p>
+      <w:pPr>
+        <w:spacing w:before="120" w:after="200" w:line="276" w:lineRule="auto"/>
+        <w:jc w:val="both"/>
+        <w:rPr>
+          <w:rFonts w:ascii="Century Gothic" w:eastAsia="Century Gothic" w:hAnsi="Century Gothic" w:cs="Century Gothic"/>
+          <w:sz w:val="20"/>
+        </w:rPr>
+      </w:pPr>
+      <w:r>
+        <w:rPr>
+          <w:rFonts w:ascii="Century Gothic" w:eastAsia="Century Gothic" w:hAnsi="Century Gothic" w:cs="Century Gothic"/>
+          <w:sz w:val="20"/>
+        </w:rPr>
+        <w:t>Un système de paiement sera mis en place avec Stripe. Le compte gratuit ne disposera que d’un seul profil par jour tandis que le compte dit « Premium » offrira la possibilité à l’utilisateur de voir 10 profils par jours.</w:t>
       </w:r>
     </w:p>
     <w:p>
@@ -433,29 +483,29 @@
         </w:rPr>
         <w:t>Validation du compte par sms afin de pouvoir utiliser le site.</w:t>
       </w:r>
-    </w:p>
-    <w:p>
-      <w:pPr>
-        <w:spacing w:before="120" w:after="200" w:line="276" w:lineRule="auto"/>
-        <w:jc w:val="both"/>
-        <w:rPr>
-          <w:rFonts w:ascii="Century Gothic" w:eastAsia="Century Gothic" w:hAnsi="Century Gothic" w:cs="Century Gothic"/>
-          <w:sz w:val="20"/>
-        </w:rPr>
-      </w:pPr>
-      <w:r>
-        <w:rPr>
-          <w:rFonts w:ascii="Century Gothic" w:eastAsia="Century Gothic" w:hAnsi="Century Gothic" w:cs="Century Gothic"/>
-          <w:sz w:val="20"/>
-        </w:rPr>
-        <w:t>Il sera aussi possible de filtrer les comptes par localisation cela ajoutera un peu plus de précision à notre système de</w:t>
-      </w:r>
-      <w:r>
-        <w:rPr>
-          <w:rFonts w:ascii="Century Gothic" w:eastAsia="Century Gothic" w:hAnsi="Century Gothic" w:cs="Century Gothic"/>
-          <w:sz w:val="20"/>
-        </w:rPr>
-        <w:t xml:space="preserve"> « match » pour pouvoir proposer des profils pertinents à l’utilisateur. Il ne serait pas logique de proposer un profil situé à Bâle pour une personne étant localisée à Lausanne. La localisation passerait par la localisation.</w:t>
+      <w:r>
+        <w:rPr>
+          <w:rFonts w:ascii="Century Gothic" w:eastAsia="Century Gothic" w:hAnsi="Century Gothic" w:cs="Century Gothic"/>
+          <w:sz w:val="20"/>
+        </w:rPr>
+        <w:t xml:space="preserve"> Il sera aussi possible d’activer une double authentification </w:t>
+      </w:r>
+    </w:p>
+    <w:p>
+      <w:pPr>
+        <w:spacing w:before="120" w:after="200" w:line="276" w:lineRule="auto"/>
+        <w:jc w:val="both"/>
+        <w:rPr>
+          <w:rFonts w:ascii="Century Gothic" w:eastAsia="Century Gothic" w:hAnsi="Century Gothic" w:cs="Century Gothic"/>
+          <w:sz w:val="20"/>
+        </w:rPr>
+      </w:pPr>
+      <w:r>
+        <w:rPr>
+          <w:rFonts w:ascii="Century Gothic" w:eastAsia="Century Gothic" w:hAnsi="Century Gothic" w:cs="Century Gothic"/>
+          <w:sz w:val="20"/>
+        </w:rPr>
+        <w:t>Il sera aussi possible de filtrer les comptes par localisation cela ajoutera un peu plus de précision à notre système de « match » pour pouvoir proposer des profils pertinents à l’utilisateur. Il ne serait pas logique de proposer un profil situé à Bâle pour une personne étant localisée à Lausanne. La localisation passerait par la localisation.</w:t>
       </w:r>
     </w:p>
     <w:p>
@@ -503,14 +553,7 @@
           <w:rFonts w:ascii="Century Gothic" w:eastAsia="Century Gothic" w:hAnsi="Century Gothic" w:cs="Century Gothic"/>
           <w:sz w:val="20"/>
         </w:rPr>
-        <w:t xml:space="preserve"> av</w:t>
-      </w:r>
-      <w:r>
-        <w:rPr>
-          <w:rFonts w:ascii="Century Gothic" w:eastAsia="Century Gothic" w:hAnsi="Century Gothic" w:cs="Century Gothic"/>
-          <w:sz w:val="20"/>
-        </w:rPr>
-        <w:t>ant que le compte soit activé. Au bout d'une semaine si inactif, est supprimée automatiquement.</w:t>
+        <w:t xml:space="preserve"> avant que le compte soit activé. Au bout d'une semaine si inactif, est supprimée automatiquement.</w:t>
       </w:r>
     </w:p>
     <w:p>
@@ -588,16 +631,13 @@
         </w:rPr>
         <w:t>Politique de confidentialité à faire pour le traitement des données RPGD.</w:t>
       </w:r>
-    </w:p>
-    <w:p>
-      <w:pPr>
-        <w:spacing w:before="120" w:after="200" w:line="276" w:lineRule="auto"/>
-        <w:jc w:val="both"/>
-        <w:rPr>
-          <w:rFonts w:ascii="Century Gothic" w:eastAsia="Century Gothic" w:hAnsi="Century Gothic" w:cs="Century Gothic"/>
-          <w:sz w:val="20"/>
-        </w:rPr>
-      </w:pPr>
+      <w:r>
+        <w:rPr>
+          <w:rFonts w:ascii="Century Gothic" w:eastAsia="Century Gothic" w:hAnsi="Century Gothic" w:cs="Century Gothic"/>
+          <w:sz w:val="20"/>
+        </w:rPr>
+        <w:t xml:space="preserve"> </w:t>
+      </w:r>
       <w:r>
         <w:rPr>
           <w:rFonts w:ascii="Century Gothic" w:eastAsia="Century Gothic" w:hAnsi="Century Gothic" w:cs="Century Gothic"/>
@@ -605,33 +645,36 @@
         </w:rPr>
         <w:t>Politique de gestions des comptes. Comptes inactifs après 30 jours. Comptes supprimés après 6 mois. Tous cela gérer une notification mail.</w:t>
       </w:r>
-    </w:p>
-    <w:p>
-      <w:pPr>
-        <w:spacing w:before="120" w:after="200" w:line="276" w:lineRule="auto"/>
-        <w:jc w:val="both"/>
-        <w:rPr>
-          <w:rFonts w:ascii="Century Gothic" w:eastAsia="Century Gothic" w:hAnsi="Century Gothic" w:cs="Century Gothic"/>
-          <w:sz w:val="20"/>
-        </w:rPr>
-      </w:pPr>
-      <w:r>
-        <w:rPr>
-          <w:rFonts w:ascii="Century Gothic" w:eastAsia="Century Gothic" w:hAnsi="Century Gothic" w:cs="Century Gothic"/>
-          <w:sz w:val="20"/>
-        </w:rPr>
-        <w:t>Usurpations d’identité à gérer.</w:t>
-      </w:r>
-    </w:p>
-    <w:p>
-      <w:pPr>
-        <w:spacing w:before="120" w:after="200" w:line="276" w:lineRule="auto"/>
-        <w:jc w:val="both"/>
-        <w:rPr>
-          <w:rFonts w:ascii="Century Gothic" w:eastAsia="Century Gothic" w:hAnsi="Century Gothic" w:cs="Century Gothic"/>
-          <w:sz w:val="20"/>
-        </w:rPr>
-      </w:pPr>
+      <w:r>
+        <w:rPr>
+          <w:rFonts w:ascii="Century Gothic" w:eastAsia="Century Gothic" w:hAnsi="Century Gothic" w:cs="Century Gothic"/>
+          <w:sz w:val="20"/>
+        </w:rPr>
+        <w:t xml:space="preserve"> </w:t>
+      </w:r>
+      <w:r>
+        <w:rPr>
+          <w:rFonts w:ascii="Century Gothic" w:eastAsia="Century Gothic" w:hAnsi="Century Gothic" w:cs="Century Gothic"/>
+          <w:sz w:val="20"/>
+        </w:rPr>
+        <w:t>L’u</w:t>
+      </w:r>
+      <w:r>
+        <w:rPr>
+          <w:rFonts w:ascii="Century Gothic" w:eastAsia="Century Gothic" w:hAnsi="Century Gothic" w:cs="Century Gothic"/>
+          <w:sz w:val="20"/>
+        </w:rPr>
+        <w:t xml:space="preserve">surpations d’identité </w:t>
+      </w:r>
+      <w:r>
+        <w:rPr>
+          <w:rFonts w:ascii="Century Gothic" w:eastAsia="Century Gothic" w:hAnsi="Century Gothic" w:cs="Century Gothic"/>
+          <w:sz w:val="20"/>
+        </w:rPr>
+        <w:t>devra être aussi gérée.</w:t>
+      </w:r>
+      <w:bookmarkStart w:id="0" w:name="_GoBack"/>
+      <w:bookmarkEnd w:id="0"/>
     </w:p>
     <w:p>
       <w:pPr>
@@ -783,47 +826,8 @@
           <w:rFonts w:ascii="Century Gothic" w:eastAsia="Century Gothic" w:hAnsi="Century Gothic" w:cs="Century Gothic"/>
           <w:sz w:val="20"/>
         </w:rPr>
-        <w:t>Application Web pour la partie GUI</w:t>
-      </w:r>
-      <w:bookmarkStart w:id="0" w:name="_GoBack"/>
-      <w:bookmarkEnd w:id="0"/>
-      <w:r>
-        <w:rPr>
-          <w:rFonts w:ascii="Century Gothic" w:eastAsia="Century Gothic" w:hAnsi="Century Gothic" w:cs="Century Gothic"/>
-          <w:sz w:val="20"/>
-        </w:rPr>
-        <w:t>.</w:t>
-      </w:r>
-    </w:p>
-    <w:p>
-      <w:pPr>
-        <w:spacing w:before="120" w:after="200" w:line="276" w:lineRule="auto"/>
-        <w:jc w:val="both"/>
-        <w:rPr>
-          <w:rFonts w:ascii="Century Gothic" w:eastAsia="Century Gothic" w:hAnsi="Century Gothic" w:cs="Century Gothic"/>
-          <w:sz w:val="20"/>
-        </w:rPr>
-      </w:pPr>
-    </w:p>
-    <w:p>
-      <w:pPr>
-        <w:spacing w:before="120" w:after="200" w:line="276" w:lineRule="auto"/>
-        <w:jc w:val="both"/>
-        <w:rPr>
-          <w:rFonts w:ascii="Century Gothic" w:eastAsia="Century Gothic" w:hAnsi="Century Gothic" w:cs="Century Gothic"/>
-          <w:sz w:val="20"/>
-        </w:rPr>
-      </w:pPr>
-    </w:p>
-    <w:p>
-      <w:pPr>
-        <w:spacing w:before="120" w:after="200" w:line="276" w:lineRule="auto"/>
-        <w:jc w:val="both"/>
-        <w:rPr>
-          <w:rFonts w:ascii="Century Gothic" w:eastAsia="Century Gothic" w:hAnsi="Century Gothic" w:cs="Century Gothic"/>
-          <w:sz w:val="20"/>
-        </w:rPr>
-      </w:pPr>
+        <w:t>Application Web pour la partie GUI.</w:t>
+      </w:r>
     </w:p>
     <w:sectPr>
       <w:pgSz w:w="11906" w:h="16838"/>
@@ -1189,7 +1193,7 @@
       </w:pPr>
     </w:pPrDefault>
   </w:docDefaults>
-  <w:latentStyles w:defLockedState="0" w:defUIPriority="99" w:defSemiHidden="0" w:defUnhideWhenUsed="0" w:defQFormat="0" w:count="376">
+  <w:latentStyles w:defLockedState="0" w:defUIPriority="99" w:defSemiHidden="0" w:defUnhideWhenUsed="0" w:defQFormat="0" w:count="377">
     <w:lsdException w:name="Normal" w:uiPriority="0" w:qFormat="1"/>
     <w:lsdException w:name="heading 1" w:uiPriority="9" w:qFormat="1"/>
     <w:lsdException w:name="heading 2" w:semiHidden="1" w:uiPriority="9" w:unhideWhenUsed="1" w:qFormat="1"/>
@@ -1295,7 +1299,6 @@
     <w:lsdException w:name="HTML Sample" w:semiHidden="1" w:unhideWhenUsed="1"/>
     <w:lsdException w:name="HTML Typewriter" w:semiHidden="1" w:unhideWhenUsed="1"/>
     <w:lsdException w:name="HTML Variable" w:semiHidden="1" w:unhideWhenUsed="1"/>
-    <w:lsdException w:name="Normal Table" w:semiHidden="1" w:unhideWhenUsed="1"/>
     <w:lsdException w:name="annotation subject" w:semiHidden="1" w:unhideWhenUsed="1"/>
     <w:lsdException w:name="No List" w:semiHidden="1" w:unhideWhenUsed="1"/>
     <w:lsdException w:name="Outline List 1" w:semiHidden="1" w:unhideWhenUsed="1"/>
@@ -1342,10 +1345,8 @@
     <w:lsdException w:name="Table Subtle 2" w:semiHidden="1" w:unhideWhenUsed="1"/>
     <w:lsdException w:name="Table Web 1" w:semiHidden="1" w:unhideWhenUsed="1"/>
     <w:lsdException w:name="Table Web 2" w:semiHidden="1" w:unhideWhenUsed="1"/>
-    <w:lsdException w:name="Table Web 3" w:semiHidden="1" w:unhideWhenUsed="1"/>
     <w:lsdException w:name="Balloon Text" w:semiHidden="1" w:unhideWhenUsed="1"/>
     <w:lsdException w:name="Table Grid" w:uiPriority="39"/>
-    <w:lsdException w:name="Table Theme" w:semiHidden="1" w:unhideWhenUsed="1"/>
     <w:lsdException w:name="Placeholder Text" w:semiHidden="1"/>
     <w:lsdException w:name="No Spacing" w:uiPriority="1" w:qFormat="1"/>
     <w:lsdException w:name="Light Shading" w:uiPriority="60"/>
@@ -1566,10 +1567,32 @@
     <w:lsdException w:name="Hashtag" w:semiHidden="1" w:unhideWhenUsed="1"/>
     <w:lsdException w:name="Unresolved Mention" w:semiHidden="1" w:unhideWhenUsed="1"/>
     <w:lsdException w:name="Smart Link" w:semiHidden="1" w:unhideWhenUsed="1"/>
+    <w:lsdException w:name="Smart Link Error" w:semiHidden="1" w:unhideWhenUsed="1"/>
   </w:latentStyles>
   <w:style w:type="paragraph" w:default="1" w:styleId="Normal">
     <w:name w:val="Normal"/>
     <w:qFormat/>
+  </w:style>
+  <w:style w:type="paragraph" w:styleId="Titre1">
+    <w:name w:val="heading 1"/>
+    <w:basedOn w:val="Normal"/>
+    <w:next w:val="Normal"/>
+    <w:link w:val="Titre1Car"/>
+    <w:uiPriority w:val="9"/>
+    <w:qFormat/>
+    <w:rsid w:val="00155F63"/>
+    <w:pPr>
+      <w:keepNext/>
+      <w:keepLines/>
+      <w:spacing w:before="240" w:after="0"/>
+      <w:outlineLvl w:val="0"/>
+    </w:pPr>
+    <w:rPr>
+      <w:rFonts w:asciiTheme="majorHAnsi" w:eastAsiaTheme="majorEastAsia" w:hAnsiTheme="majorHAnsi" w:cstheme="majorBidi"/>
+      <w:color w:val="2F5496" w:themeColor="accent1" w:themeShade="BF"/>
+      <w:sz w:val="32"/>
+      <w:szCs w:val="32"/>
+    </w:rPr>
   </w:style>
   <w:style w:type="character" w:default="1" w:styleId="Policepardfaut">
     <w:name w:val="Default Paragraph Font"/>
@@ -1608,6 +1631,19 @@
       <w:ind w:left="720"/>
       <w:contextualSpacing/>
     </w:pPr>
+  </w:style>
+  <w:style w:type="character" w:customStyle="1" w:styleId="Titre1Car">
+    <w:name w:val="Titre 1 Car"/>
+    <w:basedOn w:val="Policepardfaut"/>
+    <w:link w:val="Titre1"/>
+    <w:uiPriority w:val="9"/>
+    <w:rsid w:val="00155F63"/>
+    <w:rPr>
+      <w:rFonts w:asciiTheme="majorHAnsi" w:eastAsiaTheme="majorEastAsia" w:hAnsiTheme="majorHAnsi" w:cstheme="majorBidi"/>
+      <w:color w:val="2F5496" w:themeColor="accent1" w:themeShade="BF"/>
+      <w:sz w:val="32"/>
+      <w:szCs w:val="32"/>
+    </w:rPr>
   </w:style>
 </w:styles>
 </file>

</xml_diff>